<commit_message>
oops forgot to save
</commit_message>
<xml_diff>
--- a/Writing/Drafts/ConceptDraft.docx
+++ b/Writing/Drafts/ConceptDraft.docx
@@ -383,6 +383,393 @@
           <w:iCs w:val="0"/>
         </w:rPr>
       </w:pPr>
+      <w:r>
+        <w:rPr>
+          <w:i w:val="0"/>
+          <w:iCs w:val="0"/>
+        </w:rPr>
+        <w:t>This review was focused only on papers which model occupancy across space and time using real data. To quality for inclusion, papers were required to fulfil each of these criteria:</w:t>
+      </w:r>
+    </w:p>
+    <w:p>
+      <w:pPr>
+        <w:pStyle w:val="ListParagraph"/>
+        <w:numPr>
+          <w:ilvl w:val="0"/>
+          <w:numId w:val="3"/>
+        </w:numPr>
+        <w:rPr>
+          <w:i w:val="0"/>
+          <w:iCs w:val="0"/>
+        </w:rPr>
+      </w:pPr>
+      <w:r>
+        <w:rPr>
+          <w:i w:val="0"/>
+          <w:iCs w:val="0"/>
+        </w:rPr>
+        <w:t>Multiple sites capable of exhibiting two or more occupancy states; including an occupied and unoccupied state.</w:t>
+      </w:r>
+    </w:p>
+    <w:p>
+      <w:pPr>
+        <w:pStyle w:val="ListParagraph"/>
+        <w:numPr>
+          <w:ilvl w:val="0"/>
+          <w:numId w:val="3"/>
+        </w:numPr>
+        <w:rPr>
+          <w:i w:val="0"/>
+          <w:iCs w:val="0"/>
+        </w:rPr>
+      </w:pPr>
+      <w:r>
+        <w:rPr>
+          <w:i w:val="0"/>
+          <w:iCs w:val="0"/>
+        </w:rPr>
+        <w:t xml:space="preserve">Multiple time-steps between which occupancy states can change, with </w:t>
+      </w:r>
+      <w:commentRangeStart w:id="0"/>
+      <w:r>
+        <w:rPr>
+          <w:i w:val="0"/>
+          <w:iCs w:val="0"/>
+        </w:rPr>
+        <w:t xml:space="preserve">transitions between states modelled as a Markovian process. </w:t>
+      </w:r>
+      <w:commentRangeEnd w:id="0"/>
+      <w:r>
+        <w:rPr>
+          <w:rStyle w:val="CommentReference"/>
+        </w:rPr>
+        <w:commentReference w:id="0"/>
+      </w:r>
+    </w:p>
+    <w:p>
+      <w:pPr>
+        <w:pStyle w:val="ListParagraph"/>
+        <w:numPr>
+          <w:ilvl w:val="0"/>
+          <w:numId w:val="3"/>
+        </w:numPr>
+        <w:rPr>
+          <w:i w:val="0"/>
+          <w:iCs w:val="0"/>
+        </w:rPr>
+      </w:pPr>
+      <w:r>
+        <w:rPr>
+          <w:i w:val="0"/>
+          <w:iCs w:val="0"/>
+        </w:rPr>
+        <w:t>Data must be collected from a natural system, not theorical or simulated. The data need not have been explicitly collected for the given paper.</w:t>
+      </w:r>
+    </w:p>
+    <w:p>
+      <w:pPr>
+        <w:rPr>
+          <w:i w:val="0"/>
+          <w:iCs w:val="0"/>
+        </w:rPr>
+      </w:pPr>
+      <w:r>
+        <w:rPr>
+          <w:i w:val="0"/>
+          <w:iCs w:val="0"/>
+        </w:rPr>
+        <w:t>Following internal discussions, four search terms</w:t>
+      </w:r>
+      <w:r>
+        <w:rPr>
+          <w:rStyle w:val="FootnoteReference"/>
+          <w:i w:val="0"/>
+          <w:iCs w:val="0"/>
+        </w:rPr>
+        <w:footnoteReference w:id="2"/>
+      </w:r>
+      <w:r>
+        <w:rPr>
+          <w:i w:val="0"/>
+          <w:iCs w:val="0"/>
+        </w:rPr>
+        <w:t xml:space="preserve"> were used to generate the initial pool of papers:</w:t>
+      </w:r>
+    </w:p>
+    <w:p>
+      <w:pPr>
+        <w:pStyle w:val="ListParagraph"/>
+        <w:numPr>
+          <w:ilvl w:val="0"/>
+          <w:numId w:val="4"/>
+        </w:numPr>
+        <w:rPr>
+          <w:i w:val="0"/>
+          <w:iCs w:val="0"/>
+        </w:rPr>
+      </w:pPr>
+      <w:r>
+        <w:rPr>
+          <w:i w:val="0"/>
+          <w:iCs w:val="0"/>
+        </w:rPr>
+        <w:t>Dynamic occupancy model</w:t>
+      </w:r>
+    </w:p>
+    <w:p>
+      <w:pPr>
+        <w:pStyle w:val="ListParagraph"/>
+        <w:numPr>
+          <w:ilvl w:val="0"/>
+          <w:numId w:val="4"/>
+        </w:numPr>
+        <w:rPr>
+          <w:i w:val="0"/>
+          <w:iCs w:val="0"/>
+        </w:rPr>
+      </w:pPr>
+      <w:r>
+        <w:rPr>
+          <w:i w:val="0"/>
+          <w:iCs w:val="0"/>
+        </w:rPr>
+        <w:t>Occupancy dynamics model</w:t>
+      </w:r>
+    </w:p>
+    <w:p>
+      <w:pPr>
+        <w:pStyle w:val="ListParagraph"/>
+        <w:numPr>
+          <w:ilvl w:val="0"/>
+          <w:numId w:val="4"/>
+        </w:numPr>
+        <w:rPr>
+          <w:i w:val="0"/>
+          <w:iCs w:val="0"/>
+        </w:rPr>
+      </w:pPr>
+      <w:r>
+        <w:rPr>
+          <w:i w:val="0"/>
+          <w:iCs w:val="0"/>
+        </w:rPr>
+        <w:t>Multi-season occupancy model</w:t>
+      </w:r>
+    </w:p>
+    <w:p>
+      <w:pPr>
+        <w:pStyle w:val="ListParagraph"/>
+        <w:numPr>
+          <w:ilvl w:val="0"/>
+          <w:numId w:val="4"/>
+        </w:numPr>
+        <w:rPr>
+          <w:i w:val="0"/>
+          <w:iCs w:val="0"/>
+        </w:rPr>
+      </w:pPr>
+      <w:r>
+        <w:rPr>
+          <w:i w:val="0"/>
+          <w:iCs w:val="0"/>
+        </w:rPr>
+        <w:t>Stochastic patch occupancy model</w:t>
+      </w:r>
+    </w:p>
+    <w:p>
+      <w:pPr>
+        <w:rPr>
+          <w:i w:val="0"/>
+          <w:iCs w:val="0"/>
+        </w:rPr>
+      </w:pPr>
+      <w:r>
+        <w:rPr>
+          <w:i w:val="0"/>
+          <w:iCs w:val="0"/>
+        </w:rPr>
+        <w:t xml:space="preserve">Each term was searched on </w:t>
+      </w:r>
+      <w:r>
+        <w:t xml:space="preserve">Google Scholar </w:t>
+      </w:r>
+      <w:commentRangeStart w:id="1"/>
+      <w:r>
+        <w:rPr>
+          <w:i w:val="0"/>
+          <w:iCs w:val="0"/>
+        </w:rPr>
+        <w:t>(Appendix I)</w:t>
+      </w:r>
+      <w:commentRangeEnd w:id="1"/>
+      <w:r>
+        <w:rPr>
+          <w:rStyle w:val="CommentReference"/>
+        </w:rPr>
+        <w:commentReference w:id="1"/>
+      </w:r>
+      <w:r>
+        <w:rPr>
+          <w:i w:val="0"/>
+          <w:iCs w:val="0"/>
+        </w:rPr>
+        <w:t>. The first 100 results (if available) for each term were considered for inclusions, although non-English papers, those clearly outside the field of ecology, or those not accessible via Google Scholar or the University of Melbourne library were immediately discarded. 287 papers remained for consideration at this sta</w:t>
+      </w:r>
+      <w:r>
+        <w:rPr>
+          <w:i w:val="0"/>
+          <w:iCs w:val="0"/>
+        </w:rPr>
+        <w:t>ge.</w:t>
+      </w:r>
+    </w:p>
+    <w:p>
+      <w:pPr>
+        <w:pStyle w:val="Heading2"/>
+      </w:pPr>
+      <w:r>
+        <w:t>Preliminary and formal reviews</w:t>
+      </w:r>
+    </w:p>
+    <w:p>
+      <w:pPr>
+        <w:rPr>
+          <w:i w:val="0"/>
+          <w:iCs w:val="0"/>
+        </w:rPr>
+      </w:pPr>
+      <w:r>
+        <w:rPr>
+          <w:i w:val="0"/>
+          <w:iCs w:val="0"/>
+        </w:rPr>
+        <w:t xml:space="preserve"> </w:t>
+      </w:r>
+      <w:r>
+        <w:rPr>
+          <w:i w:val="0"/>
+          <w:iCs w:val="0"/>
+        </w:rPr>
+        <w:t>The pool of papers was stratified by search term and publication period</w:t>
+      </w:r>
+      <w:r>
+        <w:rPr>
+          <w:rStyle w:val="FootnoteReference"/>
+          <w:i w:val="0"/>
+          <w:iCs w:val="0"/>
+        </w:rPr>
+        <w:footnoteReference w:id="3"/>
+      </w:r>
+      <w:r>
+        <w:rPr>
+          <w:i w:val="0"/>
+          <w:iCs w:val="0"/>
+        </w:rPr>
+        <w:t xml:space="preserve"> and randomly ranked within their strata. Papers in the lowest 25% or lowest 5 (whichever was larger) were marked for inclusion in review. In cases where papers did not meet qualification criteria, they were replaced by the next lowest paper in their strata if available.</w:t>
+      </w:r>
+    </w:p>
+    <w:p>
+      <w:pPr>
+        <w:rPr>
+          <w:i w:val="0"/>
+          <w:iCs w:val="0"/>
+        </w:rPr>
+      </w:pPr>
+      <w:r>
+        <w:rPr>
+          <w:i w:val="0"/>
+          <w:iCs w:val="0"/>
+        </w:rPr>
+        <w:lastRenderedPageBreak/>
+        <w:t>Authors developed a structured spreadsheet with categories for study metadata, objectives, taxa, location, survey methods, detection, covariates, modelling, and outputs. Findings were systematically noted as each paper was read; 75 papers were included at this stage.</w:t>
+      </w:r>
+    </w:p>
+    <w:p>
+      <w:pPr>
+        <w:rPr>
+          <w:i w:val="0"/>
+          <w:iCs w:val="0"/>
+        </w:rPr>
+      </w:pPr>
+      <w:r>
+        <w:rPr>
+          <w:i w:val="0"/>
+          <w:iCs w:val="0"/>
+        </w:rPr>
+        <w:t xml:space="preserve">Study questions were further refined after the preliminary review, and a revised spreadsheet with better articulated parameters was generated </w:t>
+      </w:r>
+      <w:commentRangeStart w:id="2"/>
+      <w:r>
+        <w:rPr>
+          <w:i w:val="0"/>
+          <w:iCs w:val="0"/>
+        </w:rPr>
+        <w:t>(Appendix II)</w:t>
+      </w:r>
+      <w:commentRangeEnd w:id="2"/>
+      <w:r>
+        <w:rPr>
+          <w:rStyle w:val="CommentReference"/>
+        </w:rPr>
+        <w:commentReference w:id="2"/>
+      </w:r>
+      <w:r>
+        <w:rPr>
+          <w:i w:val="0"/>
+          <w:iCs w:val="0"/>
+        </w:rPr>
+        <w:t xml:space="preserve">. The authors also determined that ‘Stochastic patch occupancy models’ represented a distinct model form from the other three search queries, with a unique history and distinct qualities. Therefore, we decided to exclude these papers (n = 21) from the formal review. </w:t>
+      </w:r>
+    </w:p>
+    <w:p>
+      <w:pPr>
+        <w:rPr>
+          <w:i w:val="0"/>
+          <w:iCs w:val="0"/>
+        </w:rPr>
+      </w:pPr>
+      <w:r>
+        <w:rPr>
+          <w:i w:val="0"/>
+          <w:iCs w:val="0"/>
+        </w:rPr>
+        <w:t>For the formal review, all remaining papers were re-</w:t>
+      </w:r>
+      <w:proofErr w:type="gramStart"/>
+      <w:r>
+        <w:rPr>
+          <w:i w:val="0"/>
+          <w:iCs w:val="0"/>
+        </w:rPr>
+        <w:t>read</w:t>
+      </w:r>
+      <w:proofErr w:type="gramEnd"/>
+      <w:r>
+        <w:rPr>
+          <w:i w:val="0"/>
+          <w:iCs w:val="0"/>
+        </w:rPr>
+        <w:t xml:space="preserve"> and their results logged in the spreadsheet. The final count of qualified papers was n = 54. All analysis was conducted in </w:t>
+      </w:r>
+      <w:r>
+        <w:t xml:space="preserve">R. </w:t>
+      </w:r>
+    </w:p>
+    <w:p>
+      <w:pPr>
+        <w:pStyle w:val="Heading1"/>
+        <w:rPr>
+          <w:b w:val="0"/>
+          <w:bCs w:val="0"/>
+        </w:rPr>
+      </w:pPr>
+      <w:r>
+        <w:rPr>
+          <w:b w:val="0"/>
+          <w:bCs w:val="0"/>
+        </w:rPr>
+        <w:t>Results</w:t>
+      </w:r>
     </w:p>
     <w:p>
       <w:pPr>
@@ -397,36 +784,6 @@
     </w:p>
     <w:p>
       <w:pPr>
-        <w:pStyle w:val="Heading2"/>
-      </w:pPr>
-      <w:r>
-        <w:t>Processing and analysis</w:t>
-      </w:r>
-    </w:p>
-    <w:p>
-      <w:pPr>
-        <w:rPr>
-          <w:rFonts w:ascii="Times New Roman" w:hAnsi="Times New Roman" w:cs="Times New Roman"/>
-          <w:b/>
-          <w:bCs/>
-          <w:i w:val="0"/>
-          <w:iCs w:val="0"/>
-        </w:rPr>
-      </w:pPr>
-    </w:p>
-    <w:p>
-      <w:pPr>
-        <w:rPr>
-          <w:rFonts w:ascii="Times New Roman" w:hAnsi="Times New Roman" w:cs="Times New Roman"/>
-          <w:b/>
-          <w:bCs/>
-          <w:i w:val="0"/>
-          <w:iCs w:val="0"/>
-        </w:rPr>
-      </w:pPr>
-    </w:p>
-    <w:p>
-      <w:pPr>
         <w:pStyle w:val="Heading1"/>
         <w:rPr>
           <w:b w:val="0"/>
@@ -438,15 +795,12 @@
           <w:b w:val="0"/>
           <w:bCs w:val="0"/>
         </w:rPr>
-        <w:t>Results</w:t>
-      </w:r>
-    </w:p>
-    <w:p>
-      <w:pPr>
-        <w:rPr>
-          <w:rFonts w:ascii="Times New Roman" w:hAnsi="Times New Roman" w:cs="Times New Roman"/>
-          <w:b/>
-          <w:bCs/>
+        <w:t>Discussion</w:t>
+      </w:r>
+    </w:p>
+    <w:p>
+      <w:pPr>
+        <w:rPr>
           <w:i w:val="0"/>
           <w:iCs w:val="0"/>
         </w:rPr>
@@ -465,30 +819,6 @@
           <w:b w:val="0"/>
           <w:bCs w:val="0"/>
         </w:rPr>
-        <w:t>Discussion</w:t>
-      </w:r>
-    </w:p>
-    <w:p>
-      <w:pPr>
-        <w:rPr>
-          <w:i w:val="0"/>
-          <w:iCs w:val="0"/>
-        </w:rPr>
-      </w:pPr>
-    </w:p>
-    <w:p>
-      <w:pPr>
-        <w:pStyle w:val="Heading1"/>
-        <w:rPr>
-          <w:b w:val="0"/>
-          <w:bCs w:val="0"/>
-        </w:rPr>
-      </w:pPr>
-      <w:r>
-        <w:rPr>
-          <w:b w:val="0"/>
-          <w:bCs w:val="0"/>
-        </w:rPr>
         <w:t>Conclusions</w:t>
       </w:r>
     </w:p>
@@ -501,8 +831,8 @@
       </w:pPr>
     </w:p>
     <w:sectPr>
-      <w:footerReference w:type="even" r:id="rId8"/>
-      <w:footerReference w:type="default" r:id="rId9"/>
+      <w:footerReference w:type="even" r:id="rId12"/>
+      <w:footerReference w:type="default" r:id="rId13"/>
       <w:pgSz w:w="11906" w:h="16838"/>
       <w:pgMar w:top="1440" w:right="1440" w:bottom="1440" w:left="1440" w:header="708" w:footer="708" w:gutter="0"/>
       <w:cols w:space="708"/>
@@ -510,6 +840,83 @@
     </w:sectPr>
   </w:body>
 </w:document>
+</file>
+
+<file path=word/comments.xml><?xml version="1.0" encoding="utf-8"?>
+<w:comments xmlns:wpc="http://schemas.microsoft.com/office/word/2010/wordprocessingCanvas" xmlns:cx="http://schemas.microsoft.com/office/drawing/2014/chartex" xmlns:cx1="http://schemas.microsoft.com/office/drawing/2015/9/8/chartex" xmlns:cx2="http://schemas.microsoft.com/office/drawing/2015/10/21/chartex" xmlns:cx3="http://schemas.microsoft.com/office/drawing/2016/5/9/chartex" xmlns:cx4="http://schemas.microsoft.com/office/drawing/2016/5/10/chartex" xmlns:cx5="http://schemas.microsoft.com/office/drawing/2016/5/11/chartex" xmlns:cx6="http://schemas.microsoft.com/office/drawing/2016/5/12/chartex" xmlns:cx7="http://schemas.microsoft.com/office/drawing/2016/5/13/chartex" xmlns:cx8="http://schemas.microsoft.com/office/drawing/2016/5/14/chartex" xmlns:mc="http://schemas.openxmlformats.org/markup-compatibility/2006" xmlns:aink="http://schemas.microsoft.com/office/drawing/2016/ink" xmlns:am3d="http://schemas.microsoft.com/office/drawing/2017/model3d" xmlns:o="urn:schemas-microsoft-com:office:office" xmlns:oel="http://schemas.microsoft.com/office/2019/extlst" xmlns:r="http://schemas.openxmlformats.org/officeDocument/2006/relationships" xmlns:m="http://schemas.openxmlformats.org/officeDocument/2006/math" xmlns:v="urn:schemas-microsoft-com:vml" xmlns:wp14="http://schemas.microsoft.com/office/word/2010/wordprocessingDrawing" xmlns:wp="http://schemas.openxmlformats.org/drawingml/2006/wordprocessingDrawing" xmlns:w10="urn:schemas-microsoft-com:office:word" xmlns:w="http://schemas.openxmlformats.org/wordprocessingml/2006/main" xmlns:w14="http://schemas.microsoft.com/office/word/2010/wordml" xmlns:w15="http://schemas.microsoft.com/office/word/2012/wordml" xmlns:w16cex="http://schemas.microsoft.com/office/word/2018/wordml/cex" xmlns:w16cid="http://schemas.microsoft.com/office/word/2016/wordml/cid" xmlns:w16="http://schemas.microsoft.com/office/word/2018/wordml" xmlns:w16sdtdh="http://schemas.microsoft.com/office/word/2020/wordml/sdtdatahash" xmlns:w16se="http://schemas.microsoft.com/office/word/2015/wordml/symex" xmlns:wpg="http://schemas.microsoft.com/office/word/2010/wordprocessingGroup" xmlns:wpi="http://schemas.microsoft.com/office/word/2010/wordprocessingInk" xmlns:wne="http://schemas.microsoft.com/office/word/2006/wordml" xmlns:wps="http://schemas.microsoft.com/office/word/2010/wordprocessingShape" mc:Ignorable="w14 w15 w16se w16cid w16 w16cex w16sdtdh wp14">
+  <w:comment w:id="0" w:author="James Kelleher" w:date="2023-02-13T11:35:00Z" w:initials="JK">
+    <w:p>
+      <w:r>
+        <w:rPr>
+          <w:rStyle w:val="CommentReference"/>
+        </w:rPr>
+        <w:annotationRef/>
+      </w:r>
+      <w:r>
+        <w:rPr>
+          <w:color w:val="000000"/>
+        </w:rPr>
+        <w:t>Is this strictly true? I.e., are papers which model ‘occupancy’ across multiple seasons without colonisation/extinction Markovian, and should they be included?</w:t>
+      </w:r>
+    </w:p>
+  </w:comment>
+  <w:comment w:id="1" w:author="James Kelleher" w:date="2023-02-13T11:40:00Z" w:initials="JK">
+    <w:p>
+      <w:r>
+        <w:rPr>
+          <w:rStyle w:val="CommentReference"/>
+        </w:rPr>
+        <w:annotationRef/>
+      </w:r>
+      <w:r>
+        <w:rPr>
+          <w:color w:val="000000"/>
+        </w:rPr>
+        <w:t>Not added yet, will include the search tables for each</w:t>
+      </w:r>
+    </w:p>
+  </w:comment>
+  <w:comment w:id="2" w:author="James Kelleher" w:date="2023-02-13T12:07:00Z" w:initials="JK">
+    <w:p>
+      <w:r>
+        <w:rPr>
+          <w:rStyle w:val="CommentReference"/>
+        </w:rPr>
+        <w:annotationRef/>
+      </w:r>
+      <w:r>
+        <w:rPr>
+          <w:color w:val="000000"/>
+        </w:rPr>
+        <w:t>Intend to include the spreadsheet document in full as an appendix</w:t>
+      </w:r>
+    </w:p>
+  </w:comment>
+</w:comments>
+</file>
+
+<file path=word/commentsExtended.xml><?xml version="1.0" encoding="utf-8"?>
+<w15:commentsEx xmlns:wpc="http://schemas.microsoft.com/office/word/2010/wordprocessingCanvas" xmlns:cx="http://schemas.microsoft.com/office/drawing/2014/chartex" xmlns:cx1="http://schemas.microsoft.com/office/drawing/2015/9/8/chartex" xmlns:cx2="http://schemas.microsoft.com/office/drawing/2015/10/21/chartex" xmlns:cx3="http://schemas.microsoft.com/office/drawing/2016/5/9/chartex" xmlns:cx4="http://schemas.microsoft.com/office/drawing/2016/5/10/chartex" xmlns:cx5="http://schemas.microsoft.com/office/drawing/2016/5/11/chartex" xmlns:cx6="http://schemas.microsoft.com/office/drawing/2016/5/12/chartex" xmlns:cx7="http://schemas.microsoft.com/office/drawing/2016/5/13/chartex" xmlns:cx8="http://schemas.microsoft.com/office/drawing/2016/5/14/chartex" xmlns:mc="http://schemas.openxmlformats.org/markup-compatibility/2006" xmlns:aink="http://schemas.microsoft.com/office/drawing/2016/ink" xmlns:am3d="http://schemas.microsoft.com/office/drawing/2017/model3d" xmlns:o="urn:schemas-microsoft-com:office:office" xmlns:oel="http://schemas.microsoft.com/office/2019/extlst" xmlns:r="http://schemas.openxmlformats.org/officeDocument/2006/relationships" xmlns:m="http://schemas.openxmlformats.org/officeDocument/2006/math" xmlns:v="urn:schemas-microsoft-com:vml" xmlns:wp14="http://schemas.microsoft.com/office/word/2010/wordprocessingDrawing" xmlns:wp="http://schemas.openxmlformats.org/drawingml/2006/wordprocessingDrawing" xmlns:w10="urn:schemas-microsoft-com:office:word" xmlns:w="http://schemas.openxmlformats.org/wordprocessingml/2006/main" xmlns:w14="http://schemas.microsoft.com/office/word/2010/wordml" xmlns:w15="http://schemas.microsoft.com/office/word/2012/wordml" xmlns:w16cex="http://schemas.microsoft.com/office/word/2018/wordml/cex" xmlns:w16cid="http://schemas.microsoft.com/office/word/2016/wordml/cid" xmlns:w16="http://schemas.microsoft.com/office/word/2018/wordml" xmlns:w16sdtdh="http://schemas.microsoft.com/office/word/2020/wordml/sdtdatahash" xmlns:w16se="http://schemas.microsoft.com/office/word/2015/wordml/symex" xmlns:wpg="http://schemas.microsoft.com/office/word/2010/wordprocessingGroup" xmlns:wpi="http://schemas.microsoft.com/office/word/2010/wordprocessingInk" xmlns:wne="http://schemas.microsoft.com/office/word/2006/wordml" xmlns:wps="http://schemas.microsoft.com/office/word/2010/wordprocessingShape" mc:Ignorable="w14 w15 w16se w16cid w16 w16cex w16sdtdh wp14">
+  <w15:commentEx w15:paraId="3F554038" w15:done="0"/>
+  <w15:commentEx w15:paraId="2D2A6DE9" w15:done="0"/>
+  <w15:commentEx w15:paraId="40A05BFB" w15:done="0"/>
+</w15:commentsEx>
+</file>
+
+<file path=word/commentsExtensible.xml><?xml version="1.0" encoding="utf-8"?>
+<w16cex:commentsExtensible xmlns:wpc="http://schemas.microsoft.com/office/word/2010/wordprocessingCanvas" xmlns:cx="http://schemas.microsoft.com/office/drawing/2014/chartex" xmlns:cx1="http://schemas.microsoft.com/office/drawing/2015/9/8/chartex" xmlns:cx2="http://schemas.microsoft.com/office/drawing/2015/10/21/chartex" xmlns:cx3="http://schemas.microsoft.com/office/drawing/2016/5/9/chartex" xmlns:cx4="http://schemas.microsoft.com/office/drawing/2016/5/10/chartex" xmlns:cx5="http://schemas.microsoft.com/office/drawing/2016/5/11/chartex" xmlns:cx6="http://schemas.microsoft.com/office/drawing/2016/5/12/chartex" xmlns:cx7="http://schemas.microsoft.com/office/drawing/2016/5/13/chartex" xmlns:cx8="http://schemas.microsoft.com/office/drawing/2016/5/14/chartex" xmlns:mc="http://schemas.openxmlformats.org/markup-compatibility/2006" xmlns:aink="http://schemas.microsoft.com/office/drawing/2016/ink" xmlns:am3d="http://schemas.microsoft.com/office/drawing/2017/model3d" xmlns:o="urn:schemas-microsoft-com:office:office" xmlns:oel="http://schemas.microsoft.com/office/2019/extlst" xmlns:r="http://schemas.openxmlformats.org/officeDocument/2006/relationships" xmlns:m="http://schemas.openxmlformats.org/officeDocument/2006/math" xmlns:v="urn:schemas-microsoft-com:vml" xmlns:wp14="http://schemas.microsoft.com/office/word/2010/wordprocessingDrawing" xmlns:wp="http://schemas.openxmlformats.org/drawingml/2006/wordprocessingDrawing" xmlns:w10="urn:schemas-microsoft-com:office:word" xmlns:w="http://schemas.openxmlformats.org/wordprocessingml/2006/main" xmlns:w14="http://schemas.microsoft.com/office/word/2010/wordml" xmlns:w15="http://schemas.microsoft.com/office/word/2012/wordml" xmlns:w16cex="http://schemas.microsoft.com/office/word/2018/wordml/cex" xmlns:w16cid="http://schemas.microsoft.com/office/word/2016/wordml/cid" xmlns:w16="http://schemas.microsoft.com/office/word/2018/wordml" xmlns:w16sdtdh="http://schemas.microsoft.com/office/word/2020/wordml/sdtdatahash" xmlns:w16se="http://schemas.microsoft.com/office/word/2015/wordml/symex" xmlns:wpg="http://schemas.microsoft.com/office/word/2010/wordprocessingGroup" xmlns:wpi="http://schemas.microsoft.com/office/word/2010/wordprocessingInk" xmlns:wne="http://schemas.microsoft.com/office/word/2006/wordml" xmlns:wps="http://schemas.microsoft.com/office/word/2010/wordprocessingShape" mc:Ignorable="w14 w15 w16se w16cid w16 w16cex w16sdtdh wp14">
+  <w16cex:commentExtensible w16cex:durableId="27949EF0" w16cex:dateUtc="2023-02-13T00:35:00Z"/>
+  <w16cex:commentExtensible w16cex:durableId="2794A02D" w16cex:dateUtc="2023-02-13T00:40:00Z"/>
+  <w16cex:commentExtensible w16cex:durableId="2794A697" w16cex:dateUtc="2023-02-13T01:07:00Z"/>
+</w16cex:commentsExtensible>
+</file>
+
+<file path=word/commentsIds.xml><?xml version="1.0" encoding="utf-8"?>
+<w16cid:commentsIds xmlns:wpc="http://schemas.microsoft.com/office/word/2010/wordprocessingCanvas" xmlns:cx="http://schemas.microsoft.com/office/drawing/2014/chartex" xmlns:cx1="http://schemas.microsoft.com/office/drawing/2015/9/8/chartex" xmlns:cx2="http://schemas.microsoft.com/office/drawing/2015/10/21/chartex" xmlns:cx3="http://schemas.microsoft.com/office/drawing/2016/5/9/chartex" xmlns:cx4="http://schemas.microsoft.com/office/drawing/2016/5/10/chartex" xmlns:cx5="http://schemas.microsoft.com/office/drawing/2016/5/11/chartex" xmlns:cx6="http://schemas.microsoft.com/office/drawing/2016/5/12/chartex" xmlns:cx7="http://schemas.microsoft.com/office/drawing/2016/5/13/chartex" xmlns:cx8="http://schemas.microsoft.com/office/drawing/2016/5/14/chartex" xmlns:mc="http://schemas.openxmlformats.org/markup-compatibility/2006" xmlns:aink="http://schemas.microsoft.com/office/drawing/2016/ink" xmlns:am3d="http://schemas.microsoft.com/office/drawing/2017/model3d" xmlns:o="urn:schemas-microsoft-com:office:office" xmlns:oel="http://schemas.microsoft.com/office/2019/extlst" xmlns:r="http://schemas.openxmlformats.org/officeDocument/2006/relationships" xmlns:m="http://schemas.openxmlformats.org/officeDocument/2006/math" xmlns:v="urn:schemas-microsoft-com:vml" xmlns:wp14="http://schemas.microsoft.com/office/word/2010/wordprocessingDrawing" xmlns:wp="http://schemas.openxmlformats.org/drawingml/2006/wordprocessingDrawing" xmlns:w10="urn:schemas-microsoft-com:office:word" xmlns:w="http://schemas.openxmlformats.org/wordprocessingml/2006/main" xmlns:w14="http://schemas.microsoft.com/office/word/2010/wordml" xmlns:w15="http://schemas.microsoft.com/office/word/2012/wordml" xmlns:w16cex="http://schemas.microsoft.com/office/word/2018/wordml/cex" xmlns:w16cid="http://schemas.microsoft.com/office/word/2016/wordml/cid" xmlns:w16="http://schemas.microsoft.com/office/word/2018/wordml" xmlns:w16sdtdh="http://schemas.microsoft.com/office/word/2020/wordml/sdtdatahash" xmlns:w16se="http://schemas.microsoft.com/office/word/2015/wordml/symex" xmlns:wpg="http://schemas.microsoft.com/office/word/2010/wordprocessingGroup" xmlns:wpi="http://schemas.microsoft.com/office/word/2010/wordprocessingInk" xmlns:wne="http://schemas.microsoft.com/office/word/2006/wordml" xmlns:wps="http://schemas.microsoft.com/office/word/2010/wordprocessingShape" mc:Ignorable="w14 w15 w16se w16cid w16 w16cex w16sdtdh wp14">
+  <w16cid:commentId w16cid:paraId="3F554038" w16cid:durableId="27949EF0"/>
+  <w16cid:commentId w16cid:paraId="2D2A6DE9" w16cid:durableId="2794A02D"/>
+  <w16cid:commentId w16cid:paraId="40A05BFB" w16cid:durableId="2794A697"/>
+</w16cid:commentsIds>
 </file>
 
 <file path=word/endnotes.xml><?xml version="1.0" encoding="utf-8"?>
@@ -692,6 +1099,46 @@
       </w:r>
     </w:p>
   </w:footnote>
+  <w:footnote w:id="2">
+    <w:p>
+      <w:pPr>
+        <w:pStyle w:val="FootnoteText"/>
+      </w:pPr>
+      <w:r>
+        <w:rPr>
+          <w:rStyle w:val="FootnoteReference"/>
+        </w:rPr>
+        <w:footnoteRef/>
+      </w:r>
+      <w:r>
+        <w:t xml:space="preserve"> </w:t>
+      </w:r>
+      <w:proofErr w:type="gramStart"/>
+      <w:r>
+        <w:t>Plus</w:t>
+      </w:r>
+      <w:proofErr w:type="gramEnd"/>
+      <w:r>
+        <w:t xml:space="preserve"> grammatic variation, e.g. ‘Occupancy dynamic model’</w:t>
+      </w:r>
+    </w:p>
+  </w:footnote>
+  <w:footnote w:id="3">
+    <w:p>
+      <w:pPr>
+        <w:pStyle w:val="FootnoteText"/>
+      </w:pPr>
+      <w:r>
+        <w:rPr>
+          <w:rStyle w:val="FootnoteReference"/>
+        </w:rPr>
+        <w:footnoteRef/>
+      </w:r>
+      <w:r>
+        <w:t xml:space="preserve"> 2000-2005, 2006-2010, 2010-2015, 2015-2021</w:t>
+      </w:r>
+    </w:p>
+  </w:footnote>
 </w:footnotes>
 </file>
 
@@ -784,6 +1231,232 @@
     </w:lvl>
   </w:abstractNum>
   <w:abstractNum w:abstractNumId="1" w15:restartNumberingAfterBreak="0">
+    <w:nsid w:val="3A0C162C"/>
+    <w:multiLevelType w:val="hybridMultilevel"/>
+    <w:tmpl w:val="A2E2202C"/>
+    <w:lvl w:ilvl="0" w:tplc="08090001">
+      <w:start w:val="1"/>
+      <w:numFmt w:val="bullet"/>
+      <w:lvlText w:val=""/>
+      <w:lvlJc w:val="left"/>
+      <w:pPr>
+        <w:ind w:left="720" w:hanging="360"/>
+      </w:pPr>
+      <w:rPr>
+        <w:rFonts w:ascii="Symbol" w:hAnsi="Symbol" w:hint="default"/>
+      </w:rPr>
+    </w:lvl>
+    <w:lvl w:ilvl="1" w:tplc="08090003" w:tentative="1">
+      <w:start w:val="1"/>
+      <w:numFmt w:val="bullet"/>
+      <w:lvlText w:val="o"/>
+      <w:lvlJc w:val="left"/>
+      <w:pPr>
+        <w:ind w:left="1440" w:hanging="360"/>
+      </w:pPr>
+      <w:rPr>
+        <w:rFonts w:ascii="Courier New" w:hAnsi="Courier New" w:cs="Courier New" w:hint="default"/>
+      </w:rPr>
+    </w:lvl>
+    <w:lvl w:ilvl="2" w:tplc="08090005" w:tentative="1">
+      <w:start w:val="1"/>
+      <w:numFmt w:val="bullet"/>
+      <w:lvlText w:val=""/>
+      <w:lvlJc w:val="left"/>
+      <w:pPr>
+        <w:ind w:left="2160" w:hanging="360"/>
+      </w:pPr>
+      <w:rPr>
+        <w:rFonts w:ascii="Wingdings" w:hAnsi="Wingdings" w:hint="default"/>
+      </w:rPr>
+    </w:lvl>
+    <w:lvl w:ilvl="3" w:tplc="08090001" w:tentative="1">
+      <w:start w:val="1"/>
+      <w:numFmt w:val="bullet"/>
+      <w:lvlText w:val=""/>
+      <w:lvlJc w:val="left"/>
+      <w:pPr>
+        <w:ind w:left="2880" w:hanging="360"/>
+      </w:pPr>
+      <w:rPr>
+        <w:rFonts w:ascii="Symbol" w:hAnsi="Symbol" w:hint="default"/>
+      </w:rPr>
+    </w:lvl>
+    <w:lvl w:ilvl="4" w:tplc="08090003" w:tentative="1">
+      <w:start w:val="1"/>
+      <w:numFmt w:val="bullet"/>
+      <w:lvlText w:val="o"/>
+      <w:lvlJc w:val="left"/>
+      <w:pPr>
+        <w:ind w:left="3600" w:hanging="360"/>
+      </w:pPr>
+      <w:rPr>
+        <w:rFonts w:ascii="Courier New" w:hAnsi="Courier New" w:cs="Courier New" w:hint="default"/>
+      </w:rPr>
+    </w:lvl>
+    <w:lvl w:ilvl="5" w:tplc="08090005" w:tentative="1">
+      <w:start w:val="1"/>
+      <w:numFmt w:val="bullet"/>
+      <w:lvlText w:val=""/>
+      <w:lvlJc w:val="left"/>
+      <w:pPr>
+        <w:ind w:left="4320" w:hanging="360"/>
+      </w:pPr>
+      <w:rPr>
+        <w:rFonts w:ascii="Wingdings" w:hAnsi="Wingdings" w:hint="default"/>
+      </w:rPr>
+    </w:lvl>
+    <w:lvl w:ilvl="6" w:tplc="08090001" w:tentative="1">
+      <w:start w:val="1"/>
+      <w:numFmt w:val="bullet"/>
+      <w:lvlText w:val=""/>
+      <w:lvlJc w:val="left"/>
+      <w:pPr>
+        <w:ind w:left="5040" w:hanging="360"/>
+      </w:pPr>
+      <w:rPr>
+        <w:rFonts w:ascii="Symbol" w:hAnsi="Symbol" w:hint="default"/>
+      </w:rPr>
+    </w:lvl>
+    <w:lvl w:ilvl="7" w:tplc="08090003" w:tentative="1">
+      <w:start w:val="1"/>
+      <w:numFmt w:val="bullet"/>
+      <w:lvlText w:val="o"/>
+      <w:lvlJc w:val="left"/>
+      <w:pPr>
+        <w:ind w:left="5760" w:hanging="360"/>
+      </w:pPr>
+      <w:rPr>
+        <w:rFonts w:ascii="Courier New" w:hAnsi="Courier New" w:cs="Courier New" w:hint="default"/>
+      </w:rPr>
+    </w:lvl>
+    <w:lvl w:ilvl="8" w:tplc="08090005" w:tentative="1">
+      <w:start w:val="1"/>
+      <w:numFmt w:val="bullet"/>
+      <w:lvlText w:val=""/>
+      <w:lvlJc w:val="left"/>
+      <w:pPr>
+        <w:ind w:left="6480" w:hanging="360"/>
+      </w:pPr>
+      <w:rPr>
+        <w:rFonts w:ascii="Wingdings" w:hAnsi="Wingdings" w:hint="default"/>
+      </w:rPr>
+    </w:lvl>
+  </w:abstractNum>
+  <w:abstractNum w:abstractNumId="2" w15:restartNumberingAfterBreak="0">
+    <w:nsid w:val="4B733F8D"/>
+    <w:multiLevelType w:val="hybridMultilevel"/>
+    <w:tmpl w:val="6F523F08"/>
+    <w:lvl w:ilvl="0" w:tplc="08090001">
+      <w:start w:val="1"/>
+      <w:numFmt w:val="bullet"/>
+      <w:lvlText w:val=""/>
+      <w:lvlJc w:val="left"/>
+      <w:pPr>
+        <w:ind w:left="720" w:hanging="360"/>
+      </w:pPr>
+      <w:rPr>
+        <w:rFonts w:ascii="Symbol" w:hAnsi="Symbol" w:hint="default"/>
+      </w:rPr>
+    </w:lvl>
+    <w:lvl w:ilvl="1" w:tplc="08090003" w:tentative="1">
+      <w:start w:val="1"/>
+      <w:numFmt w:val="bullet"/>
+      <w:lvlText w:val="o"/>
+      <w:lvlJc w:val="left"/>
+      <w:pPr>
+        <w:ind w:left="1440" w:hanging="360"/>
+      </w:pPr>
+      <w:rPr>
+        <w:rFonts w:ascii="Courier New" w:hAnsi="Courier New" w:cs="Courier New" w:hint="default"/>
+      </w:rPr>
+    </w:lvl>
+    <w:lvl w:ilvl="2" w:tplc="08090005" w:tentative="1">
+      <w:start w:val="1"/>
+      <w:numFmt w:val="bullet"/>
+      <w:lvlText w:val=""/>
+      <w:lvlJc w:val="left"/>
+      <w:pPr>
+        <w:ind w:left="2160" w:hanging="360"/>
+      </w:pPr>
+      <w:rPr>
+        <w:rFonts w:ascii="Wingdings" w:hAnsi="Wingdings" w:hint="default"/>
+      </w:rPr>
+    </w:lvl>
+    <w:lvl w:ilvl="3" w:tplc="08090001" w:tentative="1">
+      <w:start w:val="1"/>
+      <w:numFmt w:val="bullet"/>
+      <w:lvlText w:val=""/>
+      <w:lvlJc w:val="left"/>
+      <w:pPr>
+        <w:ind w:left="2880" w:hanging="360"/>
+      </w:pPr>
+      <w:rPr>
+        <w:rFonts w:ascii="Symbol" w:hAnsi="Symbol" w:hint="default"/>
+      </w:rPr>
+    </w:lvl>
+    <w:lvl w:ilvl="4" w:tplc="08090003" w:tentative="1">
+      <w:start w:val="1"/>
+      <w:numFmt w:val="bullet"/>
+      <w:lvlText w:val="o"/>
+      <w:lvlJc w:val="left"/>
+      <w:pPr>
+        <w:ind w:left="3600" w:hanging="360"/>
+      </w:pPr>
+      <w:rPr>
+        <w:rFonts w:ascii="Courier New" w:hAnsi="Courier New" w:cs="Courier New" w:hint="default"/>
+      </w:rPr>
+    </w:lvl>
+    <w:lvl w:ilvl="5" w:tplc="08090005" w:tentative="1">
+      <w:start w:val="1"/>
+      <w:numFmt w:val="bullet"/>
+      <w:lvlText w:val=""/>
+      <w:lvlJc w:val="left"/>
+      <w:pPr>
+        <w:ind w:left="4320" w:hanging="360"/>
+      </w:pPr>
+      <w:rPr>
+        <w:rFonts w:ascii="Wingdings" w:hAnsi="Wingdings" w:hint="default"/>
+      </w:rPr>
+    </w:lvl>
+    <w:lvl w:ilvl="6" w:tplc="08090001" w:tentative="1">
+      <w:start w:val="1"/>
+      <w:numFmt w:val="bullet"/>
+      <w:lvlText w:val=""/>
+      <w:lvlJc w:val="left"/>
+      <w:pPr>
+        <w:ind w:left="5040" w:hanging="360"/>
+      </w:pPr>
+      <w:rPr>
+        <w:rFonts w:ascii="Symbol" w:hAnsi="Symbol" w:hint="default"/>
+      </w:rPr>
+    </w:lvl>
+    <w:lvl w:ilvl="7" w:tplc="08090003" w:tentative="1">
+      <w:start w:val="1"/>
+      <w:numFmt w:val="bullet"/>
+      <w:lvlText w:val="o"/>
+      <w:lvlJc w:val="left"/>
+      <w:pPr>
+        <w:ind w:left="5760" w:hanging="360"/>
+      </w:pPr>
+      <w:rPr>
+        <w:rFonts w:ascii="Courier New" w:hAnsi="Courier New" w:cs="Courier New" w:hint="default"/>
+      </w:rPr>
+    </w:lvl>
+    <w:lvl w:ilvl="8" w:tplc="08090005" w:tentative="1">
+      <w:start w:val="1"/>
+      <w:numFmt w:val="bullet"/>
+      <w:lvlText w:val=""/>
+      <w:lvlJc w:val="left"/>
+      <w:pPr>
+        <w:ind w:left="6480" w:hanging="360"/>
+      </w:pPr>
+      <w:rPr>
+        <w:rFonts w:ascii="Wingdings" w:hAnsi="Wingdings" w:hint="default"/>
+      </w:rPr>
+    </w:lvl>
+  </w:abstractNum>
+  <w:abstractNum w:abstractNumId="3" w15:restartNumberingAfterBreak="0">
     <w:nsid w:val="79911088"/>
     <w:multiLevelType w:val="hybridMultilevel"/>
     <w:tmpl w:val="B89254AA"/>
@@ -897,12 +1570,26 @@
     </w:lvl>
   </w:abstractNum>
   <w:num w:numId="1" w16cid:durableId="1946688248">
-    <w:abstractNumId w:val="1"/>
+    <w:abstractNumId w:val="3"/>
   </w:num>
   <w:num w:numId="2" w16cid:durableId="1084571922">
     <w:abstractNumId w:val="0"/>
   </w:num>
+  <w:num w:numId="3" w16cid:durableId="868837211">
+    <w:abstractNumId w:val="2"/>
+  </w:num>
+  <w:num w:numId="4" w16cid:durableId="1710521213">
+    <w:abstractNumId w:val="1"/>
+  </w:num>
 </w:numbering>
+</file>
+
+<file path=word/people.xml><?xml version="1.0" encoding="utf-8"?>
+<w15:people xmlns:wpc="http://schemas.microsoft.com/office/word/2010/wordprocessingCanvas" xmlns:cx="http://schemas.microsoft.com/office/drawing/2014/chartex" xmlns:cx1="http://schemas.microsoft.com/office/drawing/2015/9/8/chartex" xmlns:cx2="http://schemas.microsoft.com/office/drawing/2015/10/21/chartex" xmlns:cx3="http://schemas.microsoft.com/office/drawing/2016/5/9/chartex" xmlns:cx4="http://schemas.microsoft.com/office/drawing/2016/5/10/chartex" xmlns:cx5="http://schemas.microsoft.com/office/drawing/2016/5/11/chartex" xmlns:cx6="http://schemas.microsoft.com/office/drawing/2016/5/12/chartex" xmlns:cx7="http://schemas.microsoft.com/office/drawing/2016/5/13/chartex" xmlns:cx8="http://schemas.microsoft.com/office/drawing/2016/5/14/chartex" xmlns:mc="http://schemas.openxmlformats.org/markup-compatibility/2006" xmlns:aink="http://schemas.microsoft.com/office/drawing/2016/ink" xmlns:am3d="http://schemas.microsoft.com/office/drawing/2017/model3d" xmlns:o="urn:schemas-microsoft-com:office:office" xmlns:oel="http://schemas.microsoft.com/office/2019/extlst" xmlns:r="http://schemas.openxmlformats.org/officeDocument/2006/relationships" xmlns:m="http://schemas.openxmlformats.org/officeDocument/2006/math" xmlns:v="urn:schemas-microsoft-com:vml" xmlns:wp14="http://schemas.microsoft.com/office/word/2010/wordprocessingDrawing" xmlns:wp="http://schemas.openxmlformats.org/drawingml/2006/wordprocessingDrawing" xmlns:w10="urn:schemas-microsoft-com:office:word" xmlns:w="http://schemas.openxmlformats.org/wordprocessingml/2006/main" xmlns:w14="http://schemas.microsoft.com/office/word/2010/wordml" xmlns:w15="http://schemas.microsoft.com/office/word/2012/wordml" xmlns:w16cex="http://schemas.microsoft.com/office/word/2018/wordml/cex" xmlns:w16cid="http://schemas.microsoft.com/office/word/2016/wordml/cid" xmlns:w16="http://schemas.microsoft.com/office/word/2018/wordml" xmlns:w16sdtdh="http://schemas.microsoft.com/office/word/2020/wordml/sdtdatahash" xmlns:w16se="http://schemas.microsoft.com/office/word/2015/wordml/symex" xmlns:wpg="http://schemas.microsoft.com/office/word/2010/wordprocessingGroup" xmlns:wpi="http://schemas.microsoft.com/office/word/2010/wordprocessingInk" xmlns:wne="http://schemas.microsoft.com/office/word/2006/wordml" xmlns:wps="http://schemas.microsoft.com/office/word/2010/wordprocessingShape" mc:Ignorable="w14 w15 w16se w16cid w16 w16cex w16sdtdh wp14">
+  <w15:person w15:author="James Kelleher">
+    <w15:presenceInfo w15:providerId="AD" w15:userId="S::kelleherj@student.unimelb.edu.au::e139489a-58b8-4281-bfaf-61a1a4609630"/>
+  </w15:person>
+</w15:people>
 </file>
 
 <file path=word/styles.xml><?xml version="1.0" encoding="utf-8"?>
@@ -2138,6 +2825,74 @@
       <w:vertAlign w:val="superscript"/>
     </w:rPr>
   </w:style>
+  <w:style w:type="character" w:styleId="CommentReference">
+    <w:name w:val="annotation reference"/>
+    <w:basedOn w:val="DefaultParagraphFont"/>
+    <w:uiPriority w:val="99"/>
+    <w:semiHidden/>
+    <w:unhideWhenUsed/>
+    <w:rsid w:val="00E45D21"/>
+    <w:rPr>
+      <w:sz w:val="16"/>
+      <w:szCs w:val="16"/>
+    </w:rPr>
+  </w:style>
+  <w:style w:type="paragraph" w:styleId="CommentText">
+    <w:name w:val="annotation text"/>
+    <w:basedOn w:val="Normal"/>
+    <w:link w:val="CommentTextChar"/>
+    <w:uiPriority w:val="99"/>
+    <w:semiHidden/>
+    <w:unhideWhenUsed/>
+    <w:rsid w:val="00E45D21"/>
+    <w:pPr>
+      <w:spacing w:line="240" w:lineRule="auto"/>
+    </w:pPr>
+  </w:style>
+  <w:style w:type="character" w:customStyle="1" w:styleId="CommentTextChar">
+    <w:name w:val="Comment Text Char"/>
+    <w:basedOn w:val="DefaultParagraphFont"/>
+    <w:link w:val="CommentText"/>
+    <w:uiPriority w:val="99"/>
+    <w:semiHidden/>
+    <w:rsid w:val="00E45D21"/>
+    <w:rPr>
+      <w:i/>
+      <w:iCs/>
+      <w:sz w:val="20"/>
+      <w:szCs w:val="20"/>
+    </w:rPr>
+  </w:style>
+  <w:style w:type="paragraph" w:styleId="CommentSubject">
+    <w:name w:val="annotation subject"/>
+    <w:basedOn w:val="CommentText"/>
+    <w:next w:val="CommentText"/>
+    <w:link w:val="CommentSubjectChar"/>
+    <w:uiPriority w:val="99"/>
+    <w:semiHidden/>
+    <w:unhideWhenUsed/>
+    <w:rsid w:val="00E45D21"/>
+    <w:rPr>
+      <w:b/>
+      <w:bCs/>
+    </w:rPr>
+  </w:style>
+  <w:style w:type="character" w:customStyle="1" w:styleId="CommentSubjectChar">
+    <w:name w:val="Comment Subject Char"/>
+    <w:basedOn w:val="CommentTextChar"/>
+    <w:link w:val="CommentSubject"/>
+    <w:uiPriority w:val="99"/>
+    <w:semiHidden/>
+    <w:rsid w:val="00E45D21"/>
+    <w:rPr>
+      <w:b/>
+      <w:bCs/>
+      <w:i/>
+      <w:iCs/>
+      <w:sz w:val="20"/>
+      <w:szCs w:val="20"/>
+    </w:rPr>
+  </w:style>
 </w:styles>
 </file>
 

</xml_diff>

<commit_message>
outline + revisions of the intro
</commit_message>
<xml_diff>
--- a/Writing/Drafts/ConceptDraft.docx
+++ b/Writing/Drafts/ConceptDraft.docx
@@ -14,7 +14,19 @@
         <w:t xml:space="preserve"> review </w:t>
       </w:r>
       <w:r>
-        <w:t>of dynamic occupancy models and guide to building them for applied ecology</w:t>
+        <w:t xml:space="preserve">of dynamic occupancy models and </w:t>
+      </w:r>
+      <w:r>
+        <w:t>framework</w:t>
+      </w:r>
+      <w:r>
+        <w:t xml:space="preserve"> t</w:t>
+      </w:r>
+      <w:r>
+        <w:t>o</w:t>
+      </w:r>
+      <w:r>
+        <w:t xml:space="preserve"> building them for applied ecology</w:t>
       </w:r>
     </w:p>
     <w:p>
@@ -42,7 +54,77 @@
         <w:t>Abstract</w:t>
       </w:r>
     </w:p>
-    <w:p/>
+    <w:p>
+      <w:pPr>
+        <w:rPr>
+          <w:i w:val="0"/>
+          <w:iCs w:val="0"/>
+        </w:rPr>
+      </w:pPr>
+      <w:r>
+        <w:rPr>
+          <w:i w:val="0"/>
+          <w:iCs w:val="0"/>
+        </w:rPr>
+        <w:t xml:space="preserve">Dynamic occupancy models are a key tool for ecologists seeking to understand patterns of occupancy across space and time while accounting for imperfect detection. Thanks to their relative ease of implementation, realistic data requirements, and capacity to generate useful estimates of occupancy parameters, these models have become popular </w:t>
+      </w:r>
+      <w:r>
+        <w:rPr>
+          <w:i w:val="0"/>
+          <w:iCs w:val="0"/>
+        </w:rPr>
+        <w:t>in</w:t>
+      </w:r>
+      <w:r>
+        <w:rPr>
+          <w:i w:val="0"/>
+          <w:iCs w:val="0"/>
+        </w:rPr>
+        <w:t xml:space="preserve"> modelling natural systems for conservation and wildlife management </w:t>
+      </w:r>
+      <w:r>
+        <w:rPr>
+          <w:i w:val="0"/>
+          <w:iCs w:val="0"/>
+        </w:rPr>
+        <w:t>objectives</w:t>
+      </w:r>
+      <w:r>
+        <w:rPr>
+          <w:i w:val="0"/>
+          <w:iCs w:val="0"/>
+        </w:rPr>
+        <w:t xml:space="preserve">. We conducted a systematic review of studies incorporating these models to assess what they are used for and how they are implemented in applied studies. Our findings indicate these models experience significant use in assessing occupancy trends and in evaluating specific relationships for a great diversity of taxa, with </w:t>
+      </w:r>
+      <w:r>
+        <w:rPr>
+          <w:i w:val="0"/>
+          <w:iCs w:val="0"/>
+        </w:rPr>
+        <w:t xml:space="preserve">far </w:t>
+      </w:r>
+      <w:r>
+        <w:rPr>
+          <w:i w:val="0"/>
+          <w:iCs w:val="0"/>
+        </w:rPr>
+        <w:t xml:space="preserve">more limited use in generating either spatial or future predictions. However, their implementation has not always been consistent – decisions in the model-building process such as covariate inclusion, model selection, and model evaluation are highly variable between authors, with potential implications for upholding model assumptions and robustness of outputs. To conclude, we provide some simple guidelines for future authors seeking to implement </w:t>
+      </w:r>
+      <w:r>
+        <w:rPr>
+          <w:i w:val="0"/>
+          <w:iCs w:val="0"/>
+        </w:rPr>
+        <w:t>dynamic occupancy model</w:t>
+      </w:r>
+      <w:r>
+        <w:rPr>
+          <w:i w:val="0"/>
+          <w:iCs w:val="0"/>
+        </w:rPr>
+        <w:t xml:space="preserve">s to ensure that key considerations are accounted for in the model building process. </w:t>
+      </w:r>
+    </w:p>
     <w:p>
       <w:pPr>
         <w:pStyle w:val="Heading1"/>
@@ -124,12 +206,31 @@
           <w:iCs w:val="0"/>
         </w:rPr>
       </w:pPr>
-      <w:r>
-        <w:rPr>
-          <w:i w:val="0"/>
-          <w:iCs w:val="0"/>
-        </w:rPr>
-        <w:t>Dynamic occupancy models</w:t>
+      <w:proofErr w:type="spellStart"/>
+      <w:r>
+        <w:rPr>
+          <w:i w:val="0"/>
+          <w:iCs w:val="0"/>
+        </w:rPr>
+        <w:t>MacKenzie</w:t>
+      </w:r>
+      <w:proofErr w:type="spellEnd"/>
+      <w:r>
+        <w:rPr>
+          <w:i w:val="0"/>
+          <w:iCs w:val="0"/>
+        </w:rPr>
+        <w:t xml:space="preserve"> </w:t>
+      </w:r>
+      <w:r>
+        <w:t>et al.</w:t>
+      </w:r>
+      <w:r>
+        <w:rPr>
+          <w:i w:val="0"/>
+          <w:iCs w:val="0"/>
+        </w:rPr>
+        <w:t>’s 2002 paper, ‘Estimating site occupancy rates when detection probabilities are less than one,’ first defined what is now termed the ‘Dynamic occupancy’ model</w:t>
       </w:r>
       <w:r>
         <w:rPr>
@@ -144,8 +245,252 @@
           <w:i w:val="0"/>
           <w:iCs w:val="0"/>
         </w:rPr>
-        <w:t xml:space="preserve"> (henceforth DOMs) balance ease of use, realistic data requirements, and assumptions with analytical capabilities suitable for answering many types of questions common in ecology and conservation science. </w:t>
-      </w:r>
+        <w:t xml:space="preserve"> (henceforth DOMs)</w:t>
+      </w:r>
+      <w:r>
+        <w:rPr>
+          <w:i w:val="0"/>
+          <w:iCs w:val="0"/>
+        </w:rPr>
+        <w:t>.</w:t>
+      </w:r>
+      <w:r>
+        <w:rPr>
+          <w:i w:val="0"/>
+          <w:iCs w:val="0"/>
+        </w:rPr>
+        <w:t xml:space="preserve"> </w:t>
+      </w:r>
+      <w:r>
+        <w:rPr>
+          <w:i w:val="0"/>
+          <w:iCs w:val="0"/>
+        </w:rPr>
+        <w:t xml:space="preserve">The basic structure of the model is simple, consisting of an </w:t>
+      </w:r>
+      <w:r>
+        <w:t>occupancy</w:t>
+      </w:r>
+      <w:r>
+        <w:rPr>
+          <w:i w:val="0"/>
+          <w:iCs w:val="0"/>
+        </w:rPr>
+        <w:t xml:space="preserve"> module and an </w:t>
+      </w:r>
+      <w:r>
+        <w:t xml:space="preserve">observation </w:t>
+      </w:r>
+      <w:r>
+        <w:rPr>
+          <w:i w:val="0"/>
+          <w:iCs w:val="0"/>
+        </w:rPr>
+        <w:t xml:space="preserve">module. In the </w:t>
+      </w:r>
+      <w:r>
+        <w:t xml:space="preserve">occupancy </w:t>
+      </w:r>
+      <w:r>
+        <w:rPr>
+          <w:i w:val="0"/>
+          <w:iCs w:val="0"/>
+        </w:rPr>
+        <w:t xml:space="preserve">module, independent sites may exist in either occupied or unoccupied states; transitions between the two between time steps are termed </w:t>
+      </w:r>
+      <w:r>
+        <w:t xml:space="preserve">colonisation </w:t>
+      </w:r>
+      <w:r>
+        <w:rPr>
+          <w:i w:val="0"/>
+          <w:iCs w:val="0"/>
+        </w:rPr>
+        <w:t xml:space="preserve">and </w:t>
+      </w:r>
+      <w:r>
+        <w:t xml:space="preserve">extinction. </w:t>
+      </w:r>
+      <w:r>
+        <w:rPr>
+          <w:i w:val="0"/>
+          <w:iCs w:val="0"/>
+        </w:rPr>
+        <w:t xml:space="preserve">In the </w:t>
+      </w:r>
+      <w:r>
+        <w:t xml:space="preserve">observation </w:t>
+      </w:r>
+      <w:r>
+        <w:rPr>
+          <w:i w:val="0"/>
+          <w:iCs w:val="0"/>
+        </w:rPr>
+        <w:t xml:space="preserve">module, we account for </w:t>
+      </w:r>
+      <w:r>
+        <w:rPr>
+          <w:i w:val="0"/>
+          <w:iCs w:val="0"/>
+        </w:rPr>
+        <w:lastRenderedPageBreak/>
+        <w:t xml:space="preserve">imperfect detection by conducting multiple surveys within a single timestep. These modules combine to provide valuable estimates of initial occupancy, colonisation, extinction, and detection </w:t>
+      </w:r>
+      <w:commentRangeStart w:id="0"/>
+      <w:r>
+        <w:rPr>
+          <w:i w:val="0"/>
+          <w:iCs w:val="0"/>
+        </w:rPr>
+        <w:t>probabilities</w:t>
+      </w:r>
+      <w:commentRangeEnd w:id="0"/>
+      <w:r>
+        <w:rPr>
+          <w:rStyle w:val="CommentReference"/>
+        </w:rPr>
+        <w:commentReference w:id="0"/>
+      </w:r>
+      <w:r>
+        <w:rPr>
+          <w:i w:val="0"/>
+          <w:iCs w:val="0"/>
+        </w:rPr>
+        <w:t>.</w:t>
+      </w:r>
+    </w:p>
+    <w:p>
+      <w:pPr>
+        <w:rPr>
+          <w:i w:val="0"/>
+          <w:iCs w:val="0"/>
+        </w:rPr>
+      </w:pPr>
+      <w:r>
+        <w:rPr>
+          <w:i w:val="0"/>
+          <w:iCs w:val="0"/>
+        </w:rPr>
+        <w:t>DOMs operate under just three key assumptions:</w:t>
+      </w:r>
+    </w:p>
+    <w:p>
+      <w:pPr>
+        <w:pStyle w:val="ListParagraph"/>
+        <w:numPr>
+          <w:ilvl w:val="0"/>
+          <w:numId w:val="5"/>
+        </w:numPr>
+        <w:rPr>
+          <w:i w:val="0"/>
+          <w:iCs w:val="0"/>
+        </w:rPr>
+      </w:pPr>
+      <w:r>
+        <w:rPr>
+          <w:i w:val="0"/>
+          <w:iCs w:val="0"/>
+        </w:rPr>
+        <w:t>Sites are considered ‘closed’ between time-steps, with occupancy state presumed to be un-changed</w:t>
+      </w:r>
+      <w:r>
+        <w:rPr>
+          <w:i w:val="0"/>
+          <w:iCs w:val="0"/>
+        </w:rPr>
+        <w:t>.</w:t>
+      </w:r>
+    </w:p>
+    <w:p>
+      <w:pPr>
+        <w:pStyle w:val="ListParagraph"/>
+        <w:numPr>
+          <w:ilvl w:val="0"/>
+          <w:numId w:val="5"/>
+        </w:numPr>
+        <w:rPr>
+          <w:i w:val="0"/>
+          <w:iCs w:val="0"/>
+        </w:rPr>
+      </w:pPr>
+      <w:r>
+        <w:rPr>
+          <w:i w:val="0"/>
+          <w:iCs w:val="0"/>
+        </w:rPr>
+        <w:t>There are no false positive detections</w:t>
+      </w:r>
+      <w:r>
+        <w:rPr>
+          <w:i w:val="0"/>
+          <w:iCs w:val="0"/>
+        </w:rPr>
+        <w:t>.</w:t>
+      </w:r>
+    </w:p>
+    <w:p>
+      <w:pPr>
+        <w:pStyle w:val="ListParagraph"/>
+        <w:numPr>
+          <w:ilvl w:val="0"/>
+          <w:numId w:val="5"/>
+        </w:numPr>
+        <w:rPr>
+          <w:i w:val="0"/>
+          <w:iCs w:val="0"/>
+        </w:rPr>
+      </w:pPr>
+      <w:r>
+        <w:rPr>
+          <w:i w:val="0"/>
+          <w:iCs w:val="0"/>
+        </w:rPr>
+        <w:t>No unmodelled heterogeneity exists</w:t>
+      </w:r>
+      <w:r>
+        <w:rPr>
+          <w:i w:val="0"/>
+          <w:iCs w:val="0"/>
+        </w:rPr>
+        <w:t>.</w:t>
+      </w:r>
+    </w:p>
+    <w:p>
+      <w:pPr>
+        <w:rPr>
+          <w:i w:val="0"/>
+          <w:iCs w:val="0"/>
+        </w:rPr>
+      </w:pPr>
+      <w:r>
+        <w:rPr>
+          <w:i w:val="0"/>
+          <w:iCs w:val="0"/>
+        </w:rPr>
+        <w:t xml:space="preserve">Of course, heterogenous landscapes and patterns of occupancy are the norm in ecological systems – to satisfy this third assumption, </w:t>
+      </w:r>
+      <w:r>
+        <w:rPr>
+          <w:i w:val="0"/>
+          <w:iCs w:val="0"/>
+        </w:rPr>
+        <w:t>covariates may be used for each model parameter to describe how environmental variation may affect probabilities of occupancy or detection.</w:t>
+      </w:r>
+      <w:r>
+        <w:rPr>
+          <w:i w:val="0"/>
+          <w:iCs w:val="0"/>
+        </w:rPr>
+        <w:t xml:space="preserve"> </w:t>
+      </w:r>
+    </w:p>
+    <w:p>
+      <w:pPr>
+        <w:rPr>
+          <w:i w:val="0"/>
+          <w:iCs w:val="0"/>
+        </w:rPr>
+      </w:pPr>
       <w:proofErr w:type="spellStart"/>
       <w:r>
         <w:rPr>
@@ -170,7 +515,60 @@
           <w:i w:val="0"/>
           <w:iCs w:val="0"/>
         </w:rPr>
-        <w:t xml:space="preserve">2002 paper defining the model has been cited [XXXX] times, reflecting their importance in applied ecological modelling. </w:t>
+        <w:t>2002 model defining paper has been cited 4962</w:t>
+      </w:r>
+      <w:r>
+        <w:rPr>
+          <w:rStyle w:val="FootnoteReference"/>
+          <w:i w:val="0"/>
+          <w:iCs w:val="0"/>
+        </w:rPr>
+        <w:footnoteReference w:id="2"/>
+      </w:r>
+      <w:r>
+        <w:rPr>
+          <w:i w:val="0"/>
+          <w:iCs w:val="0"/>
+        </w:rPr>
+        <w:t xml:space="preserve"> times, with publications increasing year-over year since their inception. It is likely that this is because DOM’s strike a balance between ease of use, realistic data requirements, and assumptions with analytical capabilities suitable for answering many types of questions common in ecology and conservation science.</w:t>
+      </w:r>
+    </w:p>
+    <w:p>
+      <w:pPr>
+        <w:rPr>
+          <w:i w:val="0"/>
+          <w:iCs w:val="0"/>
+        </w:rPr>
+      </w:pPr>
+      <w:r>
+        <w:rPr>
+          <w:i w:val="0"/>
+          <w:iCs w:val="0"/>
+        </w:rPr>
+        <w:t>The matter in which models are implemented, including the data inputs, covariates considered, manner of final model selection, a</w:t>
+      </w:r>
+      <w:r>
+        <w:rPr>
+          <w:i w:val="0"/>
+          <w:iCs w:val="0"/>
+        </w:rPr>
+        <w:t xml:space="preserve">nd evaluation of model fit are all important contributors to the reliability of model outputs. When conservation and management decisions are made </w:t>
+      </w:r>
+      <w:proofErr w:type="gramStart"/>
+      <w:r>
+        <w:rPr>
+          <w:i w:val="0"/>
+          <w:iCs w:val="0"/>
+        </w:rPr>
+        <w:t>on the basis of</w:t>
+      </w:r>
+      <w:proofErr w:type="gramEnd"/>
+      <w:r>
+        <w:rPr>
+          <w:i w:val="0"/>
+          <w:iCs w:val="0"/>
+        </w:rPr>
+        <w:t xml:space="preserve"> these models, it is critical to ensure that all steps are fully thought through to develop the best possible model.  </w:t>
       </w:r>
     </w:p>
     <w:p>
@@ -225,7 +623,21 @@
           <w:i w:val="0"/>
           <w:iCs w:val="0"/>
         </w:rPr>
-        <w:t>To provide practical recommendations for how to use these models to ensure outputs and predictions are as robust as possible</w:t>
+        <w:t>To provide practical recommendations for how to use</w:t>
+      </w:r>
+      <w:r>
+        <w:rPr>
+          <w:i w:val="0"/>
+          <w:iCs w:val="0"/>
+        </w:rPr>
+        <w:t xml:space="preserve"> DOMs </w:t>
+      </w:r>
+      <w:r>
+        <w:rPr>
+          <w:i w:val="0"/>
+          <w:iCs w:val="0"/>
+        </w:rPr>
+        <w:t>to ensure outputs and predictions are as robust as possible</w:t>
       </w:r>
       <w:r>
         <w:rPr>
@@ -244,12 +656,6 @@
       </w:r>
     </w:p>
     <w:p>
-      <w:pPr>
-        <w:rPr>
-          <w:i w:val="0"/>
-          <w:iCs w:val="0"/>
-        </w:rPr>
-      </w:pPr>
       <w:r>
         <w:rPr>
           <w:i w:val="0"/>
@@ -313,37 +719,40 @@
     </w:p>
     <w:p>
       <w:r>
-        <w:lastRenderedPageBreak/>
-        <w:t>Give a basic definition of the model structure, with a visualisation and directions to other key resources with further information?</w:t>
-      </w:r>
+        <w:t>Bayesian version</w:t>
+      </w:r>
+    </w:p>
+    <w:p>
+      <w:r>
+        <w:t>Multi-species extension</w:t>
+      </w:r>
+    </w:p>
+    <w:p>
+      <w:r>
+        <w:t xml:space="preserve">Multi-state extension </w:t>
+      </w:r>
+    </w:p>
+    <w:p>
+      <w:r>
+        <w:t xml:space="preserve">False positive extension </w:t>
+      </w:r>
+    </w:p>
+    <w:p>
+      <w:pPr>
+        <w:rPr>
+          <w:i w:val="0"/>
+          <w:iCs w:val="0"/>
+        </w:rPr>
+      </w:pPr>
     </w:p>
     <w:p/>
     <w:p>
-      <w:r>
-        <w:t>Multi-species and multi-state versions?</w:t>
-      </w:r>
-    </w:p>
-    <w:p>
-      <w:r>
-        <w:t>Bayesian implementation?</w:t>
-      </w:r>
-    </w:p>
-    <w:p>
-      <w:r>
-        <w:t>Additional extensions</w:t>
-      </w:r>
-    </w:p>
-    <w:p>
-      <w:r>
-        <w:tab/>
-        <w:t>- elephant dispersal paper</w:t>
-      </w:r>
-    </w:p>
-    <w:p>
-      <w:r>
-        <w:tab/>
-        <w:t>-  other imperfect detection formulations</w:t>
-      </w:r>
+      <w:pPr>
+        <w:rPr>
+          <w:i w:val="0"/>
+          <w:iCs w:val="0"/>
+        </w:rPr>
+      </w:pPr>
     </w:p>
     <w:p>
       <w:pPr>
@@ -430,7 +839,7 @@
         </w:rPr>
         <w:t xml:space="preserve">Multiple time-steps between which occupancy states can change, with </w:t>
       </w:r>
-      <w:commentRangeStart w:id="0"/>
+      <w:commentRangeStart w:id="1"/>
       <w:r>
         <w:rPr>
           <w:i w:val="0"/>
@@ -438,12 +847,12 @@
         </w:rPr>
         <w:t xml:space="preserve">transitions between states modelled as a Markovian process. </w:t>
       </w:r>
-      <w:commentRangeEnd w:id="0"/>
+      <w:commentRangeEnd w:id="1"/>
       <w:r>
         <w:rPr>
           <w:rStyle w:val="CommentReference"/>
         </w:rPr>
-        <w:commentReference w:id="0"/>
+        <w:commentReference w:id="1"/>
       </w:r>
     </w:p>
     <w:p>
@@ -486,7 +895,7 @@
           <w:i w:val="0"/>
           <w:iCs w:val="0"/>
         </w:rPr>
-        <w:footnoteReference w:id="2"/>
+        <w:footnoteReference w:id="3"/>
       </w:r>
       <w:r>
         <w:rPr>
@@ -508,6 +917,7 @@
           <w:iCs w:val="0"/>
         </w:rPr>
       </w:pPr>
+      <w:commentRangeStart w:id="2"/>
       <w:r>
         <w:rPr>
           <w:i w:val="0"/>
@@ -575,6 +985,13 @@
         </w:rPr>
         <w:t>Stochastic patch occupancy model</w:t>
       </w:r>
+      <w:commentRangeEnd w:id="2"/>
+      <w:r>
+        <w:rPr>
+          <w:rStyle w:val="CommentReference"/>
+        </w:rPr>
+        <w:commentReference w:id="2"/>
+      </w:r>
     </w:p>
     <w:p>
       <w:pPr>
@@ -593,7 +1010,7 @@
       <w:r>
         <w:t xml:space="preserve">Google Scholar </w:t>
       </w:r>
-      <w:commentRangeStart w:id="1"/>
+      <w:commentRangeStart w:id="3"/>
       <w:r>
         <w:rPr>
           <w:i w:val="0"/>
@@ -601,12 +1018,12 @@
         </w:rPr>
         <w:t>(Appendix I)</w:t>
       </w:r>
-      <w:commentRangeEnd w:id="1"/>
+      <w:commentRangeEnd w:id="3"/>
       <w:r>
         <w:rPr>
           <w:rStyle w:val="CommentReference"/>
         </w:rPr>
-        <w:commentReference w:id="1"/>
+        <w:commentReference w:id="3"/>
       </w:r>
       <w:r>
         <w:rPr>
@@ -658,7 +1075,7 @@
           <w:i w:val="0"/>
           <w:iCs w:val="0"/>
         </w:rPr>
-        <w:footnoteReference w:id="3"/>
+        <w:footnoteReference w:id="4"/>
       </w:r>
       <w:r>
         <w:rPr>
@@ -675,14 +1092,21 @@
           <w:iCs w:val="0"/>
         </w:rPr>
       </w:pPr>
-      <w:r>
-        <w:rPr>
-          <w:i w:val="0"/>
-          <w:iCs w:val="0"/>
-        </w:rPr>
-        <w:lastRenderedPageBreak/>
+      <w:commentRangeStart w:id="4"/>
+      <w:r>
+        <w:rPr>
+          <w:i w:val="0"/>
+          <w:iCs w:val="0"/>
+        </w:rPr>
         <w:t>Authors developed a structured spreadsheet with categories for study metadata, objectives, taxa, location, survey methods, detection, covariates, modelling, and outputs. Findings were systematically noted as each paper was read; 75 papers were included at this stage.</w:t>
       </w:r>
+      <w:commentRangeEnd w:id="4"/>
+      <w:r>
+        <w:rPr>
+          <w:rStyle w:val="CommentReference"/>
+        </w:rPr>
+        <w:commentReference w:id="4"/>
+      </w:r>
     </w:p>
     <w:p>
       <w:pPr>
@@ -698,7 +1122,7 @@
         </w:rPr>
         <w:t xml:space="preserve">Study questions were further refined after the preliminary review, and a revised spreadsheet with better articulated parameters was generated </w:t>
       </w:r>
-      <w:commentRangeStart w:id="2"/>
+      <w:commentRangeStart w:id="5"/>
       <w:r>
         <w:rPr>
           <w:i w:val="0"/>
@@ -706,12 +1130,12 @@
         </w:rPr>
         <w:t>(Appendix II)</w:t>
       </w:r>
-      <w:commentRangeEnd w:id="2"/>
+      <w:commentRangeEnd w:id="5"/>
       <w:r>
         <w:rPr>
           <w:rStyle w:val="CommentReference"/>
         </w:rPr>
-        <w:commentReference w:id="2"/>
+        <w:commentReference w:id="5"/>
       </w:r>
       <w:r>
         <w:rPr>
@@ -749,7 +1173,35 @@
           <w:i w:val="0"/>
           <w:iCs w:val="0"/>
         </w:rPr>
-        <w:t xml:space="preserve"> and their results logged in the spreadsheet. The final count of qualified papers was n = 54. All analysis was conducted in </w:t>
+        <w:t xml:space="preserve"> and their results logged in the spreadsheet. The final count of qualified papers was n = 54. All analys</w:t>
+      </w:r>
+      <w:r>
+        <w:rPr>
+          <w:i w:val="0"/>
+          <w:iCs w:val="0"/>
+        </w:rPr>
+        <w:t>e</w:t>
+      </w:r>
+      <w:r>
+        <w:rPr>
+          <w:i w:val="0"/>
+          <w:iCs w:val="0"/>
+        </w:rPr>
+        <w:t>s w</w:t>
+      </w:r>
+      <w:r>
+        <w:rPr>
+          <w:i w:val="0"/>
+          <w:iCs w:val="0"/>
+        </w:rPr>
+        <w:t>ere</w:t>
+      </w:r>
+      <w:r>
+        <w:rPr>
+          <w:i w:val="0"/>
+          <w:iCs w:val="0"/>
+        </w:rPr>
+        <w:t xml:space="preserve"> conducted in </w:t>
       </w:r>
       <w:r>
         <w:t xml:space="preserve">R. </w:t>
@@ -768,20 +1220,47 @@
           <w:b w:val="0"/>
           <w:bCs w:val="0"/>
         </w:rPr>
+        <w:lastRenderedPageBreak/>
         <w:t>Results</w:t>
       </w:r>
     </w:p>
     <w:p>
-      <w:pPr>
-        <w:rPr>
-          <w:rFonts w:ascii="Times New Roman" w:hAnsi="Times New Roman" w:cs="Times New Roman"/>
-          <w:b/>
-          <w:bCs/>
-          <w:i w:val="0"/>
-          <w:iCs w:val="0"/>
-        </w:rPr>
-      </w:pPr>
-    </w:p>
+      <w:r>
+        <w:t>Split out by categories:</w:t>
+      </w:r>
+    </w:p>
+    <w:p/>
+    <w:p>
+      <w:r>
+        <w:t>Authorship</w:t>
+      </w:r>
+    </w:p>
+    <w:p>
+      <w:r>
+        <w:t>Taxa/Location</w:t>
+      </w:r>
+    </w:p>
+    <w:p>
+      <w:r>
+        <w:t>Objectives</w:t>
+      </w:r>
+    </w:p>
+    <w:p>
+      <w:r>
+        <w:t>Survey details</w:t>
+      </w:r>
+    </w:p>
+    <w:p>
+      <w:r>
+        <w:t>Covariates</w:t>
+      </w:r>
+    </w:p>
+    <w:p>
+      <w:r>
+        <w:t>Model selection</w:t>
+      </w:r>
+    </w:p>
+    <w:p/>
     <w:p>
       <w:pPr>
         <w:pStyle w:val="Heading1"/>
@@ -807,6 +1286,49 @@
       </w:pPr>
     </w:p>
     <w:p>
+      <w:r>
+        <w:t xml:space="preserve">Objective x Covariate use </w:t>
+      </w:r>
+      <w:proofErr w:type="gramStart"/>
+      <w:r>
+        <w:t>discrimination</w:t>
+      </w:r>
+      <w:proofErr w:type="gramEnd"/>
+      <w:r>
+        <w:t xml:space="preserve"> </w:t>
+      </w:r>
+    </w:p>
+    <w:p>
+      <w:r>
+        <w:t>Concern over disparate model selection methods</w:t>
+      </w:r>
+    </w:p>
+    <w:p>
+      <w:r>
+        <w:t>Disparities in Bayesian vs non-Bayesian</w:t>
+      </w:r>
+    </w:p>
+    <w:p>
+      <w:proofErr w:type="gramStart"/>
+      <w:r>
+        <w:t>Particular concern</w:t>
+      </w:r>
+      <w:proofErr w:type="gramEnd"/>
+      <w:r>
+        <w:t xml:space="preserve"> over the lack of higher order &amp; interaction terms</w:t>
+      </w:r>
+    </w:p>
+    <w:p>
+      <w:r>
+        <w:t>Rarity of model evaluation</w:t>
+      </w:r>
+    </w:p>
+    <w:p>
+      <w:r>
+        <w:t>Guidelines in box?</w:t>
+      </w:r>
+    </w:p>
+    <w:p>
       <w:pPr>
         <w:pStyle w:val="Heading1"/>
         <w:rPr>
@@ -829,6 +1351,19 @@
           <w:iCs w:val="0"/>
         </w:rPr>
       </w:pPr>
+    </w:p>
+    <w:p>
+      <w:r>
+        <w:t xml:space="preserve">Highlight need for more research on what happens </w:t>
+      </w:r>
+      <w:r>
+        <w:t xml:space="preserve">when the heterogeneity assumption is not </w:t>
+      </w:r>
+      <w:proofErr w:type="gramStart"/>
+      <w:r>
+        <w:t>fulfilled</w:t>
+      </w:r>
+      <w:proofErr w:type="gramEnd"/>
     </w:p>
     <w:sectPr>
       <w:footerReference w:type="even" r:id="rId12"/>
@@ -844,7 +1379,7 @@
 
 <file path=word/comments.xml><?xml version="1.0" encoding="utf-8"?>
 <w:comments xmlns:wpc="http://schemas.microsoft.com/office/word/2010/wordprocessingCanvas" xmlns:cx="http://schemas.microsoft.com/office/drawing/2014/chartex" xmlns:cx1="http://schemas.microsoft.com/office/drawing/2015/9/8/chartex" xmlns:cx2="http://schemas.microsoft.com/office/drawing/2015/10/21/chartex" xmlns:cx3="http://schemas.microsoft.com/office/drawing/2016/5/9/chartex" xmlns:cx4="http://schemas.microsoft.com/office/drawing/2016/5/10/chartex" xmlns:cx5="http://schemas.microsoft.com/office/drawing/2016/5/11/chartex" xmlns:cx6="http://schemas.microsoft.com/office/drawing/2016/5/12/chartex" xmlns:cx7="http://schemas.microsoft.com/office/drawing/2016/5/13/chartex" xmlns:cx8="http://schemas.microsoft.com/office/drawing/2016/5/14/chartex" xmlns:mc="http://schemas.openxmlformats.org/markup-compatibility/2006" xmlns:aink="http://schemas.microsoft.com/office/drawing/2016/ink" xmlns:am3d="http://schemas.microsoft.com/office/drawing/2017/model3d" xmlns:o="urn:schemas-microsoft-com:office:office" xmlns:oel="http://schemas.microsoft.com/office/2019/extlst" xmlns:r="http://schemas.openxmlformats.org/officeDocument/2006/relationships" xmlns:m="http://schemas.openxmlformats.org/officeDocument/2006/math" xmlns:v="urn:schemas-microsoft-com:vml" xmlns:wp14="http://schemas.microsoft.com/office/word/2010/wordprocessingDrawing" xmlns:wp="http://schemas.openxmlformats.org/drawingml/2006/wordprocessingDrawing" xmlns:w10="urn:schemas-microsoft-com:office:word" xmlns:w="http://schemas.openxmlformats.org/wordprocessingml/2006/main" xmlns:w14="http://schemas.microsoft.com/office/word/2010/wordml" xmlns:w15="http://schemas.microsoft.com/office/word/2012/wordml" xmlns:w16cex="http://schemas.microsoft.com/office/word/2018/wordml/cex" xmlns:w16cid="http://schemas.microsoft.com/office/word/2016/wordml/cid" xmlns:w16="http://schemas.microsoft.com/office/word/2018/wordml" xmlns:w16sdtdh="http://schemas.microsoft.com/office/word/2020/wordml/sdtdatahash" xmlns:w16se="http://schemas.microsoft.com/office/word/2015/wordml/symex" xmlns:wpg="http://schemas.microsoft.com/office/word/2010/wordprocessingGroup" xmlns:wpi="http://schemas.microsoft.com/office/word/2010/wordprocessingInk" xmlns:wne="http://schemas.microsoft.com/office/word/2006/wordml" xmlns:wps="http://schemas.microsoft.com/office/word/2010/wordprocessingShape" mc:Ignorable="w14 w15 w16se w16cid w16 w16cex w16sdtdh wp14">
-  <w:comment w:id="0" w:author="James Kelleher" w:date="2023-02-13T11:35:00Z" w:initials="JK">
+  <w:comment w:id="0" w:author="James Kelleher" w:date="2023-02-20T15:05:00Z" w:initials="JK">
     <w:p>
       <w:r>
         <w:rPr>
@@ -856,11 +1391,27 @@
         <w:rPr>
           <w:color w:val="000000"/>
         </w:rPr>
+        <w:t>Want to include a large figure here with a basic layout of how the model operates</w:t>
+      </w:r>
+    </w:p>
+  </w:comment>
+  <w:comment w:id="1" w:author="James Kelleher" w:date="2023-02-13T11:35:00Z" w:initials="JK">
+    <w:p>
+      <w:r>
+        <w:rPr>
+          <w:rStyle w:val="CommentReference"/>
+        </w:rPr>
+        <w:annotationRef/>
+      </w:r>
+      <w:r>
+        <w:rPr>
+          <w:color w:val="000000"/>
+        </w:rPr>
         <w:t>Is this strictly true? I.e., are papers which model ‘occupancy’ across multiple seasons without colonisation/extinction Markovian, and should they be included?</w:t>
       </w:r>
     </w:p>
   </w:comment>
-  <w:comment w:id="1" w:author="James Kelleher" w:date="2023-02-13T11:40:00Z" w:initials="JK">
+  <w:comment w:id="2" w:author="James Kelleher" w:date="2023-02-20T15:28:00Z" w:initials="JK">
     <w:p>
       <w:r>
         <w:rPr>
@@ -872,11 +1423,44 @@
         <w:rPr>
           <w:color w:val="000000"/>
         </w:rPr>
+        <w:t>May visually represent this as a figure</w:t>
+      </w:r>
+    </w:p>
+    <w:p/>
+  </w:comment>
+  <w:comment w:id="3" w:author="James Kelleher" w:date="2023-02-13T11:40:00Z" w:initials="JK">
+    <w:p>
+      <w:r>
+        <w:rPr>
+          <w:rStyle w:val="CommentReference"/>
+        </w:rPr>
+        <w:annotationRef/>
+      </w:r>
+      <w:r>
+        <w:rPr>
+          <w:color w:val="000000"/>
+        </w:rPr>
         <w:t>Not added yet, will include the search tables for each</w:t>
       </w:r>
     </w:p>
   </w:comment>
-  <w:comment w:id="2" w:author="James Kelleher" w:date="2023-02-13T12:07:00Z" w:initials="JK">
+  <w:comment w:id="4" w:author="James Kelleher" w:date="2023-02-20T15:28:00Z" w:initials="JK">
+    <w:p>
+      <w:r>
+        <w:rPr>
+          <w:rStyle w:val="CommentReference"/>
+        </w:rPr>
+        <w:annotationRef/>
+      </w:r>
+      <w:r>
+        <w:rPr>
+          <w:color w:val="000000"/>
+        </w:rPr>
+        <w:t>Also a good spot for a figure?</w:t>
+      </w:r>
+    </w:p>
+  </w:comment>
+  <w:comment w:id="5" w:author="James Kelleher" w:date="2023-02-13T12:07:00Z" w:initials="JK">
     <w:p>
       <w:r>
         <w:rPr>
@@ -897,24 +1481,33 @@
 
 <file path=word/commentsExtended.xml><?xml version="1.0" encoding="utf-8"?>
 <w15:commentsEx xmlns:wpc="http://schemas.microsoft.com/office/word/2010/wordprocessingCanvas" xmlns:cx="http://schemas.microsoft.com/office/drawing/2014/chartex" xmlns:cx1="http://schemas.microsoft.com/office/drawing/2015/9/8/chartex" xmlns:cx2="http://schemas.microsoft.com/office/drawing/2015/10/21/chartex" xmlns:cx3="http://schemas.microsoft.com/office/drawing/2016/5/9/chartex" xmlns:cx4="http://schemas.microsoft.com/office/drawing/2016/5/10/chartex" xmlns:cx5="http://schemas.microsoft.com/office/drawing/2016/5/11/chartex" xmlns:cx6="http://schemas.microsoft.com/office/drawing/2016/5/12/chartex" xmlns:cx7="http://schemas.microsoft.com/office/drawing/2016/5/13/chartex" xmlns:cx8="http://schemas.microsoft.com/office/drawing/2016/5/14/chartex" xmlns:mc="http://schemas.openxmlformats.org/markup-compatibility/2006" xmlns:aink="http://schemas.microsoft.com/office/drawing/2016/ink" xmlns:am3d="http://schemas.microsoft.com/office/drawing/2017/model3d" xmlns:o="urn:schemas-microsoft-com:office:office" xmlns:oel="http://schemas.microsoft.com/office/2019/extlst" xmlns:r="http://schemas.openxmlformats.org/officeDocument/2006/relationships" xmlns:m="http://schemas.openxmlformats.org/officeDocument/2006/math" xmlns:v="urn:schemas-microsoft-com:vml" xmlns:wp14="http://schemas.microsoft.com/office/word/2010/wordprocessingDrawing" xmlns:wp="http://schemas.openxmlformats.org/drawingml/2006/wordprocessingDrawing" xmlns:w10="urn:schemas-microsoft-com:office:word" xmlns:w="http://schemas.openxmlformats.org/wordprocessingml/2006/main" xmlns:w14="http://schemas.microsoft.com/office/word/2010/wordml" xmlns:w15="http://schemas.microsoft.com/office/word/2012/wordml" xmlns:w16cex="http://schemas.microsoft.com/office/word/2018/wordml/cex" xmlns:w16cid="http://schemas.microsoft.com/office/word/2016/wordml/cid" xmlns:w16="http://schemas.microsoft.com/office/word/2018/wordml" xmlns:w16sdtdh="http://schemas.microsoft.com/office/word/2020/wordml/sdtdatahash" xmlns:w16se="http://schemas.microsoft.com/office/word/2015/wordml/symex" xmlns:wpg="http://schemas.microsoft.com/office/word/2010/wordprocessingGroup" xmlns:wpi="http://schemas.microsoft.com/office/word/2010/wordprocessingInk" xmlns:wne="http://schemas.microsoft.com/office/word/2006/wordml" xmlns:wps="http://schemas.microsoft.com/office/word/2010/wordprocessingShape" mc:Ignorable="w14 w15 w16se w16cid w16 w16cex w16sdtdh wp14">
+  <w15:commentEx w15:paraId="2369F6F1" w15:done="0"/>
   <w15:commentEx w15:paraId="3F554038" w15:done="0"/>
+  <w15:commentEx w15:paraId="5B2B559A" w15:done="0"/>
   <w15:commentEx w15:paraId="2D2A6DE9" w15:done="0"/>
+  <w15:commentEx w15:paraId="3E16772D" w15:done="0"/>
   <w15:commentEx w15:paraId="40A05BFB" w15:done="0"/>
 </w15:commentsEx>
 </file>
 
 <file path=word/commentsExtensible.xml><?xml version="1.0" encoding="utf-8"?>
 <w16cex:commentsExtensible xmlns:wpc="http://schemas.microsoft.com/office/word/2010/wordprocessingCanvas" xmlns:cx="http://schemas.microsoft.com/office/drawing/2014/chartex" xmlns:cx1="http://schemas.microsoft.com/office/drawing/2015/9/8/chartex" xmlns:cx2="http://schemas.microsoft.com/office/drawing/2015/10/21/chartex" xmlns:cx3="http://schemas.microsoft.com/office/drawing/2016/5/9/chartex" xmlns:cx4="http://schemas.microsoft.com/office/drawing/2016/5/10/chartex" xmlns:cx5="http://schemas.microsoft.com/office/drawing/2016/5/11/chartex" xmlns:cx6="http://schemas.microsoft.com/office/drawing/2016/5/12/chartex" xmlns:cx7="http://schemas.microsoft.com/office/drawing/2016/5/13/chartex" xmlns:cx8="http://schemas.microsoft.com/office/drawing/2016/5/14/chartex" xmlns:mc="http://schemas.openxmlformats.org/markup-compatibility/2006" xmlns:aink="http://schemas.microsoft.com/office/drawing/2016/ink" xmlns:am3d="http://schemas.microsoft.com/office/drawing/2017/model3d" xmlns:o="urn:schemas-microsoft-com:office:office" xmlns:oel="http://schemas.microsoft.com/office/2019/extlst" xmlns:r="http://schemas.openxmlformats.org/officeDocument/2006/relationships" xmlns:m="http://schemas.openxmlformats.org/officeDocument/2006/math" xmlns:v="urn:schemas-microsoft-com:vml" xmlns:wp14="http://schemas.microsoft.com/office/word/2010/wordprocessingDrawing" xmlns:wp="http://schemas.openxmlformats.org/drawingml/2006/wordprocessingDrawing" xmlns:w10="urn:schemas-microsoft-com:office:word" xmlns:w="http://schemas.openxmlformats.org/wordprocessingml/2006/main" xmlns:w14="http://schemas.microsoft.com/office/word/2010/wordml" xmlns:w15="http://schemas.microsoft.com/office/word/2012/wordml" xmlns:w16cex="http://schemas.microsoft.com/office/word/2018/wordml/cex" xmlns:w16cid="http://schemas.microsoft.com/office/word/2016/wordml/cid" xmlns:w16="http://schemas.microsoft.com/office/word/2018/wordml" xmlns:w16sdtdh="http://schemas.microsoft.com/office/word/2020/wordml/sdtdatahash" xmlns:w16se="http://schemas.microsoft.com/office/word/2015/wordml/symex" xmlns:wpg="http://schemas.microsoft.com/office/word/2010/wordprocessingGroup" xmlns:wpi="http://schemas.microsoft.com/office/word/2010/wordprocessingInk" xmlns:wne="http://schemas.microsoft.com/office/word/2006/wordml" xmlns:wps="http://schemas.microsoft.com/office/word/2010/wordprocessingShape" mc:Ignorable="w14 w15 w16se w16cid w16 w16cex w16sdtdh wp14">
+  <w16cex:commentExtensible w16cex:durableId="279E0AB9" w16cex:dateUtc="2023-02-20T04:05:00Z"/>
   <w16cex:commentExtensible w16cex:durableId="27949EF0" w16cex:dateUtc="2023-02-13T00:35:00Z"/>
+  <w16cex:commentExtensible w16cex:durableId="279E1021" w16cex:dateUtc="2023-02-20T04:28:00Z"/>
   <w16cex:commentExtensible w16cex:durableId="2794A02D" w16cex:dateUtc="2023-02-13T00:40:00Z"/>
+  <w16cex:commentExtensible w16cex:durableId="279E103A" w16cex:dateUtc="2023-02-20T04:28:00Z"/>
   <w16cex:commentExtensible w16cex:durableId="2794A697" w16cex:dateUtc="2023-02-13T01:07:00Z"/>
 </w16cex:commentsExtensible>
 </file>
 
 <file path=word/commentsIds.xml><?xml version="1.0" encoding="utf-8"?>
 <w16cid:commentsIds xmlns:wpc="http://schemas.microsoft.com/office/word/2010/wordprocessingCanvas" xmlns:cx="http://schemas.microsoft.com/office/drawing/2014/chartex" xmlns:cx1="http://schemas.microsoft.com/office/drawing/2015/9/8/chartex" xmlns:cx2="http://schemas.microsoft.com/office/drawing/2015/10/21/chartex" xmlns:cx3="http://schemas.microsoft.com/office/drawing/2016/5/9/chartex" xmlns:cx4="http://schemas.microsoft.com/office/drawing/2016/5/10/chartex" xmlns:cx5="http://schemas.microsoft.com/office/drawing/2016/5/11/chartex" xmlns:cx6="http://schemas.microsoft.com/office/drawing/2016/5/12/chartex" xmlns:cx7="http://schemas.microsoft.com/office/drawing/2016/5/13/chartex" xmlns:cx8="http://schemas.microsoft.com/office/drawing/2016/5/14/chartex" xmlns:mc="http://schemas.openxmlformats.org/markup-compatibility/2006" xmlns:aink="http://schemas.microsoft.com/office/drawing/2016/ink" xmlns:am3d="http://schemas.microsoft.com/office/drawing/2017/model3d" xmlns:o="urn:schemas-microsoft-com:office:office" xmlns:oel="http://schemas.microsoft.com/office/2019/extlst" xmlns:r="http://schemas.openxmlformats.org/officeDocument/2006/relationships" xmlns:m="http://schemas.openxmlformats.org/officeDocument/2006/math" xmlns:v="urn:schemas-microsoft-com:vml" xmlns:wp14="http://schemas.microsoft.com/office/word/2010/wordprocessingDrawing" xmlns:wp="http://schemas.openxmlformats.org/drawingml/2006/wordprocessingDrawing" xmlns:w10="urn:schemas-microsoft-com:office:word" xmlns:w="http://schemas.openxmlformats.org/wordprocessingml/2006/main" xmlns:w14="http://schemas.microsoft.com/office/word/2010/wordml" xmlns:w15="http://schemas.microsoft.com/office/word/2012/wordml" xmlns:w16cex="http://schemas.microsoft.com/office/word/2018/wordml/cex" xmlns:w16cid="http://schemas.microsoft.com/office/word/2016/wordml/cid" xmlns:w16="http://schemas.microsoft.com/office/word/2018/wordml" xmlns:w16sdtdh="http://schemas.microsoft.com/office/word/2020/wordml/sdtdatahash" xmlns:w16se="http://schemas.microsoft.com/office/word/2015/wordml/symex" xmlns:wpg="http://schemas.microsoft.com/office/word/2010/wordprocessingGroup" xmlns:wpi="http://schemas.microsoft.com/office/word/2010/wordprocessingInk" xmlns:wne="http://schemas.microsoft.com/office/word/2006/wordml" xmlns:wps="http://schemas.microsoft.com/office/word/2010/wordprocessingShape" mc:Ignorable="w14 w15 w16se w16cid w16 w16cex w16sdtdh wp14">
+  <w16cid:commentId w16cid:paraId="2369F6F1" w16cid:durableId="279E0AB9"/>
   <w16cid:commentId w16cid:paraId="3F554038" w16cid:durableId="27949EF0"/>
+  <w16cid:commentId w16cid:paraId="5B2B559A" w16cid:durableId="279E1021"/>
   <w16cid:commentId w16cid:paraId="2D2A6DE9" w16cid:durableId="2794A02D"/>
+  <w16cid:commentId w16cid:paraId="3E16772D" w16cid:durableId="279E103A"/>
   <w16cid:commentId w16cid:paraId="40A05BFB" w16cid:durableId="2794A697"/>
 </w16cid:commentsIds>
 </file>
@@ -1111,19 +1704,35 @@
         <w:footnoteRef/>
       </w:r>
       <w:r>
-        <w:t xml:space="preserve"> </w:t>
-      </w:r>
-      <w:proofErr w:type="gramStart"/>
-      <w:r>
-        <w:t>Plus</w:t>
-      </w:r>
-      <w:proofErr w:type="gramEnd"/>
-      <w:r>
-        <w:t xml:space="preserve"> grammatic variation, e.g. ‘Occupancy dynamic model’</w:t>
+        <w:t xml:space="preserve"> Google scholar citation figure</w:t>
       </w:r>
     </w:p>
   </w:footnote>
   <w:footnote w:id="3">
+    <w:p>
+      <w:pPr>
+        <w:pStyle w:val="FootnoteText"/>
+      </w:pPr>
+      <w:r>
+        <w:rPr>
+          <w:rStyle w:val="FootnoteReference"/>
+        </w:rPr>
+        <w:footnoteRef/>
+      </w:r>
+      <w:r>
+        <w:t xml:space="preserve"> </w:t>
+      </w:r>
+      <w:proofErr w:type="gramStart"/>
+      <w:r>
+        <w:t>Plus</w:t>
+      </w:r>
+      <w:proofErr w:type="gramEnd"/>
+      <w:r>
+        <w:t xml:space="preserve"> grammatic variation</w:t>
+      </w:r>
+    </w:p>
+  </w:footnote>
+  <w:footnote w:id="4">
     <w:p>
       <w:pPr>
         <w:pStyle w:val="FootnoteText"/>
@@ -1344,6 +1953,92 @@
     </w:lvl>
   </w:abstractNum>
   <w:abstractNum w:abstractNumId="2" w15:restartNumberingAfterBreak="0">
+    <w:nsid w:val="3EB602E4"/>
+    <w:multiLevelType w:val="hybridMultilevel"/>
+    <w:tmpl w:val="300453C4"/>
+    <w:lvl w:ilvl="0" w:tplc="0809000F">
+      <w:start w:val="1"/>
+      <w:numFmt w:val="decimal"/>
+      <w:lvlText w:val="%1."/>
+      <w:lvlJc w:val="left"/>
+      <w:pPr>
+        <w:ind w:left="720" w:hanging="360"/>
+      </w:pPr>
+    </w:lvl>
+    <w:lvl w:ilvl="1" w:tplc="08090019" w:tentative="1">
+      <w:start w:val="1"/>
+      <w:numFmt w:val="lowerLetter"/>
+      <w:lvlText w:val="%2."/>
+      <w:lvlJc w:val="left"/>
+      <w:pPr>
+        <w:ind w:left="1440" w:hanging="360"/>
+      </w:pPr>
+    </w:lvl>
+    <w:lvl w:ilvl="2" w:tplc="0809001B" w:tentative="1">
+      <w:start w:val="1"/>
+      <w:numFmt w:val="lowerRoman"/>
+      <w:lvlText w:val="%3."/>
+      <w:lvlJc w:val="right"/>
+      <w:pPr>
+        <w:ind w:left="2160" w:hanging="180"/>
+      </w:pPr>
+    </w:lvl>
+    <w:lvl w:ilvl="3" w:tplc="0809000F" w:tentative="1">
+      <w:start w:val="1"/>
+      <w:numFmt w:val="decimal"/>
+      <w:lvlText w:val="%4."/>
+      <w:lvlJc w:val="left"/>
+      <w:pPr>
+        <w:ind w:left="2880" w:hanging="360"/>
+      </w:pPr>
+    </w:lvl>
+    <w:lvl w:ilvl="4" w:tplc="08090019" w:tentative="1">
+      <w:start w:val="1"/>
+      <w:numFmt w:val="lowerLetter"/>
+      <w:lvlText w:val="%5."/>
+      <w:lvlJc w:val="left"/>
+      <w:pPr>
+        <w:ind w:left="3600" w:hanging="360"/>
+      </w:pPr>
+    </w:lvl>
+    <w:lvl w:ilvl="5" w:tplc="0809001B" w:tentative="1">
+      <w:start w:val="1"/>
+      <w:numFmt w:val="lowerRoman"/>
+      <w:lvlText w:val="%6."/>
+      <w:lvlJc w:val="right"/>
+      <w:pPr>
+        <w:ind w:left="4320" w:hanging="180"/>
+      </w:pPr>
+    </w:lvl>
+    <w:lvl w:ilvl="6" w:tplc="0809000F" w:tentative="1">
+      <w:start w:val="1"/>
+      <w:numFmt w:val="decimal"/>
+      <w:lvlText w:val="%7."/>
+      <w:lvlJc w:val="left"/>
+      <w:pPr>
+        <w:ind w:left="5040" w:hanging="360"/>
+      </w:pPr>
+    </w:lvl>
+    <w:lvl w:ilvl="7" w:tplc="08090019" w:tentative="1">
+      <w:start w:val="1"/>
+      <w:numFmt w:val="lowerLetter"/>
+      <w:lvlText w:val="%8."/>
+      <w:lvlJc w:val="left"/>
+      <w:pPr>
+        <w:ind w:left="5760" w:hanging="360"/>
+      </w:pPr>
+    </w:lvl>
+    <w:lvl w:ilvl="8" w:tplc="0809001B" w:tentative="1">
+      <w:start w:val="1"/>
+      <w:numFmt w:val="lowerRoman"/>
+      <w:lvlText w:val="%9."/>
+      <w:lvlJc w:val="right"/>
+      <w:pPr>
+        <w:ind w:left="6480" w:hanging="180"/>
+      </w:pPr>
+    </w:lvl>
+  </w:abstractNum>
+  <w:abstractNum w:abstractNumId="3" w15:restartNumberingAfterBreak="0">
     <w:nsid w:val="4B733F8D"/>
     <w:multiLevelType w:val="hybridMultilevel"/>
     <w:tmpl w:val="6F523F08"/>
@@ -1456,7 +2151,7 @@
       </w:rPr>
     </w:lvl>
   </w:abstractNum>
-  <w:abstractNum w:abstractNumId="3" w15:restartNumberingAfterBreak="0">
+  <w:abstractNum w:abstractNumId="4" w15:restartNumberingAfterBreak="0">
     <w:nsid w:val="79911088"/>
     <w:multiLevelType w:val="hybridMultilevel"/>
     <w:tmpl w:val="B89254AA"/>
@@ -1570,16 +2265,19 @@
     </w:lvl>
   </w:abstractNum>
   <w:num w:numId="1" w16cid:durableId="1946688248">
-    <w:abstractNumId w:val="3"/>
+    <w:abstractNumId w:val="4"/>
   </w:num>
   <w:num w:numId="2" w16cid:durableId="1084571922">
     <w:abstractNumId w:val="0"/>
   </w:num>
   <w:num w:numId="3" w16cid:durableId="868837211">
-    <w:abstractNumId w:val="2"/>
+    <w:abstractNumId w:val="3"/>
   </w:num>
   <w:num w:numId="4" w16cid:durableId="1710521213">
     <w:abstractNumId w:val="1"/>
+  </w:num>
+  <w:num w:numId="5" w16cid:durableId="1856187072">
+    <w:abstractNumId w:val="2"/>
   </w:num>
 </w:numbering>
 </file>

</xml_diff>

<commit_message>
added new formatting ideas
</commit_message>
<xml_diff>
--- a/Writing/Drafts/ConceptDraft.docx
+++ b/Writing/Drafts/ConceptDraft.docx
@@ -7,26 +7,34 @@
         <w:pStyle w:val="Title"/>
         <w:jc w:val="left"/>
       </w:pPr>
-      <w:r>
-        <w:t>A</w:t>
-      </w:r>
-      <w:r>
-        <w:t xml:space="preserve"> review </w:t>
-      </w:r>
-      <w:r>
-        <w:t xml:space="preserve">of dynamic occupancy models and </w:t>
+      <w:commentRangeStart w:id="0"/>
+      <w:r>
+        <w:t>D</w:t>
+      </w:r>
+      <w:r>
+        <w:t xml:space="preserve">ynamic occupancy models </w:t>
+      </w:r>
+      <w:r>
+        <w:t xml:space="preserve">for applied ecology: a review and </w:t>
       </w:r>
       <w:r>
         <w:t>framework</w:t>
       </w:r>
       <w:r>
-        <w:t xml:space="preserve"> t</w:t>
-      </w:r>
-      <w:r>
-        <w:t>o</w:t>
-      </w:r>
-      <w:r>
-        <w:t xml:space="preserve"> building them for applied ecology</w:t>
+        <w:t xml:space="preserve"> </w:t>
+      </w:r>
+      <w:r>
+        <w:t>for implementation</w:t>
+      </w:r>
+      <w:commentRangeEnd w:id="0"/>
+      <w:r>
+        <w:rPr>
+          <w:rStyle w:val="CommentReference"/>
+          <w:rFonts w:asciiTheme="minorHAnsi" w:eastAsiaTheme="minorEastAsia" w:hAnsiTheme="minorHAnsi" w:cstheme="minorBidi"/>
+          <w:color w:val="auto"/>
+          <w:spacing w:val="0"/>
+        </w:rPr>
+        <w:commentReference w:id="0"/>
       </w:r>
     </w:p>
     <w:p>
@@ -35,7 +43,20 @@
         <w:jc w:val="left"/>
       </w:pPr>
       <w:r>
-        <w:t>Target Journal: Ecography</w:t>
+        <w:t>Target Journal:</w:t>
+      </w:r>
+      <w:commentRangeStart w:id="1"/>
+      <w:r>
+        <w:t xml:space="preserve"> Ecography</w:t>
+      </w:r>
+      <w:commentRangeEnd w:id="1"/>
+      <w:r>
+        <w:rPr>
+          <w:rStyle w:val="CommentReference"/>
+          <w:rFonts w:asciiTheme="minorHAnsi" w:eastAsiaTheme="minorEastAsia" w:hAnsiTheme="minorHAnsi" w:cstheme="minorBidi"/>
+          <w:color w:val="auto"/>
+        </w:rPr>
+        <w:commentReference w:id="1"/>
       </w:r>
     </w:p>
     <w:p>
@@ -108,7 +129,44 @@
           <w:i w:val="0"/>
           <w:iCs w:val="0"/>
         </w:rPr>
-        <w:t xml:space="preserve">more limited use in generating either spatial or future predictions. However, their implementation has not always been consistent – decisions in the model-building process such as covariate inclusion, model selection, and model evaluation are highly variable between authors, with potential implications for upholding model assumptions and robustness of outputs. To conclude, we provide some simple guidelines for future authors seeking to implement </w:t>
+        <w:t>more limited use in generating either spatial or future predictions. However, their implementation has not always been consistent – decisions in the model-building process such as covariate inclusion, model selection, and model evaluation are highly variable between authors, with potential implications for upholding model assumptions and</w:t>
+      </w:r>
+      <w:r>
+        <w:rPr>
+          <w:i w:val="0"/>
+          <w:iCs w:val="0"/>
+        </w:rPr>
+        <w:t xml:space="preserve"> the</w:t>
+      </w:r>
+      <w:r>
+        <w:rPr>
+          <w:i w:val="0"/>
+          <w:iCs w:val="0"/>
+        </w:rPr>
+        <w:t xml:space="preserve"> robustness of outputs. </w:t>
+      </w:r>
+      <w:proofErr w:type="gramStart"/>
+      <w:r>
+        <w:rPr>
+          <w:i w:val="0"/>
+          <w:iCs w:val="0"/>
+        </w:rPr>
+        <w:t>In light of</w:t>
+      </w:r>
+      <w:proofErr w:type="gramEnd"/>
+      <w:r>
+        <w:rPr>
+          <w:i w:val="0"/>
+          <w:iCs w:val="0"/>
+        </w:rPr>
+        <w:t xml:space="preserve"> this</w:t>
+      </w:r>
+      <w:r>
+        <w:rPr>
+          <w:i w:val="0"/>
+          <w:iCs w:val="0"/>
+        </w:rPr>
+        <w:t xml:space="preserve">, we provide some simple guidelines for future authors seeking to implement </w:t>
       </w:r>
       <w:r>
         <w:rPr>
@@ -124,6 +182,94 @@
         </w:rPr>
         <w:t xml:space="preserve">s to ensure that key considerations are accounted for in the model building process. </w:t>
       </w:r>
+    </w:p>
+    <w:p>
+      <w:pPr>
+        <w:rPr>
+          <w:i w:val="0"/>
+          <w:iCs w:val="0"/>
+        </w:rPr>
+      </w:pPr>
+    </w:p>
+    <w:p>
+      <w:pPr>
+        <w:rPr>
+          <w:i w:val="0"/>
+          <w:iCs w:val="0"/>
+        </w:rPr>
+      </w:pPr>
+    </w:p>
+    <w:p>
+      <w:pPr>
+        <w:rPr>
+          <w:i w:val="0"/>
+          <w:iCs w:val="0"/>
+        </w:rPr>
+      </w:pPr>
+    </w:p>
+    <w:p>
+      <w:pPr>
+        <w:rPr>
+          <w:i w:val="0"/>
+          <w:iCs w:val="0"/>
+        </w:rPr>
+      </w:pPr>
+    </w:p>
+    <w:p>
+      <w:pPr>
+        <w:rPr>
+          <w:i w:val="0"/>
+          <w:iCs w:val="0"/>
+        </w:rPr>
+      </w:pPr>
+    </w:p>
+    <w:p>
+      <w:pPr>
+        <w:rPr>
+          <w:i w:val="0"/>
+          <w:iCs w:val="0"/>
+        </w:rPr>
+      </w:pPr>
+    </w:p>
+    <w:p>
+      <w:pPr>
+        <w:rPr>
+          <w:i w:val="0"/>
+          <w:iCs w:val="0"/>
+        </w:rPr>
+      </w:pPr>
+    </w:p>
+    <w:p>
+      <w:pPr>
+        <w:rPr>
+          <w:i w:val="0"/>
+          <w:iCs w:val="0"/>
+        </w:rPr>
+      </w:pPr>
+    </w:p>
+    <w:p>
+      <w:pPr>
+        <w:rPr>
+          <w:i w:val="0"/>
+          <w:iCs w:val="0"/>
+        </w:rPr>
+      </w:pPr>
+    </w:p>
+    <w:p>
+      <w:pPr>
+        <w:rPr>
+          <w:i w:val="0"/>
+          <w:iCs w:val="0"/>
+        </w:rPr>
+      </w:pPr>
+    </w:p>
+    <w:p>
+      <w:pPr>
+        <w:rPr>
+          <w:i w:val="0"/>
+          <w:iCs w:val="0"/>
+        </w:rPr>
+      </w:pPr>
     </w:p>
     <w:p>
       <w:pPr>
@@ -138,6 +284,7 @@
           <w:b w:val="0"/>
           <w:bCs w:val="0"/>
         </w:rPr>
+        <w:lastRenderedPageBreak/>
         <w:t>Introduction</w:t>
       </w:r>
     </w:p>
@@ -245,7 +392,28 @@
           <w:i w:val="0"/>
           <w:iCs w:val="0"/>
         </w:rPr>
-        <w:t xml:space="preserve"> (henceforth DOMs)</w:t>
+        <w:t xml:space="preserve"> (henceforth DOMs</w:t>
+      </w:r>
+      <w:r>
+        <w:rPr>
+          <w:i w:val="0"/>
+          <w:iCs w:val="0"/>
+        </w:rPr>
+        <w:t xml:space="preserve"> - </w:t>
+      </w:r>
+      <w:r>
+        <w:rPr>
+          <w:i w:val="0"/>
+          <w:iCs w:val="0"/>
+        </w:rPr>
+        <w:t>see ‘Box 1’ for details on the basic model structure</w:t>
+      </w:r>
+      <w:r>
+        <w:rPr>
+          <w:i w:val="0"/>
+          <w:iCs w:val="0"/>
+        </w:rPr>
+        <w:t>)</w:t>
       </w:r>
       <w:r>
         <w:rPr>
@@ -265,272 +433,972 @@
         <w:rPr>
           <w:i w:val="0"/>
           <w:iCs w:val="0"/>
-        </w:rPr>
-        <w:t xml:space="preserve">The basic structure of the model is simple, consisting of an </w:t>
-      </w:r>
-      <w:r>
-        <w:t>occupancy</w:t>
-      </w:r>
-      <w:r>
-        <w:rPr>
-          <w:i w:val="0"/>
-          <w:iCs w:val="0"/>
-        </w:rPr>
-        <w:t xml:space="preserve"> module and an </w:t>
-      </w:r>
-      <w:r>
-        <w:t xml:space="preserve">observation </w:t>
-      </w:r>
-      <w:r>
-        <w:rPr>
-          <w:i w:val="0"/>
-          <w:iCs w:val="0"/>
-        </w:rPr>
-        <w:t xml:space="preserve">module. In the </w:t>
-      </w:r>
-      <w:r>
-        <w:t xml:space="preserve">occupancy </w:t>
-      </w:r>
-      <w:r>
-        <w:rPr>
-          <w:i w:val="0"/>
-          <w:iCs w:val="0"/>
-        </w:rPr>
-        <w:t xml:space="preserve">module, independent sites may exist in either occupied or unoccupied states; transitions between the two between time steps are termed </w:t>
-      </w:r>
-      <w:r>
-        <w:t xml:space="preserve">colonisation </w:t>
-      </w:r>
-      <w:r>
-        <w:rPr>
-          <w:i w:val="0"/>
-          <w:iCs w:val="0"/>
-        </w:rPr>
-        <w:t xml:space="preserve">and </w:t>
-      </w:r>
-      <w:r>
-        <w:t xml:space="preserve">extinction. </w:t>
-      </w:r>
-      <w:r>
-        <w:rPr>
-          <w:i w:val="0"/>
-          <w:iCs w:val="0"/>
-        </w:rPr>
-        <w:t xml:space="preserve">In the </w:t>
-      </w:r>
-      <w:r>
-        <w:t xml:space="preserve">observation </w:t>
-      </w:r>
-      <w:r>
-        <w:rPr>
-          <w:i w:val="0"/>
-          <w:iCs w:val="0"/>
-        </w:rPr>
-        <w:t xml:space="preserve">module, we account for </w:t>
-      </w:r>
+          <w:noProof/>
+        </w:rPr>
+        <mc:AlternateContent>
+          <mc:Choice Requires="wps">
+            <w:drawing>
+              <wp:anchor distT="0" distB="0" distL="114300" distR="114300" simplePos="0" relativeHeight="251658240" behindDoc="0" locked="0" layoutInCell="1" allowOverlap="0" wp14:anchorId="2FF6D2C6" wp14:editId="628F2139">
+                <wp:simplePos x="0" y="0"/>
+                <wp:positionH relativeFrom="column">
+                  <wp:posOffset>0</wp:posOffset>
+                </wp:positionH>
+                <wp:positionV relativeFrom="page">
+                  <wp:posOffset>4918630</wp:posOffset>
+                </wp:positionV>
+                <wp:extent cx="5730875" cy="4519930"/>
+                <wp:effectExtent l="0" t="0" r="0" b="1270"/>
+                <wp:wrapTopAndBottom/>
+                <wp:docPr id="1" name="Text Box 1"/>
+                <wp:cNvGraphicFramePr/>
+                <a:graphic xmlns:a="http://schemas.openxmlformats.org/drawingml/2006/main">
+                  <a:graphicData uri="http://schemas.microsoft.com/office/word/2010/wordprocessingShape">
+                    <wps:wsp>
+                      <wps:cNvSpPr txBox="1"/>
+                      <wps:spPr>
+                        <a:xfrm>
+                          <a:off x="0" y="0"/>
+                          <a:ext cx="5730875" cy="4519930"/>
+                        </a:xfrm>
+                        <a:prstGeom prst="rect">
+                          <a:avLst/>
+                        </a:prstGeom>
+                        <a:solidFill>
+                          <a:schemeClr val="accent5">
+                            <a:alpha val="50000"/>
+                          </a:schemeClr>
+                        </a:solidFill>
+                        <a:ln>
+                          <a:noFill/>
+                        </a:ln>
+                      </wps:spPr>
+                      <wps:style>
+                        <a:lnRef idx="0">
+                          <a:scrgbClr r="0" g="0" b="0"/>
+                        </a:lnRef>
+                        <a:fillRef idx="0">
+                          <a:scrgbClr r="0" g="0" b="0"/>
+                        </a:fillRef>
+                        <a:effectRef idx="0">
+                          <a:scrgbClr r="0" g="0" b="0"/>
+                        </a:effectRef>
+                        <a:fontRef idx="minor">
+                          <a:schemeClr val="lt1"/>
+                        </a:fontRef>
+                      </wps:style>
+                      <wps:txbx>
+                        <w:txbxContent>
+                          <w:p>
+                            <w:pPr>
+                              <w:rPr>
+                                <w:rStyle w:val="IntenseReference"/>
+                                <w:color w:val="7E7B99" w:themeColor="text2" w:themeTint="99"/>
+                                <w:sz w:val="28"/>
+                                <w:szCs w:val="28"/>
+                              </w:rPr>
+                            </w:pPr>
+                            <w:r>
+                              <w:rPr>
+                                <w:rStyle w:val="IntenseReference"/>
+                                <w:color w:val="292733" w:themeColor="text2" w:themeShade="BF"/>
+                                <w:sz w:val="28"/>
+                                <w:szCs w:val="28"/>
+                              </w:rPr>
+                              <w:t>Box 1: What are dynamic occupancy models?</w:t>
+                            </w:r>
+                          </w:p>
+                          <w:p>
+                            <w:pPr>
+                              <w:pStyle w:val="ListParagraph"/>
+                              <w:numPr>
+                                <w:ilvl w:val="0"/>
+                                <w:numId w:val="7"/>
+                              </w:numPr>
+                              <w:rPr>
+                                <w:color w:val="253848" w:themeColor="background2" w:themeShade="40"/>
+                              </w:rPr>
+                            </w:pPr>
+                            <w:r>
+                              <w:rPr>
+                                <w:color w:val="253848" w:themeColor="background2" w:themeShade="40"/>
+                              </w:rPr>
+                              <w:t>Simplified text definition.</w:t>
+                            </w:r>
+                          </w:p>
+                          <w:p>
+                            <w:pPr>
+                              <w:pStyle w:val="ListParagraph"/>
+                              <w:numPr>
+                                <w:ilvl w:val="0"/>
+                                <w:numId w:val="7"/>
+                              </w:numPr>
+                              <w:rPr>
+                                <w:color w:val="253848" w:themeColor="background2" w:themeShade="40"/>
+                              </w:rPr>
+                            </w:pPr>
+                            <w:r>
+                              <w:rPr>
+                                <w:color w:val="253848" w:themeColor="background2" w:themeShade="40"/>
+                              </w:rPr>
+                              <w:t>Large graphical representation of how the model works.</w:t>
+                            </w:r>
+                          </w:p>
+                          <w:p>
+                            <w:pPr>
+                              <w:pStyle w:val="ListParagraph"/>
+                              <w:numPr>
+                                <w:ilvl w:val="0"/>
+                                <w:numId w:val="7"/>
+                              </w:numPr>
+                              <w:rPr>
+                                <w:color w:val="253848" w:themeColor="background2" w:themeShade="40"/>
+                              </w:rPr>
+                            </w:pPr>
+                            <w:r>
+                              <w:rPr>
+                                <w:color w:val="253848" w:themeColor="background2" w:themeShade="40"/>
+                              </w:rPr>
+                              <w:t>Key parameter formulas – as simple as possible</w:t>
+                            </w:r>
+                          </w:p>
+                          <w:p>
+                            <w:pPr>
+                              <w:pStyle w:val="ListParagraph"/>
+                              <w:numPr>
+                                <w:ilvl w:val="0"/>
+                                <w:numId w:val="7"/>
+                              </w:numPr>
+                              <w:rPr>
+                                <w:color w:val="253848" w:themeColor="background2" w:themeShade="40"/>
+                              </w:rPr>
+                            </w:pPr>
+                            <w:r>
+                              <w:rPr>
+                                <w:color w:val="253848" w:themeColor="background2" w:themeShade="40"/>
+                              </w:rPr>
+                              <w:t>Model assumptions</w:t>
+                            </w:r>
+                          </w:p>
+                          <w:p>
+                            <w:pPr>
+                              <w:pStyle w:val="ListParagraph"/>
+                              <w:numPr>
+                                <w:ilvl w:val="0"/>
+                                <w:numId w:val="7"/>
+                              </w:numPr>
+                              <w:rPr>
+                                <w:color w:val="253848" w:themeColor="background2" w:themeShade="40"/>
+                              </w:rPr>
+                            </w:pPr>
+                            <w:r>
+                              <w:rPr>
+                                <w:color w:val="253848" w:themeColor="background2" w:themeShade="40"/>
+                              </w:rPr>
+                              <w:t>Model extensions (</w:t>
+                            </w:r>
+                            <w:proofErr w:type="gramStart"/>
+                            <w:r>
+                              <w:rPr>
+                                <w:color w:val="253848" w:themeColor="background2" w:themeShade="40"/>
+                              </w:rPr>
+                              <w:t>Multi-species</w:t>
+                            </w:r>
+                            <w:proofErr w:type="gramEnd"/>
+                            <w:r>
+                              <w:rPr>
+                                <w:color w:val="253848" w:themeColor="background2" w:themeShade="40"/>
+                              </w:rPr>
+                              <w:t>, multi-state, false-positive)</w:t>
+                            </w:r>
+                          </w:p>
+                          <w:p>
+                            <w:pPr>
+                              <w:rPr>
+                                <w:i w:val="0"/>
+                                <w:iCs w:val="0"/>
+                                <w:noProof/>
+                                <w:color w:val="253848" w:themeColor="background2" w:themeShade="40"/>
+                              </w:rPr>
+                            </w:pPr>
+                            <w:r>
+                              <w:rPr>
+                                <w:i w:val="0"/>
+                                <w:iCs w:val="0"/>
+                                <w:color w:val="253848" w:themeColor="background2" w:themeShade="40"/>
+                              </w:rPr>
+                              <w:t xml:space="preserve">The basic structure of the model is simple, consisting of an </w:t>
+                            </w:r>
+                            <w:r>
+                              <w:rPr>
+                                <w:color w:val="253848" w:themeColor="background2" w:themeShade="40"/>
+                              </w:rPr>
+                              <w:t>occupancy</w:t>
+                            </w:r>
+                            <w:r>
+                              <w:rPr>
+                                <w:i w:val="0"/>
+                                <w:iCs w:val="0"/>
+                                <w:color w:val="253848" w:themeColor="background2" w:themeShade="40"/>
+                              </w:rPr>
+                              <w:t xml:space="preserve"> module and an </w:t>
+                            </w:r>
+                            <w:r>
+                              <w:rPr>
+                                <w:color w:val="253848" w:themeColor="background2" w:themeShade="40"/>
+                              </w:rPr>
+                              <w:t xml:space="preserve">observation </w:t>
+                            </w:r>
+                            <w:r>
+                              <w:rPr>
+                                <w:i w:val="0"/>
+                                <w:iCs w:val="0"/>
+                                <w:color w:val="253848" w:themeColor="background2" w:themeShade="40"/>
+                              </w:rPr>
+                              <w:t xml:space="preserve">module. In the </w:t>
+                            </w:r>
+                            <w:r>
+                              <w:rPr>
+                                <w:color w:val="253848" w:themeColor="background2" w:themeShade="40"/>
+                              </w:rPr>
+                              <w:t xml:space="preserve">occupancy </w:t>
+                            </w:r>
+                            <w:r>
+                              <w:rPr>
+                                <w:i w:val="0"/>
+                                <w:iCs w:val="0"/>
+                                <w:color w:val="253848" w:themeColor="background2" w:themeShade="40"/>
+                              </w:rPr>
+                              <w:t xml:space="preserve">module, independent sites may exist in either occupied or unoccupied states; transitions between the two between time steps are termed </w:t>
+                            </w:r>
+                            <w:r>
+                              <w:rPr>
+                                <w:color w:val="253848" w:themeColor="background2" w:themeShade="40"/>
+                              </w:rPr>
+                              <w:t xml:space="preserve">colonisation </w:t>
+                            </w:r>
+                            <w:r>
+                              <w:rPr>
+                                <w:i w:val="0"/>
+                                <w:iCs w:val="0"/>
+                                <w:color w:val="253848" w:themeColor="background2" w:themeShade="40"/>
+                              </w:rPr>
+                              <w:t xml:space="preserve">and </w:t>
+                            </w:r>
+                            <w:r>
+                              <w:rPr>
+                                <w:color w:val="253848" w:themeColor="background2" w:themeShade="40"/>
+                              </w:rPr>
+                              <w:t xml:space="preserve">extinction. </w:t>
+                            </w:r>
+                            <w:r>
+                              <w:rPr>
+                                <w:i w:val="0"/>
+                                <w:iCs w:val="0"/>
+                                <w:color w:val="253848" w:themeColor="background2" w:themeShade="40"/>
+                              </w:rPr>
+                              <w:t xml:space="preserve">In the </w:t>
+                            </w:r>
+                            <w:r>
+                              <w:rPr>
+                                <w:color w:val="253848" w:themeColor="background2" w:themeShade="40"/>
+                              </w:rPr>
+                              <w:t xml:space="preserve">observation </w:t>
+                            </w:r>
+                            <w:r>
+                              <w:rPr>
+                                <w:i w:val="0"/>
+                                <w:iCs w:val="0"/>
+                                <w:color w:val="253848" w:themeColor="background2" w:themeShade="40"/>
+                              </w:rPr>
+                              <w:t>module, we account for imperfect detection by conducting multiple surveys within a single timestep. These modules combine to DOMs operate under just three key assumptions:</w:t>
+                            </w:r>
+                            <w:r>
+                              <w:rPr>
+                                <w:i w:val="0"/>
+                                <w:iCs w:val="0"/>
+                                <w:noProof/>
+                                <w:color w:val="253848" w:themeColor="background2" w:themeShade="40"/>
+                              </w:rPr>
+                              <w:t xml:space="preserve"> </w:t>
+                            </w:r>
+                          </w:p>
+                          <w:p>
+                            <w:pPr>
+                              <w:pStyle w:val="ListParagraph"/>
+                              <w:numPr>
+                                <w:ilvl w:val="0"/>
+                                <w:numId w:val="5"/>
+                              </w:numPr>
+                              <w:rPr>
+                                <w:i w:val="0"/>
+                                <w:iCs w:val="0"/>
+                                <w:color w:val="253848" w:themeColor="background2" w:themeShade="40"/>
+                              </w:rPr>
+                            </w:pPr>
+                            <w:r>
+                              <w:rPr>
+                                <w:i w:val="0"/>
+                                <w:iCs w:val="0"/>
+                                <w:color w:val="253848" w:themeColor="background2" w:themeShade="40"/>
+                              </w:rPr>
+                              <w:t>Sites are considered ‘closed’ between time-steps, with occupancy state presumed to be un-changed.</w:t>
+                            </w:r>
+                          </w:p>
+                          <w:p>
+                            <w:pPr>
+                              <w:pStyle w:val="ListParagraph"/>
+                              <w:numPr>
+                                <w:ilvl w:val="0"/>
+                                <w:numId w:val="5"/>
+                              </w:numPr>
+                              <w:rPr>
+                                <w:i w:val="0"/>
+                                <w:iCs w:val="0"/>
+                                <w:color w:val="253848" w:themeColor="background2" w:themeShade="40"/>
+                              </w:rPr>
+                            </w:pPr>
+                            <w:r>
+                              <w:rPr>
+                                <w:i w:val="0"/>
+                                <w:iCs w:val="0"/>
+                                <w:color w:val="253848" w:themeColor="background2" w:themeShade="40"/>
+                              </w:rPr>
+                              <w:t>There are no false positive detections.</w:t>
+                            </w:r>
+                          </w:p>
+                          <w:p>
+                            <w:pPr>
+                              <w:pStyle w:val="ListParagraph"/>
+                              <w:numPr>
+                                <w:ilvl w:val="0"/>
+                                <w:numId w:val="5"/>
+                              </w:numPr>
+                              <w:rPr>
+                                <w:i w:val="0"/>
+                                <w:iCs w:val="0"/>
+                                <w:color w:val="253848" w:themeColor="background2" w:themeShade="40"/>
+                              </w:rPr>
+                            </w:pPr>
+                            <w:r>
+                              <w:rPr>
+                                <w:i w:val="0"/>
+                                <w:iCs w:val="0"/>
+                                <w:color w:val="253848" w:themeColor="background2" w:themeShade="40"/>
+                              </w:rPr>
+                              <w:t>No unmodelled heterogeneity exists.</w:t>
+                            </w:r>
+                          </w:p>
+                          <w:p>
+                            <w:pPr>
+                              <w:ind w:left="720"/>
+                              <w:rPr>
+                                <w:i w:val="0"/>
+                                <w:iCs w:val="0"/>
+                                <w:color w:val="253848" w:themeColor="background2" w:themeShade="40"/>
+                              </w:rPr>
+                            </w:pPr>
+                          </w:p>
+                          <w:p>
+                            <w:pPr>
+                              <w:rPr>
+                                <w:color w:val="253848" w:themeColor="background2" w:themeShade="40"/>
+                              </w:rPr>
+                            </w:pPr>
+                          </w:p>
+                        </w:txbxContent>
+                      </wps:txbx>
+                      <wps:bodyPr rot="0" spcFirstLastPara="0" vertOverflow="overflow" horzOverflow="overflow" vert="horz" wrap="square" lIns="91440" tIns="45720" rIns="91440" bIns="45720" numCol="1" spcCol="0" rtlCol="0" fromWordArt="0" anchor="t" anchorCtr="0" forceAA="0" compatLnSpc="1">
+                        <a:prstTxWarp prst="textNoShape">
+                          <a:avLst/>
+                        </a:prstTxWarp>
+                        <a:noAutofit/>
+                      </wps:bodyPr>
+                    </wps:wsp>
+                  </a:graphicData>
+                </a:graphic>
+                <wp14:sizeRelH relativeFrom="margin">
+                  <wp14:pctWidth>0</wp14:pctWidth>
+                </wp14:sizeRelH>
+                <wp14:sizeRelV relativeFrom="margin">
+                  <wp14:pctHeight>0</wp14:pctHeight>
+                </wp14:sizeRelV>
+              </wp:anchor>
+            </w:drawing>
+          </mc:Choice>
+          <mc:Fallback>
+            <w:pict>
+              <v:shapetype w14:anchorId="2FF6D2C6" id="_x0000_t202" coordsize="21600,21600" o:spt="202" path="m,l,21600r21600,l21600,xe">
+                <v:stroke joinstyle="miter"/>
+                <v:path gradientshapeok="t" o:connecttype="rect"/>
+              </v:shapetype>
+              <v:shape id="Text Box 1" o:spid="_x0000_s1026" type="#_x0000_t202" style="position:absolute;margin-left:0;margin-top:387.3pt;width:451.25pt;height:355.9pt;z-index:251658240;visibility:visible;mso-wrap-style:square;mso-width-percent:0;mso-height-percent:0;mso-wrap-distance-left:9pt;mso-wrap-distance-top:0;mso-wrap-distance-right:9pt;mso-wrap-distance-bottom:0;mso-position-horizontal:absolute;mso-position-horizontal-relative:text;mso-position-vertical:absolute;mso-position-vertical-relative:page;mso-width-percent:0;mso-height-percent:0;mso-width-relative:margin;mso-height-relative:margin;v-text-anchor:top" o:gfxdata="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" o:allowoverlap="f" fillcolor="#84acb6 [3208]" stroked="f">
+                <v:fill opacity="32896f"/>
+                <v:textbox>
+                  <w:txbxContent>
+                    <w:p>
+                      <w:pPr>
+                        <w:rPr>
+                          <w:rStyle w:val="IntenseReference"/>
+                          <w:color w:val="7E7B99" w:themeColor="text2" w:themeTint="99"/>
+                          <w:sz w:val="28"/>
+                          <w:szCs w:val="28"/>
+                        </w:rPr>
+                      </w:pPr>
+                      <w:r>
+                        <w:rPr>
+                          <w:rStyle w:val="IntenseReference"/>
+                          <w:color w:val="292733" w:themeColor="text2" w:themeShade="BF"/>
+                          <w:sz w:val="28"/>
+                          <w:szCs w:val="28"/>
+                        </w:rPr>
+                        <w:t>Box 1: What are dynamic occupancy models?</w:t>
+                      </w:r>
+                    </w:p>
+                    <w:p>
+                      <w:pPr>
+                        <w:pStyle w:val="ListParagraph"/>
+                        <w:numPr>
+                          <w:ilvl w:val="0"/>
+                          <w:numId w:val="7"/>
+                        </w:numPr>
+                        <w:rPr>
+                          <w:color w:val="253848" w:themeColor="background2" w:themeShade="40"/>
+                        </w:rPr>
+                      </w:pPr>
+                      <w:r>
+                        <w:rPr>
+                          <w:color w:val="253848" w:themeColor="background2" w:themeShade="40"/>
+                        </w:rPr>
+                        <w:t>Simplified text definition.</w:t>
+                      </w:r>
+                    </w:p>
+                    <w:p>
+                      <w:pPr>
+                        <w:pStyle w:val="ListParagraph"/>
+                        <w:numPr>
+                          <w:ilvl w:val="0"/>
+                          <w:numId w:val="7"/>
+                        </w:numPr>
+                        <w:rPr>
+                          <w:color w:val="253848" w:themeColor="background2" w:themeShade="40"/>
+                        </w:rPr>
+                      </w:pPr>
+                      <w:r>
+                        <w:rPr>
+                          <w:color w:val="253848" w:themeColor="background2" w:themeShade="40"/>
+                        </w:rPr>
+                        <w:t>Large graphical representation of how the model works.</w:t>
+                      </w:r>
+                    </w:p>
+                    <w:p>
+                      <w:pPr>
+                        <w:pStyle w:val="ListParagraph"/>
+                        <w:numPr>
+                          <w:ilvl w:val="0"/>
+                          <w:numId w:val="7"/>
+                        </w:numPr>
+                        <w:rPr>
+                          <w:color w:val="253848" w:themeColor="background2" w:themeShade="40"/>
+                        </w:rPr>
+                      </w:pPr>
+                      <w:r>
+                        <w:rPr>
+                          <w:color w:val="253848" w:themeColor="background2" w:themeShade="40"/>
+                        </w:rPr>
+                        <w:t>Key parameter formulas – as simple as possible</w:t>
+                      </w:r>
+                    </w:p>
+                    <w:p>
+                      <w:pPr>
+                        <w:pStyle w:val="ListParagraph"/>
+                        <w:numPr>
+                          <w:ilvl w:val="0"/>
+                          <w:numId w:val="7"/>
+                        </w:numPr>
+                        <w:rPr>
+                          <w:color w:val="253848" w:themeColor="background2" w:themeShade="40"/>
+                        </w:rPr>
+                      </w:pPr>
+                      <w:r>
+                        <w:rPr>
+                          <w:color w:val="253848" w:themeColor="background2" w:themeShade="40"/>
+                        </w:rPr>
+                        <w:t>Model assumptions</w:t>
+                      </w:r>
+                    </w:p>
+                    <w:p>
+                      <w:pPr>
+                        <w:pStyle w:val="ListParagraph"/>
+                        <w:numPr>
+                          <w:ilvl w:val="0"/>
+                          <w:numId w:val="7"/>
+                        </w:numPr>
+                        <w:rPr>
+                          <w:color w:val="253848" w:themeColor="background2" w:themeShade="40"/>
+                        </w:rPr>
+                      </w:pPr>
+                      <w:r>
+                        <w:rPr>
+                          <w:color w:val="253848" w:themeColor="background2" w:themeShade="40"/>
+                        </w:rPr>
+                        <w:t>Model extensions (</w:t>
+                      </w:r>
+                      <w:proofErr w:type="gramStart"/>
+                      <w:r>
+                        <w:rPr>
+                          <w:color w:val="253848" w:themeColor="background2" w:themeShade="40"/>
+                        </w:rPr>
+                        <w:t>Multi-species</w:t>
+                      </w:r>
+                      <w:proofErr w:type="gramEnd"/>
+                      <w:r>
+                        <w:rPr>
+                          <w:color w:val="253848" w:themeColor="background2" w:themeShade="40"/>
+                        </w:rPr>
+                        <w:t>, multi-state, false-positive)</w:t>
+                      </w:r>
+                    </w:p>
+                    <w:p>
+                      <w:pPr>
+                        <w:rPr>
+                          <w:i w:val="0"/>
+                          <w:iCs w:val="0"/>
+                          <w:noProof/>
+                          <w:color w:val="253848" w:themeColor="background2" w:themeShade="40"/>
+                        </w:rPr>
+                      </w:pPr>
+                      <w:r>
+                        <w:rPr>
+                          <w:i w:val="0"/>
+                          <w:iCs w:val="0"/>
+                          <w:color w:val="253848" w:themeColor="background2" w:themeShade="40"/>
+                        </w:rPr>
+                        <w:t xml:space="preserve">The basic structure of the model is simple, consisting of an </w:t>
+                      </w:r>
+                      <w:r>
+                        <w:rPr>
+                          <w:color w:val="253848" w:themeColor="background2" w:themeShade="40"/>
+                        </w:rPr>
+                        <w:t>occupancy</w:t>
+                      </w:r>
+                      <w:r>
+                        <w:rPr>
+                          <w:i w:val="0"/>
+                          <w:iCs w:val="0"/>
+                          <w:color w:val="253848" w:themeColor="background2" w:themeShade="40"/>
+                        </w:rPr>
+                        <w:t xml:space="preserve"> module and an </w:t>
+                      </w:r>
+                      <w:r>
+                        <w:rPr>
+                          <w:color w:val="253848" w:themeColor="background2" w:themeShade="40"/>
+                        </w:rPr>
+                        <w:t xml:space="preserve">observation </w:t>
+                      </w:r>
+                      <w:r>
+                        <w:rPr>
+                          <w:i w:val="0"/>
+                          <w:iCs w:val="0"/>
+                          <w:color w:val="253848" w:themeColor="background2" w:themeShade="40"/>
+                        </w:rPr>
+                        <w:t xml:space="preserve">module. In the </w:t>
+                      </w:r>
+                      <w:r>
+                        <w:rPr>
+                          <w:color w:val="253848" w:themeColor="background2" w:themeShade="40"/>
+                        </w:rPr>
+                        <w:t xml:space="preserve">occupancy </w:t>
+                      </w:r>
+                      <w:r>
+                        <w:rPr>
+                          <w:i w:val="0"/>
+                          <w:iCs w:val="0"/>
+                          <w:color w:val="253848" w:themeColor="background2" w:themeShade="40"/>
+                        </w:rPr>
+                        <w:t xml:space="preserve">module, independent sites may exist in either occupied or unoccupied states; transitions between the two between time steps are termed </w:t>
+                      </w:r>
+                      <w:r>
+                        <w:rPr>
+                          <w:color w:val="253848" w:themeColor="background2" w:themeShade="40"/>
+                        </w:rPr>
+                        <w:t xml:space="preserve">colonisation </w:t>
+                      </w:r>
+                      <w:r>
+                        <w:rPr>
+                          <w:i w:val="0"/>
+                          <w:iCs w:val="0"/>
+                          <w:color w:val="253848" w:themeColor="background2" w:themeShade="40"/>
+                        </w:rPr>
+                        <w:t xml:space="preserve">and </w:t>
+                      </w:r>
+                      <w:r>
+                        <w:rPr>
+                          <w:color w:val="253848" w:themeColor="background2" w:themeShade="40"/>
+                        </w:rPr>
+                        <w:t xml:space="preserve">extinction. </w:t>
+                      </w:r>
+                      <w:r>
+                        <w:rPr>
+                          <w:i w:val="0"/>
+                          <w:iCs w:val="0"/>
+                          <w:color w:val="253848" w:themeColor="background2" w:themeShade="40"/>
+                        </w:rPr>
+                        <w:t xml:space="preserve">In the </w:t>
+                      </w:r>
+                      <w:r>
+                        <w:rPr>
+                          <w:color w:val="253848" w:themeColor="background2" w:themeShade="40"/>
+                        </w:rPr>
+                        <w:t xml:space="preserve">observation </w:t>
+                      </w:r>
+                      <w:r>
+                        <w:rPr>
+                          <w:i w:val="0"/>
+                          <w:iCs w:val="0"/>
+                          <w:color w:val="253848" w:themeColor="background2" w:themeShade="40"/>
+                        </w:rPr>
+                        <w:t>module, we account for imperfect detection by conducting multiple surveys within a single timestep. These modules combine to DOMs operate under just three key assumptions:</w:t>
+                      </w:r>
+                      <w:r>
+                        <w:rPr>
+                          <w:i w:val="0"/>
+                          <w:iCs w:val="0"/>
+                          <w:noProof/>
+                          <w:color w:val="253848" w:themeColor="background2" w:themeShade="40"/>
+                        </w:rPr>
+                        <w:t xml:space="preserve"> </w:t>
+                      </w:r>
+                    </w:p>
+                    <w:p>
+                      <w:pPr>
+                        <w:pStyle w:val="ListParagraph"/>
+                        <w:numPr>
+                          <w:ilvl w:val="0"/>
+                          <w:numId w:val="5"/>
+                        </w:numPr>
+                        <w:rPr>
+                          <w:i w:val="0"/>
+                          <w:iCs w:val="0"/>
+                          <w:color w:val="253848" w:themeColor="background2" w:themeShade="40"/>
+                        </w:rPr>
+                      </w:pPr>
+                      <w:r>
+                        <w:rPr>
+                          <w:i w:val="0"/>
+                          <w:iCs w:val="0"/>
+                          <w:color w:val="253848" w:themeColor="background2" w:themeShade="40"/>
+                        </w:rPr>
+                        <w:t>Sites are considered ‘closed’ between time-steps, with occupancy state presumed to be un-changed.</w:t>
+                      </w:r>
+                    </w:p>
+                    <w:p>
+                      <w:pPr>
+                        <w:pStyle w:val="ListParagraph"/>
+                        <w:numPr>
+                          <w:ilvl w:val="0"/>
+                          <w:numId w:val="5"/>
+                        </w:numPr>
+                        <w:rPr>
+                          <w:i w:val="0"/>
+                          <w:iCs w:val="0"/>
+                          <w:color w:val="253848" w:themeColor="background2" w:themeShade="40"/>
+                        </w:rPr>
+                      </w:pPr>
+                      <w:r>
+                        <w:rPr>
+                          <w:i w:val="0"/>
+                          <w:iCs w:val="0"/>
+                          <w:color w:val="253848" w:themeColor="background2" w:themeShade="40"/>
+                        </w:rPr>
+                        <w:t>There are no false positive detections.</w:t>
+                      </w:r>
+                    </w:p>
+                    <w:p>
+                      <w:pPr>
+                        <w:pStyle w:val="ListParagraph"/>
+                        <w:numPr>
+                          <w:ilvl w:val="0"/>
+                          <w:numId w:val="5"/>
+                        </w:numPr>
+                        <w:rPr>
+                          <w:i w:val="0"/>
+                          <w:iCs w:val="0"/>
+                          <w:color w:val="253848" w:themeColor="background2" w:themeShade="40"/>
+                        </w:rPr>
+                      </w:pPr>
+                      <w:r>
+                        <w:rPr>
+                          <w:i w:val="0"/>
+                          <w:iCs w:val="0"/>
+                          <w:color w:val="253848" w:themeColor="background2" w:themeShade="40"/>
+                        </w:rPr>
+                        <w:t>No unmodelled heterogeneity exists.</w:t>
+                      </w:r>
+                    </w:p>
+                    <w:p>
+                      <w:pPr>
+                        <w:ind w:left="720"/>
+                        <w:rPr>
+                          <w:i w:val="0"/>
+                          <w:iCs w:val="0"/>
+                          <w:color w:val="253848" w:themeColor="background2" w:themeShade="40"/>
+                        </w:rPr>
+                      </w:pPr>
+                    </w:p>
+                    <w:p>
+                      <w:pPr>
+                        <w:rPr>
+                          <w:color w:val="253848" w:themeColor="background2" w:themeShade="40"/>
+                        </w:rPr>
+                      </w:pPr>
+                    </w:p>
+                  </w:txbxContent>
+                </v:textbox>
+                <w10:wrap type="topAndBottom" anchory="page"/>
+              </v:shape>
+            </w:pict>
+          </mc:Fallback>
+        </mc:AlternateContent>
+      </w:r>
+      <w:r>
+        <w:rPr>
+          <w:i w:val="0"/>
+          <w:iCs w:val="0"/>
+        </w:rPr>
+        <w:t>The model sits in the sweet spot for many applied ecologists</w:t>
+      </w:r>
+      <w:r>
+        <w:rPr>
+          <w:i w:val="0"/>
+          <w:iCs w:val="0"/>
+        </w:rPr>
+        <w:t xml:space="preserve">: </w:t>
+      </w:r>
+      <w:r>
+        <w:rPr>
+          <w:i w:val="0"/>
+          <w:iCs w:val="0"/>
+        </w:rPr>
+        <w:t xml:space="preserve">it requires relatively only common presence/absence counts; albeit with revisits during each primary sampling occasion; yet </w:t>
+      </w:r>
+      <w:r>
+        <w:rPr>
+          <w:i w:val="0"/>
+          <w:iCs w:val="0"/>
+        </w:rPr>
+        <w:t>provide</w:t>
+      </w:r>
+      <w:r>
+        <w:rPr>
+          <w:i w:val="0"/>
+          <w:iCs w:val="0"/>
+        </w:rPr>
+        <w:t>s</w:t>
+      </w:r>
+      <w:r>
+        <w:rPr>
+          <w:i w:val="0"/>
+          <w:iCs w:val="0"/>
+        </w:rPr>
+        <w:t xml:space="preserve"> valuable estimates of initial occupancy, colonisation, extinction, and detection probabilities.</w:t>
+      </w:r>
+      <w:r>
+        <w:rPr>
+          <w:i w:val="0"/>
+          <w:iCs w:val="0"/>
+        </w:rPr>
+        <w:t xml:space="preserve"> Researchers in governmental agencies, academic institutions, and non-governmental organisations (NGOs) have implemented DOMs for a wide range of species and purposes, from estimating occupancy patterns of threatened species to monitoring the range expansion of invasive species. Since its publication</w:t>
+      </w:r>
+      <w:r>
+        <w:rPr>
+          <w:i w:val="0"/>
+          <w:iCs w:val="0"/>
+        </w:rPr>
+        <w:t>,</w:t>
+      </w:r>
+      <w:r>
+        <w:rPr>
+          <w:i w:val="0"/>
+          <w:iCs w:val="0"/>
+        </w:rPr>
+        <w:t xml:space="preserve"> </w:t>
+      </w:r>
+      <w:proofErr w:type="spellStart"/>
+      <w:r>
+        <w:rPr>
+          <w:i w:val="0"/>
+          <w:iCs w:val="0"/>
+        </w:rPr>
+        <w:t>MacKenzie</w:t>
+      </w:r>
+      <w:proofErr w:type="spellEnd"/>
+      <w:r>
+        <w:rPr>
+          <w:i w:val="0"/>
+          <w:iCs w:val="0"/>
+        </w:rPr>
+        <w:t xml:space="preserve"> </w:t>
+      </w:r>
+      <w:r>
+        <w:t xml:space="preserve">et al.’s </w:t>
+      </w:r>
+      <w:r>
+        <w:rPr>
+          <w:i w:val="0"/>
+          <w:iCs w:val="0"/>
+        </w:rPr>
+        <w:t>2002 model defining paper has been cited 4962</w:t>
+      </w:r>
+      <w:r>
+        <w:rPr>
+          <w:rStyle w:val="FootnoteReference"/>
+          <w:i w:val="0"/>
+          <w:iCs w:val="0"/>
+        </w:rPr>
+        <w:footnoteReference w:id="2"/>
+      </w:r>
+      <w:r>
+        <w:rPr>
+          <w:i w:val="0"/>
+          <w:iCs w:val="0"/>
+        </w:rPr>
+        <w:t xml:space="preserve"> times</w:t>
+      </w:r>
+      <w:r>
+        <w:rPr>
+          <w:i w:val="0"/>
+          <w:iCs w:val="0"/>
+        </w:rPr>
+        <w:t xml:space="preserve"> </w:t>
+      </w:r>
+      <w:r>
+        <w:rPr>
+          <w:i w:val="0"/>
+          <w:iCs w:val="0"/>
+        </w:rPr>
+        <w:t xml:space="preserve">increasing year-over year </w:t>
+      </w:r>
+      <w:r>
+        <w:rPr>
+          <w:i w:val="0"/>
+          <w:iCs w:val="0"/>
+        </w:rPr>
+        <w:t xml:space="preserve">– a testament to their </w:t>
+      </w:r>
+      <w:r>
+        <w:rPr>
+          <w:i w:val="0"/>
+          <w:iCs w:val="0"/>
+        </w:rPr>
+        <w:t xml:space="preserve">continued </w:t>
+      </w:r>
+      <w:r>
+        <w:rPr>
+          <w:i w:val="0"/>
+          <w:iCs w:val="0"/>
+        </w:rPr>
+        <w:t>popularity within the applied modelling community.</w:t>
+      </w:r>
+    </w:p>
+    <w:p>
+      <w:pPr>
+        <w:rPr>
+          <w:i w:val="0"/>
+          <w:iCs w:val="0"/>
+        </w:rPr>
+      </w:pPr>
       <w:r>
         <w:rPr>
           <w:i w:val="0"/>
           <w:iCs w:val="0"/>
         </w:rPr>
         <w:lastRenderedPageBreak/>
-        <w:t xml:space="preserve">imperfect detection by conducting multiple surveys within a single timestep. These modules combine to provide valuable estimates of initial occupancy, colonisation, extinction, and detection </w:t>
-      </w:r>
-      <w:commentRangeStart w:id="0"/>
-      <w:r>
-        <w:rPr>
-          <w:i w:val="0"/>
-          <w:iCs w:val="0"/>
-        </w:rPr>
-        <w:t>probabilities</w:t>
-      </w:r>
-      <w:commentRangeEnd w:id="0"/>
+        <w:t xml:space="preserve">DOMs </w:t>
+      </w:r>
+      <w:r>
+        <w:rPr>
+          <w:i w:val="0"/>
+          <w:iCs w:val="0"/>
+        </w:rPr>
+        <w:t>do have their</w:t>
+      </w:r>
+      <w:r>
+        <w:rPr>
+          <w:i w:val="0"/>
+          <w:iCs w:val="0"/>
+        </w:rPr>
+        <w:t xml:space="preserve"> pitfalls, however. Their assumptions (see Box 1), while relatively straightforward, are also unlikely to be</w:t>
+      </w:r>
+      <w:r>
+        <w:rPr>
+          <w:i w:val="0"/>
+          <w:iCs w:val="0"/>
+        </w:rPr>
+        <w:t xml:space="preserve"> entirely </w:t>
+      </w:r>
+      <w:r>
+        <w:rPr>
+          <w:i w:val="0"/>
+          <w:iCs w:val="0"/>
+        </w:rPr>
+        <w:t>fulfilled in natural systems. While a reasonable amount of work has been conducted on the importance of the closure assumption, comparatively little has been done with respect to the heterogeneity assumption. H</w:t>
+      </w:r>
+      <w:r>
+        <w:rPr>
+          <w:i w:val="0"/>
+          <w:iCs w:val="0"/>
+        </w:rPr>
+        <w:t xml:space="preserve">eterogenous landscapes and patterns of occupancy are the norm in ecological systems </w:t>
+      </w:r>
+      <w:r>
+        <w:rPr>
+          <w:i w:val="0"/>
+          <w:iCs w:val="0"/>
+        </w:rPr>
+        <w:t>and fully satisfying this assumption is not realistic in natural s</w:t>
+      </w:r>
+      <w:r>
+        <w:rPr>
+          <w:i w:val="0"/>
+          <w:iCs w:val="0"/>
+        </w:rPr>
+        <w:t>ystems. The main option for users to mitigate this concern is via the inclusion of covariates to estimate parameters</w:t>
+      </w:r>
+      <w:r>
+        <w:rPr>
+          <w:i w:val="0"/>
+          <w:iCs w:val="0"/>
+        </w:rPr>
+        <w:t xml:space="preserve"> to describe how environmental variation may affect probabilities of occupancy or detection</w:t>
+      </w:r>
+      <w:r>
+        <w:rPr>
+          <w:i w:val="0"/>
+          <w:iCs w:val="0"/>
+        </w:rPr>
+        <w:t>; however,</w:t>
+      </w:r>
+      <w:commentRangeStart w:id="2"/>
+      <w:r>
+        <w:rPr>
+          <w:i w:val="0"/>
+          <w:iCs w:val="0"/>
+        </w:rPr>
+        <w:t xml:space="preserve"> in internal discussions the authors noted</w:t>
+      </w:r>
+      <w:commentRangeEnd w:id="2"/>
       <w:r>
         <w:rPr>
           <w:rStyle w:val="CommentReference"/>
         </w:rPr>
-        <w:commentReference w:id="0"/>
-      </w:r>
-      <w:r>
-        <w:rPr>
-          <w:i w:val="0"/>
-          <w:iCs w:val="0"/>
-        </w:rPr>
-        <w:t>.</w:t>
-      </w:r>
-    </w:p>
-    <w:p>
-      <w:pPr>
-        <w:rPr>
-          <w:i w:val="0"/>
-          <w:iCs w:val="0"/>
-        </w:rPr>
-      </w:pPr>
-      <w:r>
-        <w:rPr>
-          <w:i w:val="0"/>
-          <w:iCs w:val="0"/>
-        </w:rPr>
-        <w:t>DOMs operate under just three key assumptions:</w:t>
-      </w:r>
-    </w:p>
-    <w:p>
-      <w:pPr>
-        <w:pStyle w:val="ListParagraph"/>
-        <w:numPr>
-          <w:ilvl w:val="0"/>
-          <w:numId w:val="5"/>
-        </w:numPr>
-        <w:rPr>
-          <w:i w:val="0"/>
-          <w:iCs w:val="0"/>
-        </w:rPr>
-      </w:pPr>
-      <w:r>
-        <w:rPr>
-          <w:i w:val="0"/>
-          <w:iCs w:val="0"/>
-        </w:rPr>
-        <w:t>Sites are considered ‘closed’ between time-steps, with occupancy state presumed to be un-changed</w:t>
-      </w:r>
-      <w:r>
-        <w:rPr>
-          <w:i w:val="0"/>
-          <w:iCs w:val="0"/>
-        </w:rPr>
-        <w:t>.</w:t>
-      </w:r>
-    </w:p>
-    <w:p>
-      <w:pPr>
-        <w:pStyle w:val="ListParagraph"/>
-        <w:numPr>
-          <w:ilvl w:val="0"/>
-          <w:numId w:val="5"/>
-        </w:numPr>
-        <w:rPr>
-          <w:i w:val="0"/>
-          <w:iCs w:val="0"/>
-        </w:rPr>
-      </w:pPr>
-      <w:r>
-        <w:rPr>
-          <w:i w:val="0"/>
-          <w:iCs w:val="0"/>
-        </w:rPr>
-        <w:t>There are no false positive detections</w:t>
-      </w:r>
-      <w:r>
-        <w:rPr>
-          <w:i w:val="0"/>
-          <w:iCs w:val="0"/>
-        </w:rPr>
-        <w:t>.</w:t>
-      </w:r>
-    </w:p>
-    <w:p>
-      <w:pPr>
-        <w:pStyle w:val="ListParagraph"/>
-        <w:numPr>
-          <w:ilvl w:val="0"/>
-          <w:numId w:val="5"/>
-        </w:numPr>
-        <w:rPr>
-          <w:i w:val="0"/>
-          <w:iCs w:val="0"/>
-        </w:rPr>
-      </w:pPr>
-      <w:r>
-        <w:rPr>
-          <w:i w:val="0"/>
-          <w:iCs w:val="0"/>
-        </w:rPr>
-        <w:t>No unmodelled heterogeneity exists</w:t>
-      </w:r>
-      <w:r>
-        <w:rPr>
-          <w:i w:val="0"/>
-          <w:iCs w:val="0"/>
-        </w:rPr>
-        <w:t>.</w:t>
-      </w:r>
-    </w:p>
-    <w:p>
-      <w:pPr>
-        <w:rPr>
-          <w:i w:val="0"/>
-          <w:iCs w:val="0"/>
-        </w:rPr>
-      </w:pPr>
-      <w:r>
-        <w:rPr>
-          <w:i w:val="0"/>
-          <w:iCs w:val="0"/>
-        </w:rPr>
-        <w:t xml:space="preserve">Of course, heterogenous landscapes and patterns of occupancy are the norm in ecological systems – to satisfy this third assumption, </w:t>
-      </w:r>
-      <w:r>
-        <w:rPr>
-          <w:i w:val="0"/>
-          <w:iCs w:val="0"/>
-        </w:rPr>
-        <w:t>covariates may be used for each model parameter to describe how environmental variation may affect probabilities of occupancy or detection.</w:t>
-      </w:r>
-      <w:r>
-        <w:rPr>
-          <w:i w:val="0"/>
-          <w:iCs w:val="0"/>
-        </w:rPr>
-        <w:t xml:space="preserve"> </w:t>
-      </w:r>
-    </w:p>
-    <w:p>
-      <w:pPr>
-        <w:rPr>
-          <w:i w:val="0"/>
-          <w:iCs w:val="0"/>
-        </w:rPr>
-      </w:pPr>
-      <w:proofErr w:type="spellStart"/>
-      <w:r>
-        <w:rPr>
-          <w:i w:val="0"/>
-          <w:iCs w:val="0"/>
-        </w:rPr>
-        <w:t>MacKenzie</w:t>
-      </w:r>
-      <w:proofErr w:type="spellEnd"/>
-      <w:r>
-        <w:rPr>
-          <w:i w:val="0"/>
-          <w:iCs w:val="0"/>
-        </w:rPr>
-        <w:t xml:space="preserve"> </w:t>
-      </w:r>
-      <w:r>
-        <w:t xml:space="preserve">et al.’s </w:t>
-      </w:r>
-      <w:r>
-        <w:rPr>
-          <w:i w:val="0"/>
-          <w:iCs w:val="0"/>
-        </w:rPr>
-        <w:t>2002 model defining paper has been cited 4962</w:t>
-      </w:r>
-      <w:r>
-        <w:rPr>
-          <w:rStyle w:val="FootnoteReference"/>
-          <w:i w:val="0"/>
-          <w:iCs w:val="0"/>
-        </w:rPr>
-        <w:footnoteReference w:id="2"/>
-      </w:r>
-      <w:r>
-        <w:rPr>
-          <w:i w:val="0"/>
-          <w:iCs w:val="0"/>
-        </w:rPr>
-        <w:t xml:space="preserve"> times, with publications increasing year-over year since their inception. It is likely that this is because DOM’s strike a balance between ease of use, realistic data requirements, and assumptions with analytical capabilities suitable for answering many types of questions common in ecology and conservation science.</w:t>
+        <w:commentReference w:id="2"/>
+      </w:r>
+      <w:r>
+        <w:rPr>
+          <w:i w:val="0"/>
+          <w:iCs w:val="0"/>
+        </w:rPr>
+        <w:t xml:space="preserve"> that implementation may be inconsistent across papers.</w:t>
       </w:r>
     </w:p>
     <w:p>
@@ -554,30 +1422,57 @@
         </w:rPr>
         <w:t xml:space="preserve">nd evaluation of model fit are all important contributors to the reliability of model outputs. When conservation and management decisions are made </w:t>
       </w:r>
-      <w:proofErr w:type="gramStart"/>
-      <w:r>
-        <w:rPr>
-          <w:i w:val="0"/>
-          <w:iCs w:val="0"/>
-        </w:rPr>
-        <w:t>on the basis of</w:t>
-      </w:r>
-      <w:proofErr w:type="gramEnd"/>
-      <w:r>
-        <w:rPr>
-          <w:i w:val="0"/>
-          <w:iCs w:val="0"/>
-        </w:rPr>
-        <w:t xml:space="preserve"> these models, it is critical to ensure that all steps are fully thought through to develop the best possible model.  </w:t>
-      </w:r>
-    </w:p>
-    <w:p>
-      <w:pPr>
-        <w:rPr>
-          <w:i w:val="0"/>
-          <w:iCs w:val="0"/>
-        </w:rPr>
-      </w:pPr>
+      <w:r>
+        <w:rPr>
+          <w:i w:val="0"/>
+          <w:iCs w:val="0"/>
+        </w:rPr>
+        <w:t>based on</w:t>
+      </w:r>
+      <w:r>
+        <w:rPr>
+          <w:i w:val="0"/>
+          <w:iCs w:val="0"/>
+        </w:rPr>
+        <w:t xml:space="preserve"> model</w:t>
+      </w:r>
+      <w:r>
+        <w:rPr>
+          <w:i w:val="0"/>
+          <w:iCs w:val="0"/>
+        </w:rPr>
+        <w:t xml:space="preserve"> outputs</w:t>
+      </w:r>
+      <w:r>
+        <w:rPr>
+          <w:i w:val="0"/>
+          <w:iCs w:val="0"/>
+        </w:rPr>
+        <w:t xml:space="preserve">, it is critical to ensure that all steps are </w:t>
+      </w:r>
+      <w:r>
+        <w:rPr>
+          <w:i w:val="0"/>
+          <w:iCs w:val="0"/>
+        </w:rPr>
+        <w:t xml:space="preserve">fully considered </w:t>
+      </w:r>
+      <w:r>
+        <w:rPr>
+          <w:i w:val="0"/>
+          <w:iCs w:val="0"/>
+        </w:rPr>
+        <w:t xml:space="preserve">to develop the best possible model.  </w:t>
+      </w:r>
+    </w:p>
+    <w:p>
+      <w:pPr>
+        <w:rPr>
+          <w:i w:val="0"/>
+          <w:iCs w:val="0"/>
+        </w:rPr>
+      </w:pPr>
+      <w:commentRangeStart w:id="3"/>
       <w:r>
         <w:rPr>
           <w:i w:val="0"/>
@@ -603,7 +1498,42 @@
           <w:i w:val="0"/>
           <w:iCs w:val="0"/>
         </w:rPr>
-        <w:t>To review the history of DOMs development and their use in applied ecological research, including for what practitioners used these models and how they implemented them.</w:t>
+        <w:t xml:space="preserve">To review the </w:t>
+      </w:r>
+      <w:r>
+        <w:rPr>
+          <w:i w:val="0"/>
+          <w:iCs w:val="0"/>
+        </w:rPr>
+        <w:t xml:space="preserve">use of DOMs in </w:t>
+      </w:r>
+      <w:r>
+        <w:rPr>
+          <w:i w:val="0"/>
+          <w:iCs w:val="0"/>
+        </w:rPr>
+        <w:t xml:space="preserve">applied ecological research, including for what practitioners used these models and how they </w:t>
+      </w:r>
+      <w:r>
+        <w:rPr>
+          <w:i w:val="0"/>
+          <w:iCs w:val="0"/>
+        </w:rPr>
+        <w:t xml:space="preserve">have </w:t>
+      </w:r>
+      <w:r>
+        <w:rPr>
+          <w:i w:val="0"/>
+          <w:iCs w:val="0"/>
+        </w:rPr>
+        <w:t>implemented them</w:t>
+      </w:r>
+      <w:r>
+        <w:rPr>
+          <w:i w:val="0"/>
+          <w:iCs w:val="0"/>
+        </w:rPr>
+        <w:t>.</w:t>
       </w:r>
     </w:p>
     <w:p>
@@ -646,108 +1576,17 @@
         </w:rPr>
         <w:t>, with a practical workflow for development to incorporate key considerations.</w:t>
       </w:r>
-    </w:p>
-    <w:p>
-      <w:pPr>
-        <w:pStyle w:val="Heading2"/>
-      </w:pPr>
-      <w:r>
-        <w:t>Model development and history</w:t>
-      </w:r>
-    </w:p>
-    <w:p>
-      <w:r>
-        <w:rPr>
-          <w:i w:val="0"/>
-          <w:iCs w:val="0"/>
-        </w:rPr>
-        <w:t xml:space="preserve">The standard form of the dynamic occupancy models was initially described by </w:t>
-      </w:r>
-      <w:proofErr w:type="spellStart"/>
-      <w:r>
-        <w:rPr>
-          <w:i w:val="0"/>
-          <w:iCs w:val="0"/>
-        </w:rPr>
-        <w:t>MacKenzie</w:t>
-      </w:r>
-      <w:proofErr w:type="spellEnd"/>
-      <w:r>
-        <w:rPr>
-          <w:i w:val="0"/>
-          <w:iCs w:val="0"/>
-        </w:rPr>
-        <w:t xml:space="preserve"> </w:t>
-      </w:r>
-      <w:r>
-        <w:t xml:space="preserve">et al. </w:t>
-      </w:r>
-      <w:r>
-        <w:rPr>
-          <w:i w:val="0"/>
-          <w:iCs w:val="0"/>
-        </w:rPr>
-        <w:t xml:space="preserve">2002 in their </w:t>
-      </w:r>
-      <w:r>
-        <w:t xml:space="preserve">Ecology </w:t>
-      </w:r>
-      <w:r>
-        <w:rPr>
-          <w:i w:val="0"/>
-          <w:iCs w:val="0"/>
-        </w:rPr>
-        <w:t>paper</w:t>
-      </w:r>
-      <w:r>
-        <w:t xml:space="preserve"> ‘Estimating site occupancy, colonisation, and local extinction when a species is detected imperfectly’</w:t>
-      </w:r>
-      <w:r>
-        <w:rPr>
-          <w:i w:val="0"/>
-          <w:iCs w:val="0"/>
-        </w:rPr>
-        <w:t xml:space="preserve">. </w:t>
-      </w:r>
-      <w:r>
-        <w:rPr>
-          <w:i w:val="0"/>
-          <w:iCs w:val="0"/>
-        </w:rPr>
-        <w:t xml:space="preserve">This title highlights one of the key benefits of the model - the ability to account for imperfect detection is a ubiquitous problem in surveying wildlife, and the subject of a great deal of discussion in this field. </w:t>
-      </w:r>
-    </w:p>
-    <w:p>
-      <w:r>
-        <w:t>Bayesian version</w:t>
-      </w:r>
-    </w:p>
-    <w:p>
-      <w:r>
-        <w:t>Multi-species extension</w:t>
-      </w:r>
-    </w:p>
-    <w:p>
-      <w:r>
-        <w:t xml:space="preserve">Multi-state extension </w:t>
-      </w:r>
-    </w:p>
-    <w:p>
-      <w:r>
-        <w:t xml:space="preserve">False positive extension </w:t>
-      </w:r>
-    </w:p>
-    <w:p>
-      <w:pPr>
-        <w:rPr>
-          <w:i w:val="0"/>
-          <w:iCs w:val="0"/>
-        </w:rPr>
-      </w:pPr>
-    </w:p>
-    <w:p/>
-    <w:p>
-      <w:pPr>
+      <w:commentRangeEnd w:id="3"/>
+      <w:r>
+        <w:rPr>
+          <w:rStyle w:val="CommentReference"/>
+        </w:rPr>
+        <w:commentReference w:id="3"/>
+      </w:r>
+    </w:p>
+    <w:p>
+      <w:pPr>
+        <w:ind w:left="360"/>
         <w:rPr>
           <w:i w:val="0"/>
           <w:iCs w:val="0"/>
@@ -839,7 +1678,7 @@
         </w:rPr>
         <w:t xml:space="preserve">Multiple time-steps between which occupancy states can change, with </w:t>
       </w:r>
-      <w:commentRangeStart w:id="1"/>
+      <w:commentRangeStart w:id="4"/>
       <w:r>
         <w:rPr>
           <w:i w:val="0"/>
@@ -847,12 +1686,12 @@
         </w:rPr>
         <w:t xml:space="preserve">transitions between states modelled as a Markovian process. </w:t>
       </w:r>
-      <w:commentRangeEnd w:id="1"/>
+      <w:commentRangeEnd w:id="4"/>
       <w:r>
         <w:rPr>
           <w:rStyle w:val="CommentReference"/>
         </w:rPr>
-        <w:commentReference w:id="1"/>
+        <w:commentReference w:id="4"/>
       </w:r>
     </w:p>
     <w:p>
@@ -917,7 +1756,7 @@
           <w:iCs w:val="0"/>
         </w:rPr>
       </w:pPr>
-      <w:commentRangeStart w:id="2"/>
+      <w:commentRangeStart w:id="5"/>
       <w:r>
         <w:rPr>
           <w:i w:val="0"/>
@@ -985,12 +1824,12 @@
         </w:rPr>
         <w:t>Stochastic patch occupancy model</w:t>
       </w:r>
-      <w:commentRangeEnd w:id="2"/>
+      <w:commentRangeEnd w:id="5"/>
       <w:r>
         <w:rPr>
           <w:rStyle w:val="CommentReference"/>
         </w:rPr>
-        <w:commentReference w:id="2"/>
+        <w:commentReference w:id="5"/>
       </w:r>
     </w:p>
     <w:p>
@@ -1010,7 +1849,7 @@
       <w:r>
         <w:t xml:space="preserve">Google Scholar </w:t>
       </w:r>
-      <w:commentRangeStart w:id="3"/>
+      <w:commentRangeStart w:id="6"/>
       <w:r>
         <w:rPr>
           <w:i w:val="0"/>
@@ -1018,19 +1857,27 @@
         </w:rPr>
         <w:t>(Appendix I)</w:t>
       </w:r>
-      <w:commentRangeEnd w:id="3"/>
+      <w:commentRangeEnd w:id="6"/>
       <w:r>
         <w:rPr>
           <w:rStyle w:val="CommentReference"/>
         </w:rPr>
-        <w:commentReference w:id="3"/>
-      </w:r>
-      <w:r>
-        <w:rPr>
-          <w:i w:val="0"/>
-          <w:iCs w:val="0"/>
-        </w:rPr>
-        <w:t>. The first 100 results (if available) for each term were considered for inclusions, although non-English papers, those clearly outside the field of ecology, or those not accessible via Google Scholar or the University of Melbourne library were immediately discarded. 287 papers remained for consideration at this sta</w:t>
+        <w:commentReference w:id="6"/>
+      </w:r>
+      <w:r>
+        <w:rPr>
+          <w:i w:val="0"/>
+          <w:iCs w:val="0"/>
+        </w:rPr>
+        <w:t xml:space="preserve">. The first 100 results (if available) for each term were considered for inclusions, although non-English papers, those clearly outside the field of ecology, or those not </w:t>
+      </w:r>
+      <w:r>
+        <w:rPr>
+          <w:i w:val="0"/>
+          <w:iCs w:val="0"/>
+        </w:rPr>
+        <w:lastRenderedPageBreak/>
+        <w:t>accessible via Google Scholar or the University of Melbourne library were immediately discarded. 287 papers remained for consideration at this sta</w:t>
       </w:r>
       <w:r>
         <w:rPr>
@@ -1092,7 +1939,7 @@
           <w:iCs w:val="0"/>
         </w:rPr>
       </w:pPr>
-      <w:commentRangeStart w:id="4"/>
+      <w:commentRangeStart w:id="7"/>
       <w:r>
         <w:rPr>
           <w:i w:val="0"/>
@@ -1100,12 +1947,12 @@
         </w:rPr>
         <w:t>Authors developed a structured spreadsheet with categories for study metadata, objectives, taxa, location, survey methods, detection, covariates, modelling, and outputs. Findings were systematically noted as each paper was read; 75 papers were included at this stage.</w:t>
       </w:r>
-      <w:commentRangeEnd w:id="4"/>
+      <w:commentRangeEnd w:id="7"/>
       <w:r>
         <w:rPr>
           <w:rStyle w:val="CommentReference"/>
         </w:rPr>
-        <w:commentReference w:id="4"/>
+        <w:commentReference w:id="7"/>
       </w:r>
     </w:p>
     <w:p>
@@ -1122,7 +1969,7 @@
         </w:rPr>
         <w:t xml:space="preserve">Study questions were further refined after the preliminary review, and a revised spreadsheet with better articulated parameters was generated </w:t>
       </w:r>
-      <w:commentRangeStart w:id="5"/>
+      <w:commentRangeStart w:id="8"/>
       <w:r>
         <w:rPr>
           <w:i w:val="0"/>
@@ -1130,12 +1977,12 @@
         </w:rPr>
         <w:t>(Appendix II)</w:t>
       </w:r>
-      <w:commentRangeEnd w:id="5"/>
+      <w:commentRangeEnd w:id="8"/>
       <w:r>
         <w:rPr>
           <w:rStyle w:val="CommentReference"/>
         </w:rPr>
-        <w:commentReference w:id="5"/>
+        <w:commentReference w:id="8"/>
       </w:r>
       <w:r>
         <w:rPr>
@@ -1220,7 +2067,6 @@
           <w:b w:val="0"/>
           <w:bCs w:val="0"/>
         </w:rPr>
-        <w:lastRenderedPageBreak/>
         <w:t>Results</w:t>
       </w:r>
     </w:p>
@@ -1305,6 +2151,7 @@
     </w:p>
     <w:p>
       <w:r>
+        <w:lastRenderedPageBreak/>
         <w:t>Disparities in Bayesian vs non-Bayesian</w:t>
       </w:r>
     </w:p>
@@ -1379,7 +2226,7 @@
 
 <file path=word/comments.xml><?xml version="1.0" encoding="utf-8"?>
 <w:comments xmlns:wpc="http://schemas.microsoft.com/office/word/2010/wordprocessingCanvas" xmlns:cx="http://schemas.microsoft.com/office/drawing/2014/chartex" xmlns:cx1="http://schemas.microsoft.com/office/drawing/2015/9/8/chartex" xmlns:cx2="http://schemas.microsoft.com/office/drawing/2015/10/21/chartex" xmlns:cx3="http://schemas.microsoft.com/office/drawing/2016/5/9/chartex" xmlns:cx4="http://schemas.microsoft.com/office/drawing/2016/5/10/chartex" xmlns:cx5="http://schemas.microsoft.com/office/drawing/2016/5/11/chartex" xmlns:cx6="http://schemas.microsoft.com/office/drawing/2016/5/12/chartex" xmlns:cx7="http://schemas.microsoft.com/office/drawing/2016/5/13/chartex" xmlns:cx8="http://schemas.microsoft.com/office/drawing/2016/5/14/chartex" xmlns:mc="http://schemas.openxmlformats.org/markup-compatibility/2006" xmlns:aink="http://schemas.microsoft.com/office/drawing/2016/ink" xmlns:am3d="http://schemas.microsoft.com/office/drawing/2017/model3d" xmlns:o="urn:schemas-microsoft-com:office:office" xmlns:oel="http://schemas.microsoft.com/office/2019/extlst" xmlns:r="http://schemas.openxmlformats.org/officeDocument/2006/relationships" xmlns:m="http://schemas.openxmlformats.org/officeDocument/2006/math" xmlns:v="urn:schemas-microsoft-com:vml" xmlns:wp14="http://schemas.microsoft.com/office/word/2010/wordprocessingDrawing" xmlns:wp="http://schemas.openxmlformats.org/drawingml/2006/wordprocessingDrawing" xmlns:w10="urn:schemas-microsoft-com:office:word" xmlns:w="http://schemas.openxmlformats.org/wordprocessingml/2006/main" xmlns:w14="http://schemas.microsoft.com/office/word/2010/wordml" xmlns:w15="http://schemas.microsoft.com/office/word/2012/wordml" xmlns:w16cex="http://schemas.microsoft.com/office/word/2018/wordml/cex" xmlns:w16cid="http://schemas.microsoft.com/office/word/2016/wordml/cid" xmlns:w16="http://schemas.microsoft.com/office/word/2018/wordml" xmlns:w16sdtdh="http://schemas.microsoft.com/office/word/2020/wordml/sdtdatahash" xmlns:w16se="http://schemas.microsoft.com/office/word/2015/wordml/symex" xmlns:wpg="http://schemas.microsoft.com/office/word/2010/wordprocessingGroup" xmlns:wpi="http://schemas.microsoft.com/office/word/2010/wordprocessingInk" xmlns:wne="http://schemas.microsoft.com/office/word/2006/wordml" xmlns:wps="http://schemas.microsoft.com/office/word/2010/wordprocessingShape" mc:Ignorable="w14 w15 w16se w16cid w16 w16cex w16sdtdh wp14">
-  <w:comment w:id="0" w:author="James Kelleher" w:date="2023-02-20T15:05:00Z" w:initials="JK">
+  <w:comment w:id="0" w:author="James Kelleher" w:date="2023-02-21T16:28:00Z" w:initials="JK">
     <w:p>
       <w:r>
         <w:rPr>
@@ -1391,11 +2238,11 @@
         <w:rPr>
           <w:color w:val="000000"/>
         </w:rPr>
-        <w:t>Want to include a large figure here with a basic layout of how the model operates</w:t>
+        <w:t>Any thoughts/suggestions for the title?</w:t>
       </w:r>
     </w:p>
   </w:comment>
-  <w:comment w:id="1" w:author="James Kelleher" w:date="2023-02-13T11:35:00Z" w:initials="JK">
+  <w:comment w:id="1" w:author="James Kelleher" w:date="2023-02-21T16:27:00Z" w:initials="JK">
     <w:p>
       <w:r>
         <w:rPr>
@@ -1407,11 +2254,56 @@
         <w:rPr>
           <w:color w:val="000000"/>
         </w:rPr>
+        <w:t>Submission timeline somewhat dependent on E4 award, details should appear around April</w:t>
+      </w:r>
+    </w:p>
+  </w:comment>
+  <w:comment w:id="2" w:author="James Kelleher" w:date="2023-02-21T16:56:00Z" w:initials="JK">
+    <w:p>
+      <w:r>
+        <w:rPr>
+          <w:rStyle w:val="CommentReference"/>
+        </w:rPr>
+        <w:annotationRef/>
+      </w:r>
+      <w:r>
+        <w:t>How to actually broach this topic in the paper?</w:t>
+      </w:r>
+    </w:p>
+  </w:comment>
+  <w:comment w:id="3" w:author="James Kelleher" w:date="2023-02-21T16:58:00Z" w:initials="JK">
+    <w:p>
+      <w:r>
+        <w:rPr>
+          <w:rStyle w:val="CommentReference"/>
+        </w:rPr>
+        <w:annotationRef/>
+      </w:r>
+      <w:r>
+        <w:rPr>
+          <w:color w:val="000000"/>
+        </w:rPr>
+        <w:t>Trying to lay out the dual objectives here - Review + something useful for future users</w:t>
+      </w:r>
+    </w:p>
+  </w:comment>
+  <w:comment w:id="4" w:author="James Kelleher" w:date="2023-02-13T11:35:00Z" w:initials="JK">
+    <w:p>
+      <w:r>
+        <w:rPr>
+          <w:rStyle w:val="CommentReference"/>
+        </w:rPr>
+        <w:annotationRef/>
+      </w:r>
+      <w:r>
+        <w:rPr>
+          <w:color w:val="000000"/>
+        </w:rPr>
         <w:t>Is this strictly true? I.e., are papers which model ‘occupancy’ across multiple seasons without colonisation/extinction Markovian, and should they be included?</w:t>
       </w:r>
     </w:p>
   </w:comment>
-  <w:comment w:id="2" w:author="James Kelleher" w:date="2023-02-20T15:28:00Z" w:initials="JK">
+  <w:comment w:id="5" w:author="James Kelleher" w:date="2023-02-20T15:28:00Z" w:initials="JK">
     <w:p>
       <w:r>
         <w:rPr>
@@ -1428,7 +2320,7 @@
     </w:p>
     <w:p/>
   </w:comment>
-  <w:comment w:id="3" w:author="James Kelleher" w:date="2023-02-13T11:40:00Z" w:initials="JK">
+  <w:comment w:id="6" w:author="James Kelleher" w:date="2023-02-13T11:40:00Z" w:initials="JK">
     <w:p>
       <w:r>
         <w:rPr>
@@ -1444,7 +2336,7 @@
       </w:r>
     </w:p>
   </w:comment>
-  <w:comment w:id="4" w:author="James Kelleher" w:date="2023-02-20T15:28:00Z" w:initials="JK">
+  <w:comment w:id="7" w:author="James Kelleher" w:date="2023-02-20T15:28:00Z" w:initials="JK">
     <w:p>
       <w:r>
         <w:rPr>
@@ -1460,7 +2352,7 @@
       </w:r>
     </w:p>
   </w:comment>
-  <w:comment w:id="5" w:author="James Kelleher" w:date="2023-02-13T12:07:00Z" w:initials="JK">
+  <w:comment w:id="8" w:author="James Kelleher" w:date="2023-02-13T12:07:00Z" w:initials="JK">
     <w:p>
       <w:r>
         <w:rPr>
@@ -1481,7 +2373,10 @@
 
 <file path=word/commentsExtended.xml><?xml version="1.0" encoding="utf-8"?>
 <w15:commentsEx xmlns:wpc="http://schemas.microsoft.com/office/word/2010/wordprocessingCanvas" xmlns:cx="http://schemas.microsoft.com/office/drawing/2014/chartex" xmlns:cx1="http://schemas.microsoft.com/office/drawing/2015/9/8/chartex" xmlns:cx2="http://schemas.microsoft.com/office/drawing/2015/10/21/chartex" xmlns:cx3="http://schemas.microsoft.com/office/drawing/2016/5/9/chartex" xmlns:cx4="http://schemas.microsoft.com/office/drawing/2016/5/10/chartex" xmlns:cx5="http://schemas.microsoft.com/office/drawing/2016/5/11/chartex" xmlns:cx6="http://schemas.microsoft.com/office/drawing/2016/5/12/chartex" xmlns:cx7="http://schemas.microsoft.com/office/drawing/2016/5/13/chartex" xmlns:cx8="http://schemas.microsoft.com/office/drawing/2016/5/14/chartex" xmlns:mc="http://schemas.openxmlformats.org/markup-compatibility/2006" xmlns:aink="http://schemas.microsoft.com/office/drawing/2016/ink" xmlns:am3d="http://schemas.microsoft.com/office/drawing/2017/model3d" xmlns:o="urn:schemas-microsoft-com:office:office" xmlns:oel="http://schemas.microsoft.com/office/2019/extlst" xmlns:r="http://schemas.openxmlformats.org/officeDocument/2006/relationships" xmlns:m="http://schemas.openxmlformats.org/officeDocument/2006/math" xmlns:v="urn:schemas-microsoft-com:vml" xmlns:wp14="http://schemas.microsoft.com/office/word/2010/wordprocessingDrawing" xmlns:wp="http://schemas.openxmlformats.org/drawingml/2006/wordprocessingDrawing" xmlns:w10="urn:schemas-microsoft-com:office:word" xmlns:w="http://schemas.openxmlformats.org/wordprocessingml/2006/main" xmlns:w14="http://schemas.microsoft.com/office/word/2010/wordml" xmlns:w15="http://schemas.microsoft.com/office/word/2012/wordml" xmlns:w16cex="http://schemas.microsoft.com/office/word/2018/wordml/cex" xmlns:w16cid="http://schemas.microsoft.com/office/word/2016/wordml/cid" xmlns:w16="http://schemas.microsoft.com/office/word/2018/wordml" xmlns:w16sdtdh="http://schemas.microsoft.com/office/word/2020/wordml/sdtdatahash" xmlns:w16se="http://schemas.microsoft.com/office/word/2015/wordml/symex" xmlns:wpg="http://schemas.microsoft.com/office/word/2010/wordprocessingGroup" xmlns:wpi="http://schemas.microsoft.com/office/word/2010/wordprocessingInk" xmlns:wne="http://schemas.microsoft.com/office/word/2006/wordml" xmlns:wps="http://schemas.microsoft.com/office/word/2010/wordprocessingShape" mc:Ignorable="w14 w15 w16se w16cid w16 w16cex w16sdtdh wp14">
-  <w15:commentEx w15:paraId="2369F6F1" w15:done="0"/>
+  <w15:commentEx w15:paraId="1AC015A1" w15:done="0"/>
+  <w15:commentEx w15:paraId="4DEB171F" w15:done="0"/>
+  <w15:commentEx w15:paraId="5048F423" w15:done="0"/>
+  <w15:commentEx w15:paraId="6249ACB4" w15:done="0"/>
   <w15:commentEx w15:paraId="3F554038" w15:done="0"/>
   <w15:commentEx w15:paraId="5B2B559A" w15:done="0"/>
   <w15:commentEx w15:paraId="2D2A6DE9" w15:done="0"/>
@@ -1492,7 +2387,10 @@
 
 <file path=word/commentsExtensible.xml><?xml version="1.0" encoding="utf-8"?>
 <w16cex:commentsExtensible xmlns:wpc="http://schemas.microsoft.com/office/word/2010/wordprocessingCanvas" xmlns:cx="http://schemas.microsoft.com/office/drawing/2014/chartex" xmlns:cx1="http://schemas.microsoft.com/office/drawing/2015/9/8/chartex" xmlns:cx2="http://schemas.microsoft.com/office/drawing/2015/10/21/chartex" xmlns:cx3="http://schemas.microsoft.com/office/drawing/2016/5/9/chartex" xmlns:cx4="http://schemas.microsoft.com/office/drawing/2016/5/10/chartex" xmlns:cx5="http://schemas.microsoft.com/office/drawing/2016/5/11/chartex" xmlns:cx6="http://schemas.microsoft.com/office/drawing/2016/5/12/chartex" xmlns:cx7="http://schemas.microsoft.com/office/drawing/2016/5/13/chartex" xmlns:cx8="http://schemas.microsoft.com/office/drawing/2016/5/14/chartex" xmlns:mc="http://schemas.openxmlformats.org/markup-compatibility/2006" xmlns:aink="http://schemas.microsoft.com/office/drawing/2016/ink" xmlns:am3d="http://schemas.microsoft.com/office/drawing/2017/model3d" xmlns:o="urn:schemas-microsoft-com:office:office" xmlns:oel="http://schemas.microsoft.com/office/2019/extlst" xmlns:r="http://schemas.openxmlformats.org/officeDocument/2006/relationships" xmlns:m="http://schemas.openxmlformats.org/officeDocument/2006/math" xmlns:v="urn:schemas-microsoft-com:vml" xmlns:wp14="http://schemas.microsoft.com/office/word/2010/wordprocessingDrawing" xmlns:wp="http://schemas.openxmlformats.org/drawingml/2006/wordprocessingDrawing" xmlns:w10="urn:schemas-microsoft-com:office:word" xmlns:w="http://schemas.openxmlformats.org/wordprocessingml/2006/main" xmlns:w14="http://schemas.microsoft.com/office/word/2010/wordml" xmlns:w15="http://schemas.microsoft.com/office/word/2012/wordml" xmlns:w16cex="http://schemas.microsoft.com/office/word/2018/wordml/cex" xmlns:w16cid="http://schemas.microsoft.com/office/word/2016/wordml/cid" xmlns:w16="http://schemas.microsoft.com/office/word/2018/wordml" xmlns:w16sdtdh="http://schemas.microsoft.com/office/word/2020/wordml/sdtdatahash" xmlns:w16se="http://schemas.microsoft.com/office/word/2015/wordml/symex" xmlns:wpg="http://schemas.microsoft.com/office/word/2010/wordprocessingGroup" xmlns:wpi="http://schemas.microsoft.com/office/word/2010/wordprocessingInk" xmlns:wne="http://schemas.microsoft.com/office/word/2006/wordml" xmlns:wps="http://schemas.microsoft.com/office/word/2010/wordprocessingShape" mc:Ignorable="w14 w15 w16se w16cid w16 w16cex w16sdtdh wp14">
-  <w16cex:commentExtensible w16cex:durableId="279E0AB9" w16cex:dateUtc="2023-02-20T04:05:00Z"/>
+  <w16cex:commentExtensible w16cex:durableId="279F6F95" w16cex:dateUtc="2023-02-21T05:28:00Z"/>
+  <w16cex:commentExtensible w16cex:durableId="279F6F78" w16cex:dateUtc="2023-02-21T05:27:00Z"/>
+  <w16cex:commentExtensible w16cex:durableId="279F763D" w16cex:dateUtc="2023-02-21T05:56:00Z"/>
+  <w16cex:commentExtensible w16cex:durableId="279F76A5" w16cex:dateUtc="2023-02-21T05:58:00Z"/>
   <w16cex:commentExtensible w16cex:durableId="27949EF0" w16cex:dateUtc="2023-02-13T00:35:00Z"/>
   <w16cex:commentExtensible w16cex:durableId="279E1021" w16cex:dateUtc="2023-02-20T04:28:00Z"/>
   <w16cex:commentExtensible w16cex:durableId="2794A02D" w16cex:dateUtc="2023-02-13T00:40:00Z"/>
@@ -1503,7 +2401,10 @@
 
 <file path=word/commentsIds.xml><?xml version="1.0" encoding="utf-8"?>
 <w16cid:commentsIds xmlns:wpc="http://schemas.microsoft.com/office/word/2010/wordprocessingCanvas" xmlns:cx="http://schemas.microsoft.com/office/drawing/2014/chartex" xmlns:cx1="http://schemas.microsoft.com/office/drawing/2015/9/8/chartex" xmlns:cx2="http://schemas.microsoft.com/office/drawing/2015/10/21/chartex" xmlns:cx3="http://schemas.microsoft.com/office/drawing/2016/5/9/chartex" xmlns:cx4="http://schemas.microsoft.com/office/drawing/2016/5/10/chartex" xmlns:cx5="http://schemas.microsoft.com/office/drawing/2016/5/11/chartex" xmlns:cx6="http://schemas.microsoft.com/office/drawing/2016/5/12/chartex" xmlns:cx7="http://schemas.microsoft.com/office/drawing/2016/5/13/chartex" xmlns:cx8="http://schemas.microsoft.com/office/drawing/2016/5/14/chartex" xmlns:mc="http://schemas.openxmlformats.org/markup-compatibility/2006" xmlns:aink="http://schemas.microsoft.com/office/drawing/2016/ink" xmlns:am3d="http://schemas.microsoft.com/office/drawing/2017/model3d" xmlns:o="urn:schemas-microsoft-com:office:office" xmlns:oel="http://schemas.microsoft.com/office/2019/extlst" xmlns:r="http://schemas.openxmlformats.org/officeDocument/2006/relationships" xmlns:m="http://schemas.openxmlformats.org/officeDocument/2006/math" xmlns:v="urn:schemas-microsoft-com:vml" xmlns:wp14="http://schemas.microsoft.com/office/word/2010/wordprocessingDrawing" xmlns:wp="http://schemas.openxmlformats.org/drawingml/2006/wordprocessingDrawing" xmlns:w10="urn:schemas-microsoft-com:office:word" xmlns:w="http://schemas.openxmlformats.org/wordprocessingml/2006/main" xmlns:w14="http://schemas.microsoft.com/office/word/2010/wordml" xmlns:w15="http://schemas.microsoft.com/office/word/2012/wordml" xmlns:w16cex="http://schemas.microsoft.com/office/word/2018/wordml/cex" xmlns:w16cid="http://schemas.microsoft.com/office/word/2016/wordml/cid" xmlns:w16="http://schemas.microsoft.com/office/word/2018/wordml" xmlns:w16sdtdh="http://schemas.microsoft.com/office/word/2020/wordml/sdtdatahash" xmlns:w16se="http://schemas.microsoft.com/office/word/2015/wordml/symex" xmlns:wpg="http://schemas.microsoft.com/office/word/2010/wordprocessingGroup" xmlns:wpi="http://schemas.microsoft.com/office/word/2010/wordprocessingInk" xmlns:wne="http://schemas.microsoft.com/office/word/2006/wordml" xmlns:wps="http://schemas.microsoft.com/office/word/2010/wordprocessingShape" mc:Ignorable="w14 w15 w16se w16cid w16 w16cex w16sdtdh wp14">
-  <w16cid:commentId w16cid:paraId="2369F6F1" w16cid:durableId="279E0AB9"/>
+  <w16cid:commentId w16cid:paraId="1AC015A1" w16cid:durableId="279F6F95"/>
+  <w16cid:commentId w16cid:paraId="4DEB171F" w16cid:durableId="279F6F78"/>
+  <w16cid:commentId w16cid:paraId="5048F423" w16cid:durableId="279F763D"/>
+  <w16cid:commentId w16cid:paraId="6249ACB4" w16cid:durableId="279F76A5"/>
   <w16cid:commentId w16cid:paraId="3F554038" w16cid:durableId="27949EF0"/>
   <w16cid:commentId w16cid:paraId="5B2B559A" w16cid:durableId="279E1021"/>
   <w16cid:commentId w16cid:paraId="2D2A6DE9" w16cid:durableId="2794A02D"/>
@@ -1570,6 +2471,19 @@
             <w:rStyle w:val="PageNumber"/>
           </w:rPr>
           <w:instrText xml:space="preserve"> PAGE </w:instrText>
+        </w:r>
+        <w:r>
+          <w:rPr>
+            <w:rStyle w:val="PageNumber"/>
+          </w:rPr>
+          <w:fldChar w:fldCharType="separate"/>
+        </w:r>
+        <w:r>
+          <w:rPr>
+            <w:rStyle w:val="PageNumber"/>
+            <w:noProof/>
+          </w:rPr>
+          <w:t>1</w:t>
         </w:r>
         <w:r>
           <w:rPr>
@@ -1688,7 +2602,7 @@
         <w:footnoteRef/>
       </w:r>
       <w:r>
-        <w:t xml:space="preserve"> Also variously termed ‘occupancy dynamics models’ and ‘multi-season occupancy models’</w:t>
+        <w:t xml:space="preserve"> Also variously termed ‘occupancy dynamics models’ and ‘multi-season occupancy models</w:t>
       </w:r>
     </w:p>
   </w:footnote>
@@ -1840,6 +2754,118 @@
     </w:lvl>
   </w:abstractNum>
   <w:abstractNum w:abstractNumId="1" w15:restartNumberingAfterBreak="0">
+    <w:nsid w:val="1F7D470F"/>
+    <w:multiLevelType w:val="hybridMultilevel"/>
+    <w:tmpl w:val="915AC478"/>
+    <w:lvl w:ilvl="0" w:tplc="7A70C0CA">
+      <w:numFmt w:val="bullet"/>
+      <w:lvlText w:val="-"/>
+      <w:lvlJc w:val="left"/>
+      <w:pPr>
+        <w:ind w:left="1080" w:hanging="360"/>
+      </w:pPr>
+      <w:rPr>
+        <w:rFonts w:ascii="Calibri" w:eastAsiaTheme="minorEastAsia" w:hAnsi="Calibri" w:cs="Calibri" w:hint="default"/>
+      </w:rPr>
+    </w:lvl>
+    <w:lvl w:ilvl="1" w:tplc="08090003" w:tentative="1">
+      <w:start w:val="1"/>
+      <w:numFmt w:val="bullet"/>
+      <w:lvlText w:val="o"/>
+      <w:lvlJc w:val="left"/>
+      <w:pPr>
+        <w:ind w:left="1800" w:hanging="360"/>
+      </w:pPr>
+      <w:rPr>
+        <w:rFonts w:ascii="Courier New" w:hAnsi="Courier New" w:cs="Courier New" w:hint="default"/>
+      </w:rPr>
+    </w:lvl>
+    <w:lvl w:ilvl="2" w:tplc="08090005" w:tentative="1">
+      <w:start w:val="1"/>
+      <w:numFmt w:val="bullet"/>
+      <w:lvlText w:val=""/>
+      <w:lvlJc w:val="left"/>
+      <w:pPr>
+        <w:ind w:left="2520" w:hanging="360"/>
+      </w:pPr>
+      <w:rPr>
+        <w:rFonts w:ascii="Wingdings" w:hAnsi="Wingdings" w:hint="default"/>
+      </w:rPr>
+    </w:lvl>
+    <w:lvl w:ilvl="3" w:tplc="08090001" w:tentative="1">
+      <w:start w:val="1"/>
+      <w:numFmt w:val="bullet"/>
+      <w:lvlText w:val=""/>
+      <w:lvlJc w:val="left"/>
+      <w:pPr>
+        <w:ind w:left="3240" w:hanging="360"/>
+      </w:pPr>
+      <w:rPr>
+        <w:rFonts w:ascii="Symbol" w:hAnsi="Symbol" w:hint="default"/>
+      </w:rPr>
+    </w:lvl>
+    <w:lvl w:ilvl="4" w:tplc="08090003" w:tentative="1">
+      <w:start w:val="1"/>
+      <w:numFmt w:val="bullet"/>
+      <w:lvlText w:val="o"/>
+      <w:lvlJc w:val="left"/>
+      <w:pPr>
+        <w:ind w:left="3960" w:hanging="360"/>
+      </w:pPr>
+      <w:rPr>
+        <w:rFonts w:ascii="Courier New" w:hAnsi="Courier New" w:cs="Courier New" w:hint="default"/>
+      </w:rPr>
+    </w:lvl>
+    <w:lvl w:ilvl="5" w:tplc="08090005" w:tentative="1">
+      <w:start w:val="1"/>
+      <w:numFmt w:val="bullet"/>
+      <w:lvlText w:val=""/>
+      <w:lvlJc w:val="left"/>
+      <w:pPr>
+        <w:ind w:left="4680" w:hanging="360"/>
+      </w:pPr>
+      <w:rPr>
+        <w:rFonts w:ascii="Wingdings" w:hAnsi="Wingdings" w:hint="default"/>
+      </w:rPr>
+    </w:lvl>
+    <w:lvl w:ilvl="6" w:tplc="08090001" w:tentative="1">
+      <w:start w:val="1"/>
+      <w:numFmt w:val="bullet"/>
+      <w:lvlText w:val=""/>
+      <w:lvlJc w:val="left"/>
+      <w:pPr>
+        <w:ind w:left="5400" w:hanging="360"/>
+      </w:pPr>
+      <w:rPr>
+        <w:rFonts w:ascii="Symbol" w:hAnsi="Symbol" w:hint="default"/>
+      </w:rPr>
+    </w:lvl>
+    <w:lvl w:ilvl="7" w:tplc="08090003" w:tentative="1">
+      <w:start w:val="1"/>
+      <w:numFmt w:val="bullet"/>
+      <w:lvlText w:val="o"/>
+      <w:lvlJc w:val="left"/>
+      <w:pPr>
+        <w:ind w:left="6120" w:hanging="360"/>
+      </w:pPr>
+      <w:rPr>
+        <w:rFonts w:ascii="Courier New" w:hAnsi="Courier New" w:cs="Courier New" w:hint="default"/>
+      </w:rPr>
+    </w:lvl>
+    <w:lvl w:ilvl="8" w:tplc="08090005" w:tentative="1">
+      <w:start w:val="1"/>
+      <w:numFmt w:val="bullet"/>
+      <w:lvlText w:val=""/>
+      <w:lvlJc w:val="left"/>
+      <w:pPr>
+        <w:ind w:left="6840" w:hanging="360"/>
+      </w:pPr>
+      <w:rPr>
+        <w:rFonts w:ascii="Wingdings" w:hAnsi="Wingdings" w:hint="default"/>
+      </w:rPr>
+    </w:lvl>
+  </w:abstractNum>
+  <w:abstractNum w:abstractNumId="2" w15:restartNumberingAfterBreak="0">
     <w:nsid w:val="3A0C162C"/>
     <w:multiLevelType w:val="hybridMultilevel"/>
     <w:tmpl w:val="A2E2202C"/>
@@ -1952,7 +2978,7 @@
       </w:rPr>
     </w:lvl>
   </w:abstractNum>
-  <w:abstractNum w:abstractNumId="2" w15:restartNumberingAfterBreak="0">
+  <w:abstractNum w:abstractNumId="3" w15:restartNumberingAfterBreak="0">
     <w:nsid w:val="3EB602E4"/>
     <w:multiLevelType w:val="hybridMultilevel"/>
     <w:tmpl w:val="300453C4"/>
@@ -2038,7 +3064,7 @@
       </w:pPr>
     </w:lvl>
   </w:abstractNum>
-  <w:abstractNum w:abstractNumId="3" w15:restartNumberingAfterBreak="0">
+  <w:abstractNum w:abstractNumId="4" w15:restartNumberingAfterBreak="0">
     <w:nsid w:val="4B733F8D"/>
     <w:multiLevelType w:val="hybridMultilevel"/>
     <w:tmpl w:val="6F523F08"/>
@@ -2151,7 +3177,119 @@
       </w:rPr>
     </w:lvl>
   </w:abstractNum>
-  <w:abstractNum w:abstractNumId="4" w15:restartNumberingAfterBreak="0">
+  <w:abstractNum w:abstractNumId="5" w15:restartNumberingAfterBreak="0">
+    <w:nsid w:val="6F2811F0"/>
+    <w:multiLevelType w:val="hybridMultilevel"/>
+    <w:tmpl w:val="AD64741C"/>
+    <w:lvl w:ilvl="0" w:tplc="7A70C0CA">
+      <w:numFmt w:val="bullet"/>
+      <w:lvlText w:val="-"/>
+      <w:lvlJc w:val="left"/>
+      <w:pPr>
+        <w:ind w:left="1080" w:hanging="360"/>
+      </w:pPr>
+      <w:rPr>
+        <w:rFonts w:ascii="Calibri" w:eastAsiaTheme="minorEastAsia" w:hAnsi="Calibri" w:cs="Calibri" w:hint="default"/>
+      </w:rPr>
+    </w:lvl>
+    <w:lvl w:ilvl="1" w:tplc="08090003" w:tentative="1">
+      <w:start w:val="1"/>
+      <w:numFmt w:val="bullet"/>
+      <w:lvlText w:val="o"/>
+      <w:lvlJc w:val="left"/>
+      <w:pPr>
+        <w:ind w:left="1440" w:hanging="360"/>
+      </w:pPr>
+      <w:rPr>
+        <w:rFonts w:ascii="Courier New" w:hAnsi="Courier New" w:cs="Courier New" w:hint="default"/>
+      </w:rPr>
+    </w:lvl>
+    <w:lvl w:ilvl="2" w:tplc="08090005" w:tentative="1">
+      <w:start w:val="1"/>
+      <w:numFmt w:val="bullet"/>
+      <w:lvlText w:val=""/>
+      <w:lvlJc w:val="left"/>
+      <w:pPr>
+        <w:ind w:left="2160" w:hanging="360"/>
+      </w:pPr>
+      <w:rPr>
+        <w:rFonts w:ascii="Wingdings" w:hAnsi="Wingdings" w:hint="default"/>
+      </w:rPr>
+    </w:lvl>
+    <w:lvl w:ilvl="3" w:tplc="08090001" w:tentative="1">
+      <w:start w:val="1"/>
+      <w:numFmt w:val="bullet"/>
+      <w:lvlText w:val=""/>
+      <w:lvlJc w:val="left"/>
+      <w:pPr>
+        <w:ind w:left="2880" w:hanging="360"/>
+      </w:pPr>
+      <w:rPr>
+        <w:rFonts w:ascii="Symbol" w:hAnsi="Symbol" w:hint="default"/>
+      </w:rPr>
+    </w:lvl>
+    <w:lvl w:ilvl="4" w:tplc="08090003" w:tentative="1">
+      <w:start w:val="1"/>
+      <w:numFmt w:val="bullet"/>
+      <w:lvlText w:val="o"/>
+      <w:lvlJc w:val="left"/>
+      <w:pPr>
+        <w:ind w:left="3600" w:hanging="360"/>
+      </w:pPr>
+      <w:rPr>
+        <w:rFonts w:ascii="Courier New" w:hAnsi="Courier New" w:cs="Courier New" w:hint="default"/>
+      </w:rPr>
+    </w:lvl>
+    <w:lvl w:ilvl="5" w:tplc="08090005" w:tentative="1">
+      <w:start w:val="1"/>
+      <w:numFmt w:val="bullet"/>
+      <w:lvlText w:val=""/>
+      <w:lvlJc w:val="left"/>
+      <w:pPr>
+        <w:ind w:left="4320" w:hanging="360"/>
+      </w:pPr>
+      <w:rPr>
+        <w:rFonts w:ascii="Wingdings" w:hAnsi="Wingdings" w:hint="default"/>
+      </w:rPr>
+    </w:lvl>
+    <w:lvl w:ilvl="6" w:tplc="08090001" w:tentative="1">
+      <w:start w:val="1"/>
+      <w:numFmt w:val="bullet"/>
+      <w:lvlText w:val=""/>
+      <w:lvlJc w:val="left"/>
+      <w:pPr>
+        <w:ind w:left="5040" w:hanging="360"/>
+      </w:pPr>
+      <w:rPr>
+        <w:rFonts w:ascii="Symbol" w:hAnsi="Symbol" w:hint="default"/>
+      </w:rPr>
+    </w:lvl>
+    <w:lvl w:ilvl="7" w:tplc="08090003" w:tentative="1">
+      <w:start w:val="1"/>
+      <w:numFmt w:val="bullet"/>
+      <w:lvlText w:val="o"/>
+      <w:lvlJc w:val="left"/>
+      <w:pPr>
+        <w:ind w:left="5760" w:hanging="360"/>
+      </w:pPr>
+      <w:rPr>
+        <w:rFonts w:ascii="Courier New" w:hAnsi="Courier New" w:cs="Courier New" w:hint="default"/>
+      </w:rPr>
+    </w:lvl>
+    <w:lvl w:ilvl="8" w:tplc="08090005" w:tentative="1">
+      <w:start w:val="1"/>
+      <w:numFmt w:val="bullet"/>
+      <w:lvlText w:val=""/>
+      <w:lvlJc w:val="left"/>
+      <w:pPr>
+        <w:ind w:left="6480" w:hanging="360"/>
+      </w:pPr>
+      <w:rPr>
+        <w:rFonts w:ascii="Wingdings" w:hAnsi="Wingdings" w:hint="default"/>
+      </w:rPr>
+    </w:lvl>
+  </w:abstractNum>
+  <w:abstractNum w:abstractNumId="6" w15:restartNumberingAfterBreak="0">
     <w:nsid w:val="79911088"/>
     <w:multiLevelType w:val="hybridMultilevel"/>
     <w:tmpl w:val="B89254AA"/>
@@ -2265,19 +3403,25 @@
     </w:lvl>
   </w:abstractNum>
   <w:num w:numId="1" w16cid:durableId="1946688248">
-    <w:abstractNumId w:val="4"/>
+    <w:abstractNumId w:val="6"/>
   </w:num>
   <w:num w:numId="2" w16cid:durableId="1084571922">
     <w:abstractNumId w:val="0"/>
   </w:num>
   <w:num w:numId="3" w16cid:durableId="868837211">
+    <w:abstractNumId w:val="4"/>
+  </w:num>
+  <w:num w:numId="4" w16cid:durableId="1710521213">
+    <w:abstractNumId w:val="2"/>
+  </w:num>
+  <w:num w:numId="5" w16cid:durableId="1856187072">
     <w:abstractNumId w:val="3"/>
   </w:num>
-  <w:num w:numId="4" w16cid:durableId="1710521213">
+  <w:num w:numId="6" w16cid:durableId="1427845808">
     <w:abstractNumId w:val="1"/>
   </w:num>
-  <w:num w:numId="5" w16cid:durableId="1856187072">
-    <w:abstractNumId w:val="2"/>
+  <w:num w:numId="7" w16cid:durableId="915093483">
+    <w:abstractNumId w:val="5"/>
   </w:num>
 </w:numbering>
 </file>

</xml_diff>

<commit_message>
cleaned up weird duplicate files
</commit_message>
<xml_diff>
--- a/Writing/Drafts/ConceptDraft.docx
+++ b/Writing/Drafts/ConceptDraft.docx
@@ -237,6 +237,7 @@
         <w:t xml:space="preserve"> provide a critical assessment of the literature with emphasis on current topics in which rapid and significant advances are occurring. Items in this category should be more focused than the broad, topical reviews typically published elsewhere, developing a synthesis that inspires new hypotheses or new methods. Contributions in this category will be solicited by the editors. However, unsolicited submissions will also be considered and sent for pre-submission assessment by Review &amp; Synthesis editors. Review articles should be maximum 7500 words in length (main text) and </w:t>
       </w:r>
       <w:commentRangeStart w:id="2"/>
+      <w:commentRangeStart w:id="3"/>
       <w:r>
         <w:rPr>
           <w:rFonts w:ascii="Arial" w:hAnsi="Arial" w:cs="Arial"/>
@@ -270,6 +271,13 @@
           <w:color w:val="75BDA7" w:themeColor="accent3"/>
         </w:rPr>
         <w:commentReference w:id="2"/>
+      </w:r>
+      <w:commentRangeEnd w:id="3"/>
+      <w:r>
+        <w:rPr>
+          <w:rStyle w:val="CommentReference"/>
+        </w:rPr>
+        <w:commentReference w:id="3"/>
       </w:r>
     </w:p>
     <w:p>
@@ -807,13 +815,13 @@
               </wp:anchor>
             </w:drawing>
           </mc:Choice>
-          <mc:Fallback>
+          <mc:Fallback xmlns:a14="http://schemas.microsoft.com/office/drawing/2010/main" xmlns:pic="http://schemas.openxmlformats.org/drawingml/2006/picture" xmlns:a="http://schemas.openxmlformats.org/drawingml/2006/main">
             <w:pict>
-              <v:shapetype w14:anchorId="2FF6D2C6" id="_x0000_t202" coordsize="21600,21600" o:spt="202" path="m,l,21600r21600,l21600,xe">
+              <v:shapetype id="_x0000_t202" coordsize="21600,21600" o:spt="202" path="m,l,21600r21600,l21600,xe" w14:anchorId="2FF6D2C6">
                 <v:stroke joinstyle="miter"/>
                 <v:path gradientshapeok="t" o:connecttype="rect"/>
               </v:shapetype>
-              <v:shape id="Text Box 1" o:spid="_x0000_s1026" type="#_x0000_t202" style="position:absolute;margin-left:0;margin-top:318.05pt;width:451.25pt;height:415.1pt;z-index:251658240;visibility:visible;mso-wrap-style:square;mso-width-percent:0;mso-height-percent:0;mso-wrap-distance-left:9pt;mso-wrap-distance-top:0;mso-wrap-distance-right:9pt;mso-wrap-distance-bottom:0;mso-position-horizontal:absolute;mso-position-horizontal-relative:text;mso-position-vertical:absolute;mso-position-vertical-relative:page;mso-width-percent:0;mso-height-percent:0;mso-width-relative:margin;mso-height-relative:margin;v-text-anchor:top" o:gfxdata="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" o:allowoverlap="f" fillcolor="#84acb6 [3208]" stroked="f">
+              <v:shape id="Text Box 1" style="position:absolute;margin-left:0;margin-top:318.05pt;width:451.25pt;height:415.1pt;z-index:251658240;visibility:visible;mso-wrap-style:square;mso-width-percent:0;mso-height-percent:0;mso-wrap-distance-left:9pt;mso-wrap-distance-top:0;mso-wrap-distance-right:9pt;mso-wrap-distance-bottom:0;mso-position-horizontal:absolute;mso-position-horizontal-relative:text;mso-position-vertical:absolute;mso-position-vertical-relative:page;mso-width-percent:0;mso-height-percent:0;mso-width-relative:margin;mso-height-relative:margin;v-text-anchor:top" o:spid="_x0000_s1026" o:allowoverlap="f" fillcolor="#84acb6 [3208]" stroked="f" type="#_x0000_t202" o:gfxdata="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">
                 <v:fill opacity="32896f"/>
                 <v:textbox>
                   <w:txbxContent>
@@ -1213,7 +1221,7 @@
         </w:rPr>
         <w:t xml:space="preserve">see ‘Box </w:t>
       </w:r>
-      <w:commentRangeStart w:id="3"/>
+      <w:commentRangeStart w:id="4"/>
       <w:r>
         <w:rPr>
           <w:i w:val="0"/>
@@ -1221,12 +1229,12 @@
         </w:rPr>
         <w:t>1</w:t>
       </w:r>
-      <w:commentRangeEnd w:id="3"/>
+      <w:commentRangeEnd w:id="4"/>
       <w:r>
         <w:rPr>
           <w:rStyle w:val="CommentReference"/>
         </w:rPr>
-        <w:commentReference w:id="3"/>
+        <w:commentReference w:id="4"/>
       </w:r>
       <w:r>
         <w:rPr>
@@ -1275,7 +1283,48 @@
           <w:i w:val="0"/>
           <w:iCs w:val="0"/>
         </w:rPr>
-        <w:t xml:space="preserve">it requires relatively only common presence/absence counts; albeit with revisits during each primary sampling occasion; yet </w:t>
+        <w:t xml:space="preserve">it requires relatively </w:t>
+      </w:r>
+      <w:del w:id="5" w:author="Jane Elith" w:date="2023-02-22T07:31:00Z">
+        <w:r>
+          <w:rPr>
+            <w:i w:val="0"/>
+            <w:iCs w:val="0"/>
+          </w:rPr>
+          <w:delText xml:space="preserve">only </w:delText>
+        </w:r>
+      </w:del>
+      <w:r>
+        <w:rPr>
+          <w:i w:val="0"/>
+          <w:iCs w:val="0"/>
+        </w:rPr>
+        <w:t xml:space="preserve">common presence/absence </w:t>
+      </w:r>
+      <w:del w:id="6" w:author="Jane Elith" w:date="2023-02-22T07:31:00Z">
+        <w:r>
+          <w:rPr>
+            <w:i w:val="0"/>
+            <w:iCs w:val="0"/>
+          </w:rPr>
+          <w:delText>counts</w:delText>
+        </w:r>
+      </w:del>
+      <w:ins w:id="7" w:author="Jane Elith" w:date="2023-02-22T07:31:00Z">
+        <w:r>
+          <w:rPr>
+            <w:i w:val="0"/>
+            <w:iCs w:val="0"/>
+          </w:rPr>
+          <w:t>records</w:t>
+        </w:r>
+      </w:ins>
+      <w:r>
+        <w:rPr>
+          <w:i w:val="0"/>
+          <w:iCs w:val="0"/>
+        </w:rPr>
+        <w:t xml:space="preserve">; albeit with revisits during each primary sampling occasion; yet </w:t>
       </w:r>
       <w:r>
         <w:rPr>
@@ -1366,21 +1415,7 @@
           <w:i w:val="0"/>
           <w:iCs w:val="0"/>
         </w:rPr>
-        <w:t>2002 model</w:t>
-      </w:r>
-      <w:r>
-        <w:rPr>
-          <w:i w:val="0"/>
-          <w:iCs w:val="0"/>
-        </w:rPr>
-        <w:t>-</w:t>
-      </w:r>
-      <w:r>
-        <w:rPr>
-          <w:i w:val="0"/>
-          <w:iCs w:val="0"/>
-        </w:rPr>
-        <w:t>defining paper has been cited 4962</w:t>
+        <w:t>2002 model defining paper has been cited 4962</w:t>
       </w:r>
       <w:r>
         <w:rPr>
@@ -1501,21 +1536,37 @@
           <w:i w:val="0"/>
           <w:iCs w:val="0"/>
         </w:rPr>
-        <w:t xml:space="preserve">; however, implementation </w:t>
-      </w:r>
-      <w:r>
-        <w:rPr>
-          <w:i w:val="0"/>
-          <w:iCs w:val="0"/>
-        </w:rPr>
-        <w:t>appears</w:t>
-      </w:r>
-      <w:r>
-        <w:rPr>
-          <w:i w:val="0"/>
-          <w:iCs w:val="0"/>
-        </w:rPr>
-        <w:t xml:space="preserve"> inconsistent across papers.</w:t>
+        <w:t>; however,</w:t>
+      </w:r>
+      <w:commentRangeStart w:id="8"/>
+      <w:commentRangeStart w:id="9"/>
+      <w:r>
+        <w:rPr>
+          <w:i w:val="0"/>
+          <w:iCs w:val="0"/>
+        </w:rPr>
+        <w:t xml:space="preserve"> in internal discussions the authors noted</w:t>
+      </w:r>
+      <w:commentRangeEnd w:id="8"/>
+      <w:r>
+        <w:rPr>
+          <w:rStyle w:val="CommentReference"/>
+        </w:rPr>
+        <w:commentReference w:id="8"/>
+      </w:r>
+      <w:commentRangeEnd w:id="9"/>
+      <w:r>
+        <w:rPr>
+          <w:rStyle w:val="CommentReference"/>
+        </w:rPr>
+        <w:commentReference w:id="9"/>
+      </w:r>
+      <w:r>
+        <w:rPr>
+          <w:i w:val="0"/>
+          <w:iCs w:val="0"/>
+        </w:rPr>
+        <w:t xml:space="preserve"> that implementation may be inconsistent across papers.</w:t>
       </w:r>
     </w:p>
     <w:p>
@@ -1589,7 +1640,7 @@
           <w:iCs w:val="0"/>
         </w:rPr>
       </w:pPr>
-      <w:commentRangeStart w:id="4"/>
+      <w:commentRangeStart w:id="10"/>
       <w:r>
         <w:rPr>
           <w:i w:val="0"/>
@@ -1693,13 +1744,22 @@
         </w:rPr>
         <w:t>, with a practical workflow for development to incorporate key considerations.</w:t>
       </w:r>
-      <w:commentRangeEnd w:id="4"/>
+      <w:commentRangeEnd w:id="10"/>
       <w:r>
         <w:rPr>
           <w:rStyle w:val="CommentReference"/>
         </w:rPr>
-        <w:commentReference w:id="4"/>
-      </w:r>
+        <w:commentReference w:id="10"/>
+      </w:r>
+    </w:p>
+    <w:p>
+      <w:pPr>
+        <w:ind w:left="360"/>
+        <w:rPr>
+          <w:i w:val="0"/>
+          <w:iCs w:val="0"/>
+        </w:rPr>
+      </w:pPr>
     </w:p>
     <w:p>
       <w:pPr>
@@ -1759,7 +1819,6 @@
           <w:iCs w:val="0"/>
         </w:rPr>
       </w:pPr>
-      <w:commentRangeStart w:id="5"/>
       <w:r>
         <w:rPr>
           <w:i w:val="0"/>
@@ -1787,7 +1846,8 @@
         </w:rPr>
         <w:t xml:space="preserve">Multiple time-steps between which occupancy states can change, with </w:t>
       </w:r>
-      <w:commentRangeStart w:id="6"/>
+      <w:commentRangeStart w:id="11"/>
+      <w:commentRangeStart w:id="12"/>
       <w:r>
         <w:rPr>
           <w:i w:val="0"/>
@@ -1795,12 +1855,19 @@
         </w:rPr>
         <w:t xml:space="preserve">transitions between states modelled as a Markovian process. </w:t>
       </w:r>
-      <w:commentRangeEnd w:id="6"/>
+      <w:commentRangeEnd w:id="11"/>
       <w:r>
         <w:rPr>
           <w:rStyle w:val="CommentReference"/>
         </w:rPr>
-        <w:commentReference w:id="6"/>
+        <w:commentReference w:id="11"/>
+      </w:r>
+      <w:commentRangeEnd w:id="12"/>
+      <w:r>
+        <w:rPr>
+          <w:rStyle w:val="CommentReference"/>
+        </w:rPr>
+        <w:commentReference w:id="12"/>
       </w:r>
     </w:p>
     <w:p>
@@ -1822,34 +1889,35 @@
         </w:rPr>
         <w:t>Data must be collected from a natural system, not theorical or simulated. The data need not have been explicitly collected for the given paper.</w:t>
       </w:r>
-      <w:commentRangeEnd w:id="5"/>
+    </w:p>
+    <w:p>
+      <w:pPr>
+        <w:rPr>
+          <w:i w:val="0"/>
+          <w:iCs w:val="0"/>
+        </w:rPr>
+      </w:pPr>
+      <w:commentRangeStart w:id="13"/>
+      <w:r>
+        <w:rPr>
+          <w:i w:val="0"/>
+          <w:iCs w:val="0"/>
+        </w:rPr>
+        <w:t xml:space="preserve">Following internal discussions, </w:t>
+      </w:r>
+      <w:commentRangeEnd w:id="13"/>
       <w:r>
         <w:rPr>
           <w:rStyle w:val="CommentReference"/>
         </w:rPr>
-        <w:commentReference w:id="5"/>
-      </w:r>
-    </w:p>
-    <w:p>
-      <w:pPr>
-        <w:rPr>
-          <w:i w:val="0"/>
-          <w:iCs w:val="0"/>
-        </w:rPr>
-      </w:pPr>
-      <w:r>
-        <w:rPr>
-          <w:i w:val="0"/>
-          <w:iCs w:val="0"/>
-        </w:rPr>
-        <w:t>Four</w:t>
-      </w:r>
-      <w:r>
-        <w:rPr>
-          <w:i w:val="0"/>
-          <w:iCs w:val="0"/>
-        </w:rPr>
-        <w:t xml:space="preserve"> search terms</w:t>
+        <w:commentReference w:id="13"/>
+      </w:r>
+      <w:r>
+        <w:rPr>
+          <w:i w:val="0"/>
+          <w:iCs w:val="0"/>
+        </w:rPr>
+        <w:t>four search terms</w:t>
       </w:r>
       <w:r>
         <w:rPr>
@@ -1879,13 +1947,13 @@
           <w:iCs w:val="0"/>
         </w:rPr>
       </w:pPr>
-      <w:commentRangeStart w:id="7"/>
-      <w:commentRangeStart w:id="8"/>
-      <w:r>
-        <w:rPr>
-          <w:i w:val="0"/>
-          <w:iCs w:val="0"/>
-        </w:rPr>
+      <w:commentRangeStart w:id="14"/>
+      <w:r>
+        <w:rPr>
+          <w:i w:val="0"/>
+          <w:iCs w:val="0"/>
+        </w:rPr>
+        <w:lastRenderedPageBreak/>
         <w:t>Dynamic occupancy model</w:t>
       </w:r>
     </w:p>
@@ -1926,7 +1994,6 @@
           <w:i w:val="0"/>
           <w:iCs w:val="0"/>
         </w:rPr>
-        <w:lastRenderedPageBreak/>
         <w:t>Multi-season occupancy model</w:t>
       </w:r>
     </w:p>
@@ -1949,194 +2016,208 @@
         </w:rPr>
         <w:t>Stochastic patch occupancy model</w:t>
       </w:r>
-      <w:commentRangeEnd w:id="7"/>
+      <w:commentRangeEnd w:id="14"/>
       <w:r>
         <w:rPr>
           <w:rStyle w:val="CommentReference"/>
         </w:rPr>
-        <w:commentReference w:id="7"/>
-      </w:r>
-      <w:commentRangeEnd w:id="8"/>
+        <w:commentReference w:id="14"/>
+      </w:r>
+    </w:p>
+    <w:p>
+      <w:pPr>
+        <w:rPr>
+          <w:i w:val="0"/>
+          <w:iCs w:val="0"/>
+        </w:rPr>
+      </w:pPr>
+      <w:r>
+        <w:rPr>
+          <w:i w:val="0"/>
+          <w:iCs w:val="0"/>
+        </w:rPr>
+        <w:t xml:space="preserve">Each term was searched on </w:t>
+      </w:r>
+      <w:r>
+        <w:t xml:space="preserve">Google Scholar </w:t>
+      </w:r>
+      <w:commentRangeStart w:id="15"/>
+      <w:r>
+        <w:rPr>
+          <w:i w:val="0"/>
+          <w:iCs w:val="0"/>
+        </w:rPr>
+        <w:t>(Appendix I)</w:t>
+      </w:r>
+      <w:commentRangeEnd w:id="15"/>
       <w:r>
         <w:rPr>
           <w:rStyle w:val="CommentReference"/>
         </w:rPr>
-        <w:commentReference w:id="8"/>
-      </w:r>
-    </w:p>
-    <w:p>
-      <w:pPr>
-        <w:rPr>
-          <w:i w:val="0"/>
-          <w:iCs w:val="0"/>
-        </w:rPr>
-      </w:pPr>
-      <w:r>
-        <w:rPr>
-          <w:i w:val="0"/>
-          <w:iCs w:val="0"/>
-        </w:rPr>
-        <w:t xml:space="preserve">Each term was searched on </w:t>
-      </w:r>
-      <w:commentRangeStart w:id="9"/>
-      <w:r>
-        <w:t xml:space="preserve">Google Scholar </w:t>
-      </w:r>
-      <w:commentRangeEnd w:id="9"/>
+        <w:commentReference w:id="15"/>
+      </w:r>
+      <w:r>
+        <w:rPr>
+          <w:i w:val="0"/>
+          <w:iCs w:val="0"/>
+        </w:rPr>
+        <w:t xml:space="preserve">. </w:t>
+      </w:r>
+      <w:commentRangeStart w:id="16"/>
+      <w:r>
+        <w:rPr>
+          <w:i w:val="0"/>
+          <w:iCs w:val="0"/>
+        </w:rPr>
+        <w:t>The first 100 results</w:t>
+      </w:r>
+      <w:commentRangeEnd w:id="16"/>
       <w:r>
         <w:rPr>
           <w:rStyle w:val="CommentReference"/>
         </w:rPr>
-        <w:commentReference w:id="9"/>
-      </w:r>
-      <w:commentRangeStart w:id="10"/>
-      <w:r>
-        <w:rPr>
-          <w:i w:val="0"/>
-          <w:iCs w:val="0"/>
-        </w:rPr>
-        <w:t>(Appendix I)</w:t>
-      </w:r>
-      <w:commentRangeEnd w:id="10"/>
+        <w:commentReference w:id="16"/>
+      </w:r>
+      <w:r>
+        <w:rPr>
+          <w:i w:val="0"/>
+          <w:iCs w:val="0"/>
+        </w:rPr>
+        <w:t xml:space="preserve"> (if available) for each term were considered for inclusions, although non-English papers, those clearly outside the field of ecology, or those not accessible via Google Scholar or the University of Melbourne library were immediately discarded. 287 papers remained for consideration at this sta</w:t>
+      </w:r>
+      <w:r>
+        <w:rPr>
+          <w:i w:val="0"/>
+          <w:iCs w:val="0"/>
+        </w:rPr>
+        <w:t>ge.</w:t>
+      </w:r>
+    </w:p>
+    <w:p>
+      <w:pPr>
+        <w:pStyle w:val="Heading2"/>
+      </w:pPr>
+      <w:r>
+        <w:t>Preliminary and formal reviews</w:t>
+      </w:r>
+    </w:p>
+    <w:p>
+      <w:pPr>
+        <w:rPr>
+          <w:i w:val="0"/>
+          <w:iCs w:val="0"/>
+        </w:rPr>
+      </w:pPr>
+      <w:r>
+        <w:rPr>
+          <w:i w:val="0"/>
+          <w:iCs w:val="0"/>
+        </w:rPr>
+        <w:t xml:space="preserve"> </w:t>
+      </w:r>
+      <w:r>
+        <w:rPr>
+          <w:i w:val="0"/>
+          <w:iCs w:val="0"/>
+        </w:rPr>
+        <w:t>The pool of papers was stratified by search term and publication period</w:t>
+      </w:r>
+      <w:r>
+        <w:rPr>
+          <w:rStyle w:val="FootnoteReference"/>
+          <w:i w:val="0"/>
+          <w:iCs w:val="0"/>
+        </w:rPr>
+        <w:footnoteReference w:id="4"/>
+      </w:r>
+      <w:r>
+        <w:rPr>
+          <w:i w:val="0"/>
+          <w:iCs w:val="0"/>
+        </w:rPr>
+        <w:t xml:space="preserve"> and randomly ranked within their strata. Papers in the lowest 25% or lowest 5 (whichever was larger) were marked for inclusion in review. In cases where papers did not meet qualification criteria, they were replaced by the next lowest paper in their strata if available.</w:t>
+      </w:r>
+    </w:p>
+    <w:p>
+      <w:pPr>
+        <w:rPr>
+          <w:i w:val="0"/>
+          <w:iCs w:val="0"/>
+        </w:rPr>
+      </w:pPr>
+      <w:commentRangeStart w:id="17"/>
+      <w:r>
+        <w:rPr>
+          <w:i w:val="0"/>
+          <w:iCs w:val="0"/>
+        </w:rPr>
+        <w:t>Authors developed a structured spreadsheet with categories for study metadata, objectives, taxa, location, survey methods, detection, covariates, modelling, and outputs. Findings were systematically noted as each paper was read; 75 papers were included at this stage.</w:t>
+      </w:r>
+      <w:commentRangeEnd w:id="17"/>
       <w:r>
         <w:rPr>
           <w:rStyle w:val="CommentReference"/>
         </w:rPr>
-        <w:commentReference w:id="10"/>
-      </w:r>
-      <w:r>
-        <w:rPr>
-          <w:i w:val="0"/>
-          <w:iCs w:val="0"/>
-        </w:rPr>
-        <w:t>. The first 100 results (if available) for each term were considered for inclusions, although non-English papers, those clearly outside the field of ecology, or those not accessible via Google Scholar or the University of Melbourne library were immediately discarded. 287 papers remained for consideration at this sta</w:t>
-      </w:r>
-      <w:r>
-        <w:rPr>
-          <w:i w:val="0"/>
-          <w:iCs w:val="0"/>
-        </w:rPr>
-        <w:t>ge.</w:t>
-      </w:r>
-    </w:p>
-    <w:p>
-      <w:pPr>
-        <w:pStyle w:val="Heading2"/>
-      </w:pPr>
-      <w:r>
-        <w:t>Preliminary and formal reviews</w:t>
-      </w:r>
-    </w:p>
-    <w:p>
-      <w:pPr>
-        <w:rPr>
-          <w:i w:val="0"/>
-          <w:iCs w:val="0"/>
-        </w:rPr>
-      </w:pPr>
-      <w:r>
-        <w:rPr>
-          <w:i w:val="0"/>
-          <w:iCs w:val="0"/>
-        </w:rPr>
-        <w:t xml:space="preserve"> </w:t>
-      </w:r>
-      <w:commentRangeStart w:id="11"/>
-      <w:r>
-        <w:rPr>
-          <w:i w:val="0"/>
-          <w:iCs w:val="0"/>
-        </w:rPr>
-        <w:t>The pool of papers was stratified by search term and publication period</w:t>
-      </w:r>
-      <w:r>
-        <w:rPr>
-          <w:rStyle w:val="FootnoteReference"/>
-          <w:i w:val="0"/>
-          <w:iCs w:val="0"/>
-        </w:rPr>
-        <w:footnoteReference w:id="4"/>
-      </w:r>
-      <w:r>
-        <w:rPr>
-          <w:i w:val="0"/>
-          <w:iCs w:val="0"/>
-        </w:rPr>
-        <w:t xml:space="preserve"> and randomly ranked within their strata. </w:t>
-      </w:r>
-      <w:commentRangeEnd w:id="11"/>
+        <w:commentReference w:id="17"/>
+      </w:r>
+    </w:p>
+    <w:p>
+      <w:pPr>
+        <w:rPr>
+          <w:i w:val="0"/>
+          <w:iCs w:val="0"/>
+        </w:rPr>
+      </w:pPr>
+      <w:r>
+        <w:rPr>
+          <w:i w:val="0"/>
+          <w:iCs w:val="0"/>
+        </w:rPr>
+        <w:t xml:space="preserve">Study questions were further refined after the preliminary review, and a revised spreadsheet with better articulated parameters was generated </w:t>
+      </w:r>
+      <w:commentRangeStart w:id="18"/>
+      <w:r>
+        <w:rPr>
+          <w:i w:val="0"/>
+          <w:iCs w:val="0"/>
+        </w:rPr>
+        <w:t>(Appendix II)</w:t>
+      </w:r>
+      <w:commentRangeEnd w:id="18"/>
       <w:r>
         <w:rPr>
           <w:rStyle w:val="CommentReference"/>
         </w:rPr>
-        <w:commentReference w:id="11"/>
-      </w:r>
-      <w:r>
-        <w:rPr>
-          <w:i w:val="0"/>
-          <w:iCs w:val="0"/>
-        </w:rPr>
-        <w:t>Papers in the lowest 25% or lowest 5 (whichever was larger) were marked for inclusion in review. In cases where papers did not meet qualification criteria, they were replaced by the next lowest paper in their strata if available.</w:t>
-      </w:r>
-    </w:p>
-    <w:p>
-      <w:pPr>
-        <w:rPr>
-          <w:i w:val="0"/>
-          <w:iCs w:val="0"/>
-        </w:rPr>
-      </w:pPr>
-      <w:commentRangeStart w:id="12"/>
-      <w:r>
-        <w:rPr>
-          <w:i w:val="0"/>
-          <w:iCs w:val="0"/>
-        </w:rPr>
-        <w:t>Authors developed a structured spreadsheet with categories for study metadata, objectives, taxa, location, survey methods, detection, covariates, modelling, and outputs. Findings were systematically noted as each paper was read; 75 papers were included at this stage.</w:t>
-      </w:r>
-      <w:commentRangeEnd w:id="12"/>
+        <w:commentReference w:id="18"/>
+      </w:r>
+      <w:r>
+        <w:rPr>
+          <w:i w:val="0"/>
+          <w:iCs w:val="0"/>
+        </w:rPr>
+        <w:t xml:space="preserve">. </w:t>
+      </w:r>
+      <w:commentRangeStart w:id="19"/>
+      <w:r>
+        <w:rPr>
+          <w:i w:val="0"/>
+          <w:iCs w:val="0"/>
+        </w:rPr>
+        <w:t xml:space="preserve">The authors also determined that ‘Stochastic patch occupancy models’ represented a distinct model form from the other three search queries, with a unique history and distinct qualities. </w:t>
+      </w:r>
+      <w:commentRangeEnd w:id="19"/>
       <w:r>
         <w:rPr>
           <w:rStyle w:val="CommentReference"/>
         </w:rPr>
-        <w:commentReference w:id="12"/>
-      </w:r>
-    </w:p>
-    <w:p>
-      <w:pPr>
-        <w:rPr>
-          <w:i w:val="0"/>
-          <w:iCs w:val="0"/>
-        </w:rPr>
-      </w:pPr>
-      <w:r>
-        <w:rPr>
-          <w:i w:val="0"/>
-          <w:iCs w:val="0"/>
-        </w:rPr>
-        <w:t xml:space="preserve">Study questions were further refined after the preliminary review, and a revised spreadsheet with better articulated parameters was generated </w:t>
-      </w:r>
-      <w:commentRangeStart w:id="13"/>
-      <w:r>
-        <w:rPr>
-          <w:i w:val="0"/>
-          <w:iCs w:val="0"/>
-        </w:rPr>
-        <w:t>(Appendix II)</w:t>
-      </w:r>
-      <w:commentRangeEnd w:id="13"/>
-      <w:r>
-        <w:rPr>
-          <w:rStyle w:val="CommentReference"/>
-        </w:rPr>
-        <w:commentReference w:id="13"/>
-      </w:r>
-      <w:r>
-        <w:rPr>
-          <w:i w:val="0"/>
-          <w:iCs w:val="0"/>
-        </w:rPr>
-        <w:t xml:space="preserve">. The authors also determined that ‘Stochastic patch occupancy models’ represented a distinct model form from the other three search queries, with a unique history and distinct qualities. Therefore, we decided to exclude these papers (n = 21) from the formal review. </w:t>
+        <w:commentReference w:id="19"/>
+      </w:r>
+      <w:r>
+        <w:rPr>
+          <w:i w:val="0"/>
+          <w:iCs w:val="0"/>
+        </w:rPr>
+        <w:t xml:space="preserve">Therefore, we decided to exclude these papers (n = 21) from the formal review. </w:t>
       </w:r>
     </w:p>
     <w:p>
@@ -2209,7 +2290,7 @@
           <w:bCs w:val="0"/>
         </w:rPr>
       </w:pPr>
-      <w:commentRangeStart w:id="14"/>
+      <w:commentRangeStart w:id="20"/>
       <w:r>
         <w:rPr>
           <w:b w:val="0"/>
@@ -2217,7 +2298,7 @@
         </w:rPr>
         <w:t>Results</w:t>
       </w:r>
-      <w:commentRangeEnd w:id="14"/>
+      <w:commentRangeEnd w:id="20"/>
       <w:r>
         <w:rPr>
           <w:rStyle w:val="CommentReference"/>
@@ -2226,7 +2307,7 @@
           <w:bCs w:val="0"/>
           <w:color w:val="auto"/>
         </w:rPr>
-        <w:commentReference w:id="14"/>
+        <w:commentReference w:id="20"/>
       </w:r>
     </w:p>
     <w:p>
@@ -2363,7 +2444,6 @@
           <w:i w:val="0"/>
           <w:iCs w:val="0"/>
         </w:rPr>
-        <w:lastRenderedPageBreak/>
         <w:t xml:space="preserve">Datasets used for DOMs were considerably diverse in scale, duration, and survey method. The average study length was 7 years, with a median or 5 primary occasions and 4 secondary occasions. The average number of sites </w:t>
       </w:r>
       <w:r>
@@ -2702,7 +2782,7 @@
       <w:pPr>
         <w:pStyle w:val="Heading2"/>
       </w:pPr>
-      <w:commentRangeStart w:id="15"/>
+      <w:commentRangeStart w:id="21"/>
       <w:r>
         <w:t>Parameters and c</w:t>
       </w:r>
@@ -2715,7 +2795,7 @@
       <w:r>
         <w:t xml:space="preserve"> inclusion</w:t>
       </w:r>
-      <w:commentRangeEnd w:id="15"/>
+      <w:commentRangeEnd w:id="21"/>
       <w:r>
         <w:rPr>
           <w:rStyle w:val="CommentReference"/>
@@ -2724,7 +2804,7 @@
           <w:bCs w:val="0"/>
           <w:color w:val="auto"/>
         </w:rPr>
-        <w:commentReference w:id="15"/>
+        <w:commentReference w:id="21"/>
       </w:r>
     </w:p>
     <w:p>
@@ -2860,6 +2940,7 @@
         <w:rPr>
           <w:noProof/>
         </w:rPr>
+        <w:lastRenderedPageBreak/>
         <w:drawing>
           <wp:inline distT="0" distB="0" distL="0" distR="0" wp14:anchorId="57E79845" wp14:editId="2A4D195E">
             <wp:extent cx="3946967" cy="3809682"/>
@@ -2905,7 +2986,6 @@
         </w:rPr>
       </w:pPr>
       <w:r>
-        <w:lastRenderedPageBreak/>
         <w:fldChar w:fldCharType="begin"/>
       </w:r>
       <w:r>
@@ -3154,6 +3234,7 @@
                 <w:sz w:val="23"/>
                 <w:szCs w:val="23"/>
               </w:rPr>
+              <w:lastRenderedPageBreak/>
               <w:t>Selection category</w:t>
             </w:r>
           </w:p>
@@ -3788,7 +3869,6 @@
           <w:i w:val="0"/>
           <w:iCs w:val="0"/>
         </w:rPr>
-        <w:lastRenderedPageBreak/>
         <w:t>DOMs are widely used, for many species, with many different types of data, in studies of all sizes.</w:t>
       </w:r>
     </w:p>
@@ -3930,6 +4010,7 @@
           <w:i w:val="0"/>
           <w:iCs w:val="0"/>
         </w:rPr>
+        <w:lastRenderedPageBreak/>
         <w:t>Concerning that higher order and interactive covariates are rare, considering their importance in ecological relationships</w:t>
       </w:r>
       <w:r>
@@ -4058,7 +4139,6 @@
           <w:i w:val="0"/>
           <w:iCs w:val="0"/>
         </w:rPr>
-        <w:lastRenderedPageBreak/>
         <w:t>There is quite a disparity between model selection in Bayesian vs Frequentist models, cause is unclear but possibly related to computing requirements.</w:t>
       </w:r>
     </w:p>
@@ -4163,15 +4243,16 @@
           <w:bCs w:val="0"/>
         </w:rPr>
       </w:pPr>
-      <w:commentRangeStart w:id="16"/>
+      <w:commentRangeStart w:id="22"/>
       <w:r>
         <w:rPr>
           <w:b w:val="0"/>
           <w:bCs w:val="0"/>
         </w:rPr>
+        <w:lastRenderedPageBreak/>
         <w:t>Recommendations for developing dynamic occupancy models for applied ecology</w:t>
       </w:r>
-      <w:commentRangeEnd w:id="16"/>
+      <w:commentRangeEnd w:id="22"/>
       <w:r>
         <w:rPr>
           <w:rStyle w:val="CommentReference"/>
@@ -4180,7 +4261,7 @@
           <w:bCs w:val="0"/>
           <w:color w:val="auto"/>
         </w:rPr>
-        <w:commentReference w:id="16"/>
+        <w:commentReference w:id="22"/>
       </w:r>
     </w:p>
     <w:p>
@@ -4476,20 +4557,36 @@
       </w:r>
     </w:p>
   </w:comment>
-  <w:comment w:id="3" w:author="James Kelleher" w:date="2023-02-21T21:06:00Z" w:initials="JK">
-    <w:p>
+  <w:comment w:id="3" w:author="Jane Elith" w:date="2023-02-22T18:30:00Z" w:initials="JE">
+    <w:p>
+      <w:pPr>
+        <w:pStyle w:val="CommentText"/>
+      </w:pPr>
+      <w:r>
+        <w:t>Can make one figure with several panels to help reduce # figures?</w:t>
+      </w:r>
       <w:r>
         <w:rPr>
           <w:rStyle w:val="CommentReference"/>
         </w:rPr>
         <w:annotationRef/>
       </w:r>
+    </w:p>
+  </w:comment>
+  <w:comment w:id="4" w:author="James Kelleher" w:date="2023-02-21T21:06:00Z" w:initials="JK">
+    <w:p>
+      <w:r>
+        <w:rPr>
+          <w:rStyle w:val="CommentReference"/>
+        </w:rPr>
+        <w:annotationRef/>
+      </w:r>
       <w:r>
         <w:t>It won’t let me comment directly on the box - but on Natalies suggestion thought it might be good to provide a clean, straightforward explanation of the model form as a box, to keep it separate from the main text and indicate that it can be skipped for those familiar with the model. I’m working on trying to think up a good way to graphically represent it for use here and in future presentations/etc.</w:t>
       </w:r>
     </w:p>
   </w:comment>
-  <w:comment w:id="4" w:author="James Kelleher" w:date="2023-02-21T16:58:00Z" w:initials="JK">
+  <w:comment w:id="8" w:author="James Kelleher" w:date="2023-02-21T16:56:00Z" w:initials="JK">
     <w:p>
       <w:r>
         <w:rPr>
@@ -4498,6 +4595,35 @@
         <w:annotationRef/>
       </w:r>
       <w:r>
+        <w:t>How to actually broach this topic in the paper?</w:t>
+      </w:r>
+    </w:p>
+  </w:comment>
+  <w:comment w:id="9" w:author="Jane Elith" w:date="2023-02-22T18:34:00Z" w:initials="JE">
+    <w:p>
+      <w:pPr>
+        <w:pStyle w:val="CommentText"/>
+      </w:pPr>
+      <w:r>
+        <w:t xml:space="preserve">I think you can just say that there is no set protocol for including covariates, and different studies take different approaches. </w:t>
+      </w:r>
+      <w:r>
+        <w:rPr>
+          <w:rStyle w:val="CommentReference"/>
+        </w:rPr>
+        <w:annotationRef/>
+      </w:r>
+    </w:p>
+  </w:comment>
+  <w:comment w:id="10" w:author="James Kelleher" w:date="2023-02-21T16:58:00Z" w:initials="JK">
+    <w:p>
+      <w:r>
+        <w:rPr>
+          <w:rStyle w:val="CommentReference"/>
+        </w:rPr>
+        <w:annotationRef/>
+      </w:r>
+      <w:r>
         <w:rPr>
           <w:color w:val="000000"/>
         </w:rPr>
@@ -4505,7 +4631,7 @@
       </w:r>
     </w:p>
   </w:comment>
-  <w:comment w:id="6" w:author="James Kelleher" w:date="2023-02-13T11:35:00Z" w:initials="JK">
+  <w:comment w:id="11" w:author="James Kelleher" w:date="2023-02-13T11:35:00Z" w:initials="JK">
     <w:p>
       <w:r>
         <w:rPr>
@@ -4521,23 +4647,39 @@
       </w:r>
     </w:p>
   </w:comment>
-  <w:comment w:id="5" w:author="James Kelleher" w:date="2023-03-03T15:34:00Z" w:initials="JK">
-    <w:p>
+  <w:comment w:id="12" w:author="Gurutzeta Guillera-Arroita" w:date="2023-02-22T13:19:00Z" w:initials="GG">
+    <w:p>
+      <w:pPr>
+        <w:pStyle w:val="CommentText"/>
+      </w:pPr>
+      <w:r>
+        <w:t xml:space="preserve">Models that consider the state of sites independent between time steps are not Markovian (it is a term to refer to the dependence on the previous state). </w:t>
+      </w:r>
       <w:r>
         <w:rPr>
           <w:rStyle w:val="CommentReference"/>
         </w:rPr>
         <w:annotationRef/>
       </w:r>
-      <w:r>
-        <w:rPr>
-          <w:color w:val="000000"/>
-        </w:rPr>
-        <w:t>These need to be very clearly defined, and questions should be resolved ASAP - flag examples of occupancy</w:t>
-      </w:r>
     </w:p>
   </w:comment>
-  <w:comment w:id="7" w:author="James Kelleher" w:date="2023-02-20T15:28:00Z" w:initials="JK">
+  <w:comment w:id="13" w:author="Jane Elith" w:date="2023-02-22T18:35:00Z" w:initials="JE">
+    <w:p>
+      <w:pPr>
+        <w:pStyle w:val="CommentText"/>
+      </w:pPr>
+      <w:r>
+        <w:t xml:space="preserve">You can just delete this. It's obvious a decision was made. </w:t>
+      </w:r>
+      <w:r>
+        <w:rPr>
+          <w:rStyle w:val="CommentReference"/>
+        </w:rPr>
+        <w:annotationRef/>
+      </w:r>
+    </w:p>
+  </w:comment>
+  <w:comment w:id="14" w:author="James Kelleher" w:date="2023-02-20T15:28:00Z" w:initials="JK">
     <w:p>
       <w:r>
         <w:rPr>
@@ -4554,7 +4696,7 @@
     </w:p>
     <w:p/>
   </w:comment>
-  <w:comment w:id="8" w:author="James Kelleher" w:date="2023-03-03T15:35:00Z" w:initials="JK">
+  <w:comment w:id="15" w:author="James Kelleher" w:date="2023-02-13T11:40:00Z" w:initials="JK">
     <w:p>
       <w:r>
         <w:rPr>
@@ -4566,28 +4708,43 @@
         <w:rPr>
           <w:color w:val="000000"/>
         </w:rPr>
-        <w:t>Comment on the terminology differences and specify which fall into which category</w:t>
-      </w:r>
-    </w:p>
-    <w:p/>
+        <w:t>Not added yet, will include the search tables for each</w:t>
+      </w:r>
+    </w:p>
   </w:comment>
-  <w:comment w:id="9" w:author="James Kelleher" w:date="2023-03-03T15:37:00Z" w:initials="JK">
-    <w:p>
+  <w:comment w:id="16" w:author="Jane Elith" w:date="2023-02-22T18:36:00Z" w:initials="JE">
+    <w:p>
+      <w:pPr>
+        <w:pStyle w:val="CommentText"/>
+      </w:pPr>
+      <w:r>
+        <w:t>I think readers will want to know how google sorts. Will this be most relevant, newest, what?</w:t>
+      </w:r>
       <w:r>
         <w:rPr>
           <w:rStyle w:val="CommentReference"/>
         </w:rPr>
         <w:annotationRef/>
       </w:r>
+    </w:p>
+  </w:comment>
+  <w:comment w:id="17" w:author="James Kelleher" w:date="2023-02-20T15:28:00Z" w:initials="JK">
+    <w:p>
+      <w:r>
+        <w:rPr>
+          <w:rStyle w:val="CommentReference"/>
+        </w:rPr>
+        <w:annotationRef/>
+      </w:r>
       <w:r>
         <w:rPr>
           <w:color w:val="000000"/>
         </w:rPr>
-        <w:t>Further check how google scholar search actually works / how it compares to web of science</w:t>
+        <w:t>Also a good spot for a figure?</w:t>
       </w:r>
     </w:p>
   </w:comment>
-  <w:comment w:id="10" w:author="James Kelleher" w:date="2023-02-13T11:40:00Z" w:initials="JK">
+  <w:comment w:id="18" w:author="James Kelleher" w:date="2023-02-13T12:07:00Z" w:initials="JK">
     <w:p>
       <w:r>
         <w:rPr>
@@ -4599,27 +4756,56 @@
         <w:rPr>
           <w:color w:val="000000"/>
         </w:rPr>
-        <w:t>Not added yet, will include the search tables for each</w:t>
+        <w:t>Intend to include the spreadsheet document in full as an appendix</w:t>
       </w:r>
     </w:p>
   </w:comment>
-  <w:comment w:id="11" w:author="James Kelleher" w:date="2023-03-03T15:41:00Z" w:initials="JK">
-    <w:p>
+  <w:comment w:id="19" w:author="Gurutzeta Guillera-Arroita" w:date="2023-02-22T15:22:00Z" w:initials="GG">
+    <w:p>
+      <w:pPr>
+        <w:pStyle w:val="CommentText"/>
+      </w:pPr>
+      <w:r>
+        <w:t>always, or are there cases where a dynamic occupancy model is used under this terminology? E.g. Geoff Heard´s paper that Nat mentioned. It is a DOM, only that including spatial dependence, and related parameters to patch areas... it is working as a SPOM...</w:t>
+      </w:r>
       <w:r>
         <w:rPr>
           <w:rStyle w:val="CommentReference"/>
         </w:rPr>
         <w:annotationRef/>
       </w:r>
+    </w:p>
+    <w:p>
+      <w:pPr>
+        <w:pStyle w:val="CommentText"/>
+      </w:pPr>
+    </w:p>
+    <w:p>
+      <w:pPr>
+        <w:pStyle w:val="CommentText"/>
+      </w:pPr>
+      <w:r>
+        <w:t xml:space="preserve">I guess my question is whether here you excluded based on the search term, or based on the model structure actually used in the papers. </w:t>
+      </w:r>
+    </w:p>
+  </w:comment>
+  <w:comment w:id="20" w:author="James Kelleher" w:date="2023-02-21T21:35:00Z" w:initials="JK">
+    <w:p>
+      <w:r>
+        <w:rPr>
+          <w:rStyle w:val="CommentReference"/>
+        </w:rPr>
+        <w:annotationRef/>
+      </w:r>
       <w:r>
         <w:rPr>
           <w:color w:val="000000"/>
         </w:rPr>
-        <w:t>Look at any changes in objective frequency over time</w:t>
+        <w:t>For now, I’ve split results by the categories in the review</w:t>
       </w:r>
     </w:p>
   </w:comment>
-  <w:comment w:id="12" w:author="James Kelleher" w:date="2023-02-20T15:28:00Z" w:initials="JK">
+  <w:comment w:id="21" w:author="James Kelleher" w:date="2023-02-21T22:00:00Z" w:initials="JK">
     <w:p>
       <w:r>
         <w:rPr>
@@ -4628,59 +4814,11 @@
         <w:annotationRef/>
       </w:r>
       <w:r>
-        <w:rPr>
-          <w:color w:val="000000"/>
-        </w:rPr>
-        <w:t>Also a good spot for a figure?</w:t>
+        <w:t>Still trying to figure out which figures may actually be interesting for this section; covariates likely a good place for some in the results</w:t>
       </w:r>
     </w:p>
   </w:comment>
-  <w:comment w:id="13" w:author="James Kelleher" w:date="2023-02-13T12:07:00Z" w:initials="JK">
-    <w:p>
-      <w:r>
-        <w:rPr>
-          <w:rStyle w:val="CommentReference"/>
-        </w:rPr>
-        <w:annotationRef/>
-      </w:r>
-      <w:r>
-        <w:rPr>
-          <w:color w:val="000000"/>
-        </w:rPr>
-        <w:t>Intend to include the spreadsheet document in full as an appendix</w:t>
-      </w:r>
-    </w:p>
-  </w:comment>
-  <w:comment w:id="14" w:author="James Kelleher" w:date="2023-02-21T21:35:00Z" w:initials="JK">
-    <w:p>
-      <w:r>
-        <w:rPr>
-          <w:rStyle w:val="CommentReference"/>
-        </w:rPr>
-        <w:annotationRef/>
-      </w:r>
-      <w:r>
-        <w:rPr>
-          <w:color w:val="000000"/>
-        </w:rPr>
-        <w:t>For now, I’ve split results by the categories in the review</w:t>
-      </w:r>
-    </w:p>
-  </w:comment>
-  <w:comment w:id="15" w:author="James Kelleher" w:date="2023-02-21T22:00:00Z" w:initials="JK">
-    <w:p>
-      <w:r>
-        <w:rPr>
-          <w:rStyle w:val="CommentReference"/>
-        </w:rPr>
-        <w:annotationRef/>
-      </w:r>
-      <w:r>
-        <w:t>Still trying to figure out which figures may actually be interesting for this section; covariates likely a good place for some in the results</w:t>
-      </w:r>
-    </w:p>
-  </w:comment>
-  <w:comment w:id="16" w:author="James Kelleher" w:date="2023-02-21T21:37:00Z" w:initials="JK">
+  <w:comment w:id="22" w:author="James Kelleher" w:date="2023-02-21T21:37:00Z" w:initials="JK">
     <w:p>
       <w:r>
         <w:rPr>
@@ -4704,17 +4842,20 @@
   <w15:commentEx w15:paraId="1AC015A1" w15:done="0"/>
   <w15:commentEx w15:paraId="4DEB171F" w15:done="0"/>
   <w15:commentEx w15:paraId="76ACDA80" w15:done="0"/>
+  <w15:commentEx w15:paraId="3D80881C" w15:paraIdParent="76ACDA80" w15:done="0"/>
   <w15:commentEx w15:paraId="651CF253" w15:done="0"/>
+  <w15:commentEx w15:paraId="5048F423" w15:done="0"/>
+  <w15:commentEx w15:paraId="23AAE8AF" w15:paraIdParent="5048F423" w15:done="0"/>
   <w15:commentEx w15:paraId="6249ACB4" w15:done="0"/>
   <w15:commentEx w15:paraId="3F554038" w15:done="0"/>
-  <w15:commentEx w15:paraId="62FEEE2F" w15:done="0"/>
+  <w15:commentEx w15:paraId="16AA40C3" w15:paraIdParent="3F554038" w15:done="0"/>
+  <w15:commentEx w15:paraId="5F400C2E" w15:done="0"/>
   <w15:commentEx w15:paraId="5B2B559A" w15:done="0"/>
-  <w15:commentEx w15:paraId="5E8A94D0" w15:done="0"/>
-  <w15:commentEx w15:paraId="5E6F1384" w15:done="0"/>
   <w15:commentEx w15:paraId="2D2A6DE9" w15:done="0"/>
-  <w15:commentEx w15:paraId="1A7866A4" w15:done="0"/>
+  <w15:commentEx w15:paraId="672B7ECA" w15:done="0"/>
   <w15:commentEx w15:paraId="3E16772D" w15:done="0"/>
   <w15:commentEx w15:paraId="40A05BFB" w15:done="0"/>
+  <w15:commentEx w15:paraId="64712C8E" w15:done="0"/>
   <w15:commentEx w15:paraId="70986107" w15:done="0"/>
   <w15:commentEx w15:paraId="443D08F8" w15:done="0"/>
   <w15:commentEx w15:paraId="62E986D2" w15:done="0"/>
@@ -4726,17 +4867,20 @@
   <w16cex:commentExtensible w16cex:durableId="279F6F95" w16cex:dateUtc="2023-02-21T05:28:00Z"/>
   <w16cex:commentExtensible w16cex:durableId="279F6F78" w16cex:dateUtc="2023-02-21T05:27:00Z"/>
   <w16cex:commentExtensible w16cex:durableId="279FB2CD" w16cex:dateUtc="2023-02-21T10:14:00Z"/>
+  <w16cex:commentExtensible w16cex:durableId="4D1B8F0A" w16cex:dateUtc="2023-02-22T07:30:00Z"/>
   <w16cex:commentExtensible w16cex:durableId="279FB0CF" w16cex:dateUtc="2023-02-21T10:06:00Z"/>
+  <w16cex:commentExtensible w16cex:durableId="279F763D" w16cex:dateUtc="2023-02-21T05:56:00Z"/>
+  <w16cex:commentExtensible w16cex:durableId="1093F71A" w16cex:dateUtc="2023-02-22T07:34:00Z"/>
   <w16cex:commentExtensible w16cex:durableId="279F76A5" w16cex:dateUtc="2023-02-21T05:58:00Z"/>
   <w16cex:commentExtensible w16cex:durableId="27949EF0" w16cex:dateUtc="2023-02-13T00:35:00Z"/>
-  <w16cex:commentExtensible w16cex:durableId="27AC91EA" w16cex:dateUtc="2023-03-03T04:34:00Z"/>
+  <w16cex:commentExtensible w16cex:durableId="71352BB5" w16cex:dateUtc="2023-02-22T12:19:00Z"/>
+  <w16cex:commentExtensible w16cex:durableId="60D34434" w16cex:dateUtc="2023-02-22T07:35:00Z"/>
   <w16cex:commentExtensible w16cex:durableId="279E1021" w16cex:dateUtc="2023-02-20T04:28:00Z"/>
-  <w16cex:commentExtensible w16cex:durableId="27AC9259" w16cex:dateUtc="2023-03-03T04:35:00Z"/>
-  <w16cex:commentExtensible w16cex:durableId="27AC92A2" w16cex:dateUtc="2023-03-03T04:37:00Z"/>
   <w16cex:commentExtensible w16cex:durableId="2794A02D" w16cex:dateUtc="2023-02-13T00:40:00Z"/>
-  <w16cex:commentExtensible w16cex:durableId="27AC93B3" w16cex:dateUtc="2023-03-03T04:41:00Z"/>
+  <w16cex:commentExtensible w16cex:durableId="565083D2" w16cex:dateUtc="2023-02-22T07:36:00Z"/>
   <w16cex:commentExtensible w16cex:durableId="279E103A" w16cex:dateUtc="2023-02-20T04:28:00Z"/>
   <w16cex:commentExtensible w16cex:durableId="2794A697" w16cex:dateUtc="2023-02-13T01:07:00Z"/>
+  <w16cex:commentExtensible w16cex:durableId="59383724" w16cex:dateUtc="2023-02-22T14:22:00Z"/>
   <w16cex:commentExtensible w16cex:durableId="279FB7BB" w16cex:dateUtc="2023-02-21T10:35:00Z"/>
   <w16cex:commentExtensible w16cex:durableId="279FBD6B" w16cex:dateUtc="2023-02-21T11:00:00Z"/>
   <w16cex:commentExtensible w16cex:durableId="279FB81D" w16cex:dateUtc="2023-02-21T10:37:00Z"/>
@@ -4748,17 +4892,20 @@
   <w16cid:commentId w16cid:paraId="1AC015A1" w16cid:durableId="279F6F95"/>
   <w16cid:commentId w16cid:paraId="4DEB171F" w16cid:durableId="279F6F78"/>
   <w16cid:commentId w16cid:paraId="76ACDA80" w16cid:durableId="279FB2CD"/>
+  <w16cid:commentId w16cid:paraId="3D80881C" w16cid:durableId="4D1B8F0A"/>
   <w16cid:commentId w16cid:paraId="651CF253" w16cid:durableId="279FB0CF"/>
+  <w16cid:commentId w16cid:paraId="5048F423" w16cid:durableId="279F763D"/>
+  <w16cid:commentId w16cid:paraId="23AAE8AF" w16cid:durableId="1093F71A"/>
   <w16cid:commentId w16cid:paraId="6249ACB4" w16cid:durableId="279F76A5"/>
   <w16cid:commentId w16cid:paraId="3F554038" w16cid:durableId="27949EF0"/>
-  <w16cid:commentId w16cid:paraId="62FEEE2F" w16cid:durableId="27AC91EA"/>
+  <w16cid:commentId w16cid:paraId="16AA40C3" w16cid:durableId="71352BB5"/>
+  <w16cid:commentId w16cid:paraId="5F400C2E" w16cid:durableId="60D34434"/>
   <w16cid:commentId w16cid:paraId="5B2B559A" w16cid:durableId="279E1021"/>
-  <w16cid:commentId w16cid:paraId="5E8A94D0" w16cid:durableId="27AC9259"/>
-  <w16cid:commentId w16cid:paraId="5E6F1384" w16cid:durableId="27AC92A2"/>
   <w16cid:commentId w16cid:paraId="2D2A6DE9" w16cid:durableId="2794A02D"/>
-  <w16cid:commentId w16cid:paraId="1A7866A4" w16cid:durableId="27AC93B3"/>
+  <w16cid:commentId w16cid:paraId="672B7ECA" w16cid:durableId="565083D2"/>
   <w16cid:commentId w16cid:paraId="3E16772D" w16cid:durableId="279E103A"/>
   <w16cid:commentId w16cid:paraId="40A05BFB" w16cid:durableId="2794A697"/>
+  <w16cid:commentId w16cid:paraId="64712C8E" w16cid:durableId="59383724"/>
   <w16cid:commentId w16cid:paraId="70986107" w16cid:durableId="279FB7BB"/>
   <w16cid:commentId w16cid:paraId="443D08F8" w16cid:durableId="279FBD6B"/>
   <w16cid:commentId w16cid:paraId="62E986D2" w16cid:durableId="279FB81D"/>
@@ -4792,60 +4939,46 @@
 
 <file path=word/footer1.xml><?xml version="1.0" encoding="utf-8"?>
 <w:ftr xmlns:wpc="http://schemas.microsoft.com/office/word/2010/wordprocessingCanvas" xmlns:cx="http://schemas.microsoft.com/office/drawing/2014/chartex" xmlns:cx1="http://schemas.microsoft.com/office/drawing/2015/9/8/chartex" xmlns:cx2="http://schemas.microsoft.com/office/drawing/2015/10/21/chartex" xmlns:cx3="http://schemas.microsoft.com/office/drawing/2016/5/9/chartex" xmlns:cx4="http://schemas.microsoft.com/office/drawing/2016/5/10/chartex" xmlns:cx5="http://schemas.microsoft.com/office/drawing/2016/5/11/chartex" xmlns:cx6="http://schemas.microsoft.com/office/drawing/2016/5/12/chartex" xmlns:cx7="http://schemas.microsoft.com/office/drawing/2016/5/13/chartex" xmlns:cx8="http://schemas.microsoft.com/office/drawing/2016/5/14/chartex" xmlns:mc="http://schemas.openxmlformats.org/markup-compatibility/2006" xmlns:aink="http://schemas.microsoft.com/office/drawing/2016/ink" xmlns:am3d="http://schemas.microsoft.com/office/drawing/2017/model3d" xmlns:o="urn:schemas-microsoft-com:office:office" xmlns:oel="http://schemas.microsoft.com/office/2019/extlst" xmlns:r="http://schemas.openxmlformats.org/officeDocument/2006/relationships" xmlns:m="http://schemas.openxmlformats.org/officeDocument/2006/math" xmlns:v="urn:schemas-microsoft-com:vml" xmlns:wp14="http://schemas.microsoft.com/office/word/2010/wordprocessingDrawing" xmlns:wp="http://schemas.openxmlformats.org/drawingml/2006/wordprocessingDrawing" xmlns:w10="urn:schemas-microsoft-com:office:word" xmlns:w="http://schemas.openxmlformats.org/wordprocessingml/2006/main" xmlns:w14="http://schemas.microsoft.com/office/word/2010/wordml" xmlns:w15="http://schemas.microsoft.com/office/word/2012/wordml" xmlns:w16cex="http://schemas.microsoft.com/office/word/2018/wordml/cex" xmlns:w16cid="http://schemas.microsoft.com/office/word/2016/wordml/cid" xmlns:w16="http://schemas.microsoft.com/office/word/2018/wordml" xmlns:w16sdtdh="http://schemas.microsoft.com/office/word/2020/wordml/sdtdatahash" xmlns:w16se="http://schemas.microsoft.com/office/word/2015/wordml/symex" xmlns:wpg="http://schemas.microsoft.com/office/word/2010/wordprocessingGroup" xmlns:wpi="http://schemas.microsoft.com/office/word/2010/wordprocessingInk" xmlns:wne="http://schemas.microsoft.com/office/word/2006/wordml" xmlns:wps="http://schemas.microsoft.com/office/word/2010/wordprocessingShape" mc:Ignorable="w14 w15 w16se w16cid w16 w16cex w16sdtdh wp14">
-  <w:sdt>
-    <w:sdtPr>
+  <w:p>
+    <w:pPr>
+      <w:pStyle w:val="Footer"/>
+      <w:framePr w:wrap="none" w:vAnchor="text" w:hAnchor="margin" w:xAlign="right" w:y="1"/>
       <w:rPr>
         <w:rStyle w:val="PageNumber"/>
       </w:rPr>
-      <w:id w:val="1750623088"/>
-      <w:docPartObj>
-        <w:docPartGallery w:val="Page Numbers (Bottom of Page)"/>
-        <w:docPartUnique/>
-      </w:docPartObj>
-    </w:sdtPr>
-    <w:sdtContent>
-      <w:p>
-        <w:pPr>
-          <w:pStyle w:val="Footer"/>
-          <w:framePr w:wrap="none" w:vAnchor="text" w:hAnchor="margin" w:xAlign="right" w:y="1"/>
-          <w:rPr>
-            <w:rStyle w:val="PageNumber"/>
-          </w:rPr>
-        </w:pPr>
-        <w:r>
-          <w:rPr>
-            <w:rStyle w:val="PageNumber"/>
-          </w:rPr>
-          <w:fldChar w:fldCharType="begin"/>
-        </w:r>
-        <w:r>
-          <w:rPr>
-            <w:rStyle w:val="PageNumber"/>
-          </w:rPr>
-          <w:instrText xml:space="preserve"> PAGE </w:instrText>
-        </w:r>
-        <w:r>
-          <w:rPr>
-            <w:rStyle w:val="PageNumber"/>
-          </w:rPr>
-          <w:fldChar w:fldCharType="separate"/>
-        </w:r>
-        <w:r>
-          <w:rPr>
-            <w:rStyle w:val="PageNumber"/>
-            <w:noProof/>
-          </w:rPr>
-          <w:t>1</w:t>
-        </w:r>
-        <w:r>
-          <w:rPr>
-            <w:rStyle w:val="PageNumber"/>
-          </w:rPr>
-          <w:fldChar w:fldCharType="end"/>
-        </w:r>
-      </w:p>
-    </w:sdtContent>
-  </w:sdt>
+    </w:pPr>
+    <w:r>
+      <w:rPr>
+        <w:rStyle w:val="PageNumber"/>
+      </w:rPr>
+      <w:fldChar w:fldCharType="begin"/>
+    </w:r>
+    <w:r>
+      <w:rPr>
+        <w:rStyle w:val="PageNumber"/>
+      </w:rPr>
+      <w:instrText xml:space="preserve"> PAGE </w:instrText>
+    </w:r>
+    <w:r>
+      <w:rPr>
+        <w:rStyle w:val="PageNumber"/>
+      </w:rPr>
+      <w:fldChar w:fldCharType="separate"/>
+    </w:r>
+    <w:r>
+      <w:rPr>
+        <w:rStyle w:val="PageNumber"/>
+        <w:noProof/>
+      </w:rPr>
+      <w:t>1</w:t>
+    </w:r>
+    <w:r>
+      <w:rPr>
+        <w:rStyle w:val="PageNumber"/>
+      </w:rPr>
+      <w:fldChar w:fldCharType="end"/>
+    </w:r>
+  </w:p>
   <w:p>
     <w:pPr>
       <w:pStyle w:val="Footer"/>
@@ -6719,6 +6852,12 @@
 <w15:people xmlns:wpc="http://schemas.microsoft.com/office/word/2010/wordprocessingCanvas" xmlns:cx="http://schemas.microsoft.com/office/drawing/2014/chartex" xmlns:cx1="http://schemas.microsoft.com/office/drawing/2015/9/8/chartex" xmlns:cx2="http://schemas.microsoft.com/office/drawing/2015/10/21/chartex" xmlns:cx3="http://schemas.microsoft.com/office/drawing/2016/5/9/chartex" xmlns:cx4="http://schemas.microsoft.com/office/drawing/2016/5/10/chartex" xmlns:cx5="http://schemas.microsoft.com/office/drawing/2016/5/11/chartex" xmlns:cx6="http://schemas.microsoft.com/office/drawing/2016/5/12/chartex" xmlns:cx7="http://schemas.microsoft.com/office/drawing/2016/5/13/chartex" xmlns:cx8="http://schemas.microsoft.com/office/drawing/2016/5/14/chartex" xmlns:mc="http://schemas.openxmlformats.org/markup-compatibility/2006" xmlns:aink="http://schemas.microsoft.com/office/drawing/2016/ink" xmlns:am3d="http://schemas.microsoft.com/office/drawing/2017/model3d" xmlns:o="urn:schemas-microsoft-com:office:office" xmlns:oel="http://schemas.microsoft.com/office/2019/extlst" xmlns:r="http://schemas.openxmlformats.org/officeDocument/2006/relationships" xmlns:m="http://schemas.openxmlformats.org/officeDocument/2006/math" xmlns:v="urn:schemas-microsoft-com:vml" xmlns:wp14="http://schemas.microsoft.com/office/word/2010/wordprocessingDrawing" xmlns:wp="http://schemas.openxmlformats.org/drawingml/2006/wordprocessingDrawing" xmlns:w10="urn:schemas-microsoft-com:office:word" xmlns:w="http://schemas.openxmlformats.org/wordprocessingml/2006/main" xmlns:w14="http://schemas.microsoft.com/office/word/2010/wordml" xmlns:w15="http://schemas.microsoft.com/office/word/2012/wordml" xmlns:w16cex="http://schemas.microsoft.com/office/word/2018/wordml/cex" xmlns:w16cid="http://schemas.microsoft.com/office/word/2016/wordml/cid" xmlns:w16="http://schemas.microsoft.com/office/word/2018/wordml" xmlns:w16sdtdh="http://schemas.microsoft.com/office/word/2020/wordml/sdtdatahash" xmlns:w16se="http://schemas.microsoft.com/office/word/2015/wordml/symex" xmlns:wpg="http://schemas.microsoft.com/office/word/2010/wordprocessingGroup" xmlns:wpi="http://schemas.microsoft.com/office/word/2010/wordprocessingInk" xmlns:wne="http://schemas.microsoft.com/office/word/2006/wordml" xmlns:wps="http://schemas.microsoft.com/office/word/2010/wordprocessingShape" mc:Ignorable="w14 w15 w16se w16cid w16 w16cex w16sdtdh wp14">
   <w15:person w15:author="James Kelleher">
     <w15:presenceInfo w15:providerId="AD" w15:userId="S::kelleherj@student.unimelb.edu.au::e139489a-58b8-4281-bfaf-61a1a4609630"/>
+  </w15:person>
+  <w15:person w15:author="Jane Elith">
+    <w15:presenceInfo w15:providerId="AD" w15:userId="S::j.elith@unimelb.edu.au::1bd30a0d-9367-415c-a37f-c1417d00557e"/>
+  </w15:person>
+  <w15:person w15:author="Gurutzeta Guillera-Arroita">
+    <w15:presenceInfo w15:providerId="AD" w15:userId="S::gurutzeta.guillera@unimelb.edu.au::1b84be6c-555b-4c03-84c5-19236a1381b7"/>
   </w15:person>
 </w15:people>
 </file>

</xml_diff>